<commit_message>
MCS 2 and 7 added
</commit_message>
<xml_diff>
--- a/Systemy-Satelitarne-i-Radiowe-Projekt.docx
+++ b/Systemy-Satelitarne-i-Radiowe-Projekt.docx
@@ -428,8 +428,17 @@
           <w:rFonts w:ascii="Calibri" w:hAnsi="Calibri"/>
           <w:lang w:val="pl-PL"/>
         </w:rPr>
-        <w:t>Marcin Wtykło</w:t>
-      </w:r>
+        <w:t xml:space="preserve">Marcin </w:t>
+      </w:r>
+      <w:proofErr w:type="spellStart"/>
+      <w:r>
+        <w:rPr>
+          <w:rFonts w:ascii="Calibri" w:hAnsi="Calibri"/>
+          <w:lang w:val="pl-PL"/>
+        </w:rPr>
+        <w:t>Wtykło</w:t>
+      </w:r>
+      <w:proofErr w:type="spellEnd"/>
     </w:p>
     <w:p>
       <w:pPr>
@@ -529,7 +538,51 @@
           <w:szCs w:val="26"/>
           <w:lang w:val="pl-PL"/>
         </w:rPr>
-        <w:t xml:space="preserve"> (zakresu tłumienia trasy radiowej) na podstawie bilansu energetycznego łącza radiowego, niezależnie dla obu kierunków transmisji (uplink i downlink) dla system komórkowego EDGE świadczącego wskazane usługi transmisji danych na określonym procencie powierzchni </w:t>
+        <w:t xml:space="preserve"> (zakresu tłumienia trasy radiowej) na podstawie bilansu energetycznego łącza radiowego, niezależnie dla obu kierunków transmisji (</w:t>
+      </w:r>
+      <w:proofErr w:type="spellStart"/>
+      <w:r>
+        <w:rPr>
+          <w:rFonts w:ascii="Calibri" w:hAnsi="Calibri"/>
+          <w:color w:val="000000"/>
+          <w:sz w:val="26"/>
+          <w:szCs w:val="26"/>
+          <w:lang w:val="pl-PL"/>
+        </w:rPr>
+        <w:t>uplink</w:t>
+      </w:r>
+      <w:proofErr w:type="spellEnd"/>
+      <w:r>
+        <w:rPr>
+          <w:rFonts w:ascii="Calibri" w:hAnsi="Calibri"/>
+          <w:color w:val="000000"/>
+          <w:sz w:val="26"/>
+          <w:szCs w:val="26"/>
+          <w:lang w:val="pl-PL"/>
+        </w:rPr>
+        <w:t xml:space="preserve"> i </w:t>
+      </w:r>
+      <w:proofErr w:type="spellStart"/>
+      <w:r>
+        <w:rPr>
+          <w:rFonts w:ascii="Calibri" w:hAnsi="Calibri"/>
+          <w:color w:val="000000"/>
+          <w:sz w:val="26"/>
+          <w:szCs w:val="26"/>
+          <w:lang w:val="pl-PL"/>
+        </w:rPr>
+        <w:t>downlink</w:t>
+      </w:r>
+      <w:proofErr w:type="spellEnd"/>
+      <w:r>
+        <w:rPr>
+          <w:rFonts w:ascii="Calibri" w:hAnsi="Calibri"/>
+          <w:color w:val="000000"/>
+          <w:sz w:val="26"/>
+          <w:szCs w:val="26"/>
+          <w:lang w:val="pl-PL"/>
+        </w:rPr>
+        <w:t xml:space="preserve">) dla system komórkowego EDGE świadczącego wskazane usługi transmisji danych na określonym procencie powierzchni </w:t>
       </w:r>
       <w:r>
         <w:rPr>
@@ -1720,12 +1773,21 @@
         </w:rPr>
         <w:t xml:space="preserve">Wybrane urządzenie: Modem </w:t>
       </w:r>
-      <w:r>
-        <w:rPr>
-          <w:rFonts w:ascii="Calibri" w:hAnsi="Calibri"/>
-          <w:lang w:val="pl-PL"/>
-        </w:rPr>
-        <w:t>TeleOrgin RB900</w:t>
+      <w:proofErr w:type="spellStart"/>
+      <w:r>
+        <w:rPr>
+          <w:rFonts w:ascii="Calibri" w:hAnsi="Calibri"/>
+          <w:lang w:val="pl-PL"/>
+        </w:rPr>
+        <w:t>TeleOrgin</w:t>
+      </w:r>
+      <w:proofErr w:type="spellEnd"/>
+      <w:r>
+        <w:rPr>
+          <w:rFonts w:ascii="Calibri" w:hAnsi="Calibri"/>
+          <w:lang w:val="pl-PL"/>
+        </w:rPr>
+        <w:t xml:space="preserve"> RB900</w:t>
       </w:r>
     </w:p>
     <w:p>
@@ -1799,6 +1861,7 @@
           <w:rFonts w:ascii="Calibri" w:hAnsi="Calibri"/>
         </w:rPr>
       </w:pPr>
+      <w:proofErr w:type="spellStart"/>
       <w:r>
         <w:rPr>
           <w:rStyle w:val="s1"/>
@@ -1806,14 +1869,9 @@
           <w:b/>
           <w:bCs/>
         </w:rPr>
-        <w:t xml:space="preserve">Specyfikacja </w:t>
-      </w:r>
-      <w:r>
-        <w:rPr>
-          <w:rFonts w:ascii="Calibri" w:hAnsi="Calibri"/>
-        </w:rPr>
-        <w:t>TeleOrgin RB900</w:t>
-      </w:r>
+        <w:t>Specyfikacja</w:t>
+      </w:r>
+      <w:proofErr w:type="spellEnd"/>
       <w:r>
         <w:rPr>
           <w:rStyle w:val="s1"/>
@@ -1821,6 +1879,29 @@
           <w:b/>
           <w:bCs/>
         </w:rPr>
+        <w:t xml:space="preserve"> </w:t>
+      </w:r>
+      <w:proofErr w:type="spellStart"/>
+      <w:r>
+        <w:rPr>
+          <w:rFonts w:ascii="Calibri" w:hAnsi="Calibri"/>
+        </w:rPr>
+        <w:t>TeleOrgin</w:t>
+      </w:r>
+      <w:proofErr w:type="spellEnd"/>
+      <w:r>
+        <w:rPr>
+          <w:rFonts w:ascii="Calibri" w:hAnsi="Calibri"/>
+        </w:rPr>
+        <w:t xml:space="preserve"> RB900</w:t>
+      </w:r>
+      <w:r>
+        <w:rPr>
+          <w:rStyle w:val="s1"/>
+          <w:rFonts w:ascii="Calibri" w:hAnsi="Calibri"/>
+          <w:b/>
+          <w:bCs/>
+        </w:rPr>
         <w:t>:</w:t>
       </w:r>
     </w:p>
@@ -1832,13 +1913,23 @@
           <w:rFonts w:ascii="Calibri" w:hAnsi="Calibri"/>
         </w:rPr>
       </w:pPr>
+      <w:proofErr w:type="spellStart"/>
       <w:r>
         <w:rPr>
           <w:rStyle w:val="s1"/>
           <w:rFonts w:ascii="Calibri" w:hAnsi="Calibri"/>
           <w:bCs/>
         </w:rPr>
-        <w:t>Interfejs EDGE/GPRS:</w:t>
+        <w:t>Interfejs</w:t>
+      </w:r>
+      <w:proofErr w:type="spellEnd"/>
+      <w:r>
+        <w:rPr>
+          <w:rStyle w:val="s1"/>
+          <w:rFonts w:ascii="Calibri" w:hAnsi="Calibri"/>
+          <w:bCs/>
+        </w:rPr>
+        <w:t xml:space="preserve"> EDGE/GPRS:</w:t>
       </w:r>
     </w:p>
     <w:p>
@@ -1860,8 +1951,18 @@
           <w:rFonts w:ascii="Calibri" w:hAnsi="Calibri"/>
           <w:lang w:val="pl-PL"/>
         </w:rPr>
-        <w:t>Częstotliwości 850/900/1800/1900 Mhz</w:t>
-      </w:r>
+        <w:t xml:space="preserve">Częstotliwości 850/900/1800/1900 </w:t>
+      </w:r>
+      <w:proofErr w:type="spellStart"/>
+      <w:r>
+        <w:rPr>
+          <w:rStyle w:val="s1"/>
+          <w:rFonts w:ascii="Calibri" w:hAnsi="Calibri"/>
+          <w:lang w:val="pl-PL"/>
+        </w:rPr>
+        <w:t>Mhz</w:t>
+      </w:r>
+      <w:proofErr w:type="spellEnd"/>
     </w:p>
     <w:p>
       <w:pPr>
@@ -1904,7 +2005,97 @@
           <w:rFonts w:ascii="Calibri" w:hAnsi="Calibri"/>
           <w:lang w:val="pl-PL"/>
         </w:rPr>
-        <w:t>HSPA+ category 6 dla łącza w góre (uplink) i category 14 dla łącza w dół (downlink)</w:t>
+        <w:t xml:space="preserve">HSPA+ </w:t>
+      </w:r>
+      <w:proofErr w:type="spellStart"/>
+      <w:r>
+        <w:rPr>
+          <w:rStyle w:val="s1"/>
+          <w:rFonts w:ascii="Calibri" w:hAnsi="Calibri"/>
+          <w:lang w:val="pl-PL"/>
+        </w:rPr>
+        <w:t>category</w:t>
+      </w:r>
+      <w:proofErr w:type="spellEnd"/>
+      <w:r>
+        <w:rPr>
+          <w:rStyle w:val="s1"/>
+          <w:rFonts w:ascii="Calibri" w:hAnsi="Calibri"/>
+          <w:lang w:val="pl-PL"/>
+        </w:rPr>
+        <w:t xml:space="preserve"> 6 dla łącza w </w:t>
+      </w:r>
+      <w:proofErr w:type="spellStart"/>
+      <w:r>
+        <w:rPr>
+          <w:rStyle w:val="s1"/>
+          <w:rFonts w:ascii="Calibri" w:hAnsi="Calibri"/>
+          <w:lang w:val="pl-PL"/>
+        </w:rPr>
+        <w:t>góre</w:t>
+      </w:r>
+      <w:proofErr w:type="spellEnd"/>
+      <w:r>
+        <w:rPr>
+          <w:rStyle w:val="s1"/>
+          <w:rFonts w:ascii="Calibri" w:hAnsi="Calibri"/>
+          <w:lang w:val="pl-PL"/>
+        </w:rPr>
+        <w:t xml:space="preserve"> (</w:t>
+      </w:r>
+      <w:proofErr w:type="spellStart"/>
+      <w:r>
+        <w:rPr>
+          <w:rStyle w:val="s1"/>
+          <w:rFonts w:ascii="Calibri" w:hAnsi="Calibri"/>
+          <w:lang w:val="pl-PL"/>
+        </w:rPr>
+        <w:t>uplink</w:t>
+      </w:r>
+      <w:proofErr w:type="spellEnd"/>
+      <w:r>
+        <w:rPr>
+          <w:rStyle w:val="s1"/>
+          <w:rFonts w:ascii="Calibri" w:hAnsi="Calibri"/>
+          <w:lang w:val="pl-PL"/>
+        </w:rPr>
+        <w:t xml:space="preserve">) i </w:t>
+      </w:r>
+      <w:proofErr w:type="spellStart"/>
+      <w:r>
+        <w:rPr>
+          <w:rStyle w:val="s1"/>
+          <w:rFonts w:ascii="Calibri" w:hAnsi="Calibri"/>
+          <w:lang w:val="pl-PL"/>
+        </w:rPr>
+        <w:t>category</w:t>
+      </w:r>
+      <w:proofErr w:type="spellEnd"/>
+      <w:r>
+        <w:rPr>
+          <w:rStyle w:val="s1"/>
+          <w:rFonts w:ascii="Calibri" w:hAnsi="Calibri"/>
+          <w:lang w:val="pl-PL"/>
+        </w:rPr>
+        <w:t xml:space="preserve"> 14 dla łącza w dół (</w:t>
+      </w:r>
+      <w:proofErr w:type="spellStart"/>
+      <w:r>
+        <w:rPr>
+          <w:rStyle w:val="s1"/>
+          <w:rFonts w:ascii="Calibri" w:hAnsi="Calibri"/>
+          <w:lang w:val="pl-PL"/>
+        </w:rPr>
+        <w:t>downlink</w:t>
+      </w:r>
+      <w:proofErr w:type="spellEnd"/>
+      <w:r>
+        <w:rPr>
+          <w:rStyle w:val="s1"/>
+          <w:rFonts w:ascii="Calibri" w:hAnsi="Calibri"/>
+          <w:lang w:val="pl-PL"/>
+        </w:rPr>
+        <w:t>)</w:t>
       </w:r>
     </w:p>
     <w:p>
@@ -1926,7 +2117,43 @@
           <w:rFonts w:ascii="Calibri" w:hAnsi="Calibri"/>
           <w:lang w:val="pl-PL"/>
         </w:rPr>
-        <w:t>HSDPA 21 Mb/s, HSUPA 5,76 Mb/s</w:t>
+        <w:t xml:space="preserve">HSDPA 21 </w:t>
+      </w:r>
+      <w:proofErr w:type="spellStart"/>
+      <w:r>
+        <w:rPr>
+          <w:rStyle w:val="s1"/>
+          <w:rFonts w:ascii="Calibri" w:hAnsi="Calibri"/>
+          <w:lang w:val="pl-PL"/>
+        </w:rPr>
+        <w:t>Mb</w:t>
+      </w:r>
+      <w:proofErr w:type="spellEnd"/>
+      <w:r>
+        <w:rPr>
+          <w:rStyle w:val="s1"/>
+          <w:rFonts w:ascii="Calibri" w:hAnsi="Calibri"/>
+          <w:lang w:val="pl-PL"/>
+        </w:rPr>
+        <w:t xml:space="preserve">/s, HSUPA 5,76 </w:t>
+      </w:r>
+      <w:proofErr w:type="spellStart"/>
+      <w:r>
+        <w:rPr>
+          <w:rStyle w:val="s1"/>
+          <w:rFonts w:ascii="Calibri" w:hAnsi="Calibri"/>
+          <w:lang w:val="pl-PL"/>
+        </w:rPr>
+        <w:t>Mb</w:t>
+      </w:r>
+      <w:proofErr w:type="spellEnd"/>
+      <w:r>
+        <w:rPr>
+          <w:rStyle w:val="s1"/>
+          <w:rFonts w:ascii="Calibri" w:hAnsi="Calibri"/>
+          <w:lang w:val="pl-PL"/>
+        </w:rPr>
+        <w:t>/s</w:t>
       </w:r>
     </w:p>
     <w:p>
@@ -1940,11 +2167,33 @@
           <w:rFonts w:ascii="Calibri" w:hAnsi="Calibri"/>
         </w:rPr>
       </w:pPr>
-      <w:r>
-        <w:rPr>
-          <w:rFonts w:ascii="Calibri" w:hAnsi="Calibri"/>
-        </w:rPr>
-        <w:t>Napięcie nominalne 5.3 V (10%)</w:t>
+      <w:proofErr w:type="spellStart"/>
+      <w:r>
+        <w:rPr>
+          <w:rFonts w:ascii="Calibri" w:hAnsi="Calibri"/>
+        </w:rPr>
+        <w:t>Napięcie</w:t>
+      </w:r>
+      <w:proofErr w:type="spellEnd"/>
+      <w:r>
+        <w:rPr>
+          <w:rFonts w:ascii="Calibri" w:hAnsi="Calibri"/>
+        </w:rPr>
+        <w:t xml:space="preserve"> </w:t>
+      </w:r>
+      <w:proofErr w:type="spellStart"/>
+      <w:r>
+        <w:rPr>
+          <w:rFonts w:ascii="Calibri" w:hAnsi="Calibri"/>
+        </w:rPr>
+        <w:t>nominalne</w:t>
+      </w:r>
+      <w:proofErr w:type="spellEnd"/>
+      <w:r>
+        <w:rPr>
+          <w:rFonts w:ascii="Calibri" w:hAnsi="Calibri"/>
+        </w:rPr>
+        <w:t xml:space="preserve"> 5.3 V (10%)</w:t>
       </w:r>
     </w:p>
     <w:p>
@@ -1958,11 +2207,33 @@
           <w:rFonts w:ascii="Calibri" w:hAnsi="Calibri"/>
         </w:rPr>
       </w:pPr>
-      <w:r>
-        <w:rPr>
-          <w:rFonts w:ascii="Calibri" w:hAnsi="Calibri"/>
-        </w:rPr>
-        <w:t>Zasilanie maksymalne 2,5 W</w:t>
+      <w:proofErr w:type="spellStart"/>
+      <w:r>
+        <w:rPr>
+          <w:rFonts w:ascii="Calibri" w:hAnsi="Calibri"/>
+        </w:rPr>
+        <w:t>Zasilanie</w:t>
+      </w:r>
+      <w:proofErr w:type="spellEnd"/>
+      <w:r>
+        <w:rPr>
+          <w:rFonts w:ascii="Calibri" w:hAnsi="Calibri"/>
+        </w:rPr>
+        <w:t xml:space="preserve"> </w:t>
+      </w:r>
+      <w:proofErr w:type="spellStart"/>
+      <w:r>
+        <w:rPr>
+          <w:rFonts w:ascii="Calibri" w:hAnsi="Calibri"/>
+        </w:rPr>
+        <w:t>maksymalne</w:t>
+      </w:r>
+      <w:proofErr w:type="spellEnd"/>
+      <w:r>
+        <w:rPr>
+          <w:rFonts w:ascii="Calibri" w:hAnsi="Calibri"/>
+        </w:rPr>
+        <w:t xml:space="preserve"> 2,5 W</w:t>
       </w:r>
     </w:p>
     <w:p>
@@ -2275,7 +2546,39 @@
           <w:rFonts w:ascii="Calibri" w:hAnsi="Calibri"/>
           <w:lang w:val="pl-PL"/>
         </w:rPr>
-        <w:t>Zysk 0 dBi (bez kabla), 2 dBi (z kablem)</w:t>
+        <w:t xml:space="preserve">Zysk 0 </w:t>
+      </w:r>
+      <w:proofErr w:type="spellStart"/>
+      <w:r>
+        <w:rPr>
+          <w:rFonts w:ascii="Calibri" w:hAnsi="Calibri"/>
+          <w:lang w:val="pl-PL"/>
+        </w:rPr>
+        <w:t>dBi</w:t>
+      </w:r>
+      <w:proofErr w:type="spellEnd"/>
+      <w:r>
+        <w:rPr>
+          <w:rFonts w:ascii="Calibri" w:hAnsi="Calibri"/>
+          <w:lang w:val="pl-PL"/>
+        </w:rPr>
+        <w:t xml:space="preserve"> (bez kabla), 2 </w:t>
+      </w:r>
+      <w:proofErr w:type="spellStart"/>
+      <w:r>
+        <w:rPr>
+          <w:rFonts w:ascii="Calibri" w:hAnsi="Calibri"/>
+          <w:lang w:val="pl-PL"/>
+        </w:rPr>
+        <w:t>dBi</w:t>
+      </w:r>
+      <w:proofErr w:type="spellEnd"/>
+      <w:r>
+        <w:rPr>
+          <w:rFonts w:ascii="Calibri" w:hAnsi="Calibri"/>
+          <w:lang w:val="pl-PL"/>
+        </w:rPr>
+        <w:t xml:space="preserve"> (z kablem)</w:t>
       </w:r>
     </w:p>
     <w:p>
@@ -2433,8 +2736,17 @@
           <w:rFonts w:ascii="Calibri" w:hAnsi="Calibri"/>
           <w:lang w:val="pl-PL"/>
         </w:rPr>
-        <w:t xml:space="preserve"> dBm</w:t>
-      </w:r>
+        <w:t xml:space="preserve"> </w:t>
+      </w:r>
+      <w:proofErr w:type="spellStart"/>
+      <w:r>
+        <w:rPr>
+          <w:rFonts w:ascii="Calibri" w:hAnsi="Calibri"/>
+          <w:lang w:val="pl-PL"/>
+        </w:rPr>
+        <w:t>dBm</w:t>
+      </w:r>
+      <w:proofErr w:type="spellEnd"/>
       <w:r>
         <w:rPr>
           <w:rFonts w:ascii="Calibri" w:hAnsi="Calibri"/>
@@ -2497,11 +2809,33 @@
           <w:rFonts w:ascii="Calibri" w:hAnsi="Calibri"/>
         </w:rPr>
       </w:pPr>
-      <w:r>
-        <w:rPr>
-          <w:rFonts w:ascii="Calibri" w:hAnsi="Calibri"/>
-        </w:rPr>
-        <w:t xml:space="preserve">Antena dookólna </w:t>
+      <w:proofErr w:type="spellStart"/>
+      <w:r>
+        <w:rPr>
+          <w:rFonts w:ascii="Calibri" w:hAnsi="Calibri"/>
+        </w:rPr>
+        <w:t>Antena</w:t>
+      </w:r>
+      <w:proofErr w:type="spellEnd"/>
+      <w:r>
+        <w:rPr>
+          <w:rFonts w:ascii="Calibri" w:hAnsi="Calibri"/>
+        </w:rPr>
+        <w:t xml:space="preserve"> </w:t>
+      </w:r>
+      <w:proofErr w:type="spellStart"/>
+      <w:r>
+        <w:rPr>
+          <w:rFonts w:ascii="Calibri" w:hAnsi="Calibri"/>
+        </w:rPr>
+        <w:t>dookólna</w:t>
+      </w:r>
+      <w:proofErr w:type="spellEnd"/>
+      <w:r>
+        <w:rPr>
+          <w:rFonts w:ascii="Calibri" w:hAnsi="Calibri"/>
+        </w:rPr>
+        <w:t xml:space="preserve"> </w:t>
       </w:r>
     </w:p>
     <w:p>
@@ -2525,13 +2859,35 @@
         <w:rPr>
           <w:rFonts w:ascii="Calibri" w:hAnsi="Calibri"/>
         </w:rPr>
-        <w:t xml:space="preserve"> x kabel</w:t>
-      </w:r>
-      <w:r>
-        <w:rPr>
-          <w:rFonts w:ascii="Calibri" w:hAnsi="Calibri"/>
-        </w:rPr>
-        <w:t xml:space="preserve"> typu „</w:t>
+        <w:t xml:space="preserve"> x </w:t>
+      </w:r>
+      <w:proofErr w:type="spellStart"/>
+      <w:r>
+        <w:rPr>
+          <w:rFonts w:ascii="Calibri" w:hAnsi="Calibri"/>
+        </w:rPr>
+        <w:t>kabel</w:t>
+      </w:r>
+      <w:proofErr w:type="spellEnd"/>
+      <w:r>
+        <w:rPr>
+          <w:rFonts w:ascii="Calibri" w:hAnsi="Calibri"/>
+        </w:rPr>
+        <w:t xml:space="preserve"> </w:t>
+      </w:r>
+      <w:proofErr w:type="spellStart"/>
+      <w:r>
+        <w:rPr>
+          <w:rFonts w:ascii="Calibri" w:hAnsi="Calibri"/>
+        </w:rPr>
+        <w:t>typu</w:t>
+      </w:r>
+      <w:proofErr w:type="spellEnd"/>
+      <w:r>
+        <w:rPr>
+          <w:rFonts w:ascii="Calibri" w:hAnsi="Calibri"/>
+        </w:rPr>
+        <w:t xml:space="preserve"> „</w:t>
       </w:r>
       <w:r>
         <w:rPr>
@@ -2557,6 +2913,7 @@
           <w:rFonts w:ascii="Calibri" w:hAnsi="Calibri"/>
         </w:rPr>
       </w:pPr>
+      <w:proofErr w:type="spellStart"/>
       <w:r>
         <w:rPr>
           <w:rFonts w:ascii="Calibri" w:hAnsi="Calibri"/>
@@ -2567,7 +2924,28 @@
         <w:rPr>
           <w:rFonts w:ascii="Calibri" w:hAnsi="Calibri"/>
         </w:rPr>
-        <w:t>abel typu „</w:t>
+        <w:t>abel</w:t>
+      </w:r>
+      <w:proofErr w:type="spellEnd"/>
+      <w:r>
+        <w:rPr>
+          <w:rFonts w:ascii="Calibri" w:hAnsi="Calibri"/>
+        </w:rPr>
+        <w:t xml:space="preserve"> </w:t>
+      </w:r>
+      <w:proofErr w:type="spellStart"/>
+      <w:r>
+        <w:rPr>
+          <w:rFonts w:ascii="Calibri" w:hAnsi="Calibri"/>
+        </w:rPr>
+        <w:t>typu</w:t>
+      </w:r>
+      <w:proofErr w:type="spellEnd"/>
+      <w:r>
+        <w:rPr>
+          <w:rFonts w:ascii="Calibri" w:hAnsi="Calibri"/>
+        </w:rPr>
+        <w:t xml:space="preserve"> „</w:t>
       </w:r>
       <w:r>
         <w:rPr>
@@ -3191,7 +3569,23 @@
                 <w:rFonts w:ascii="Calibri" w:hAnsi="Calibri"/>
                 <w:lang w:val="pl-PL"/>
               </w:rPr>
-              <w:t>1 W (30 dBm)</w:t>
+              <w:t xml:space="preserve">1 W (30 </w:t>
+            </w:r>
+            <w:proofErr w:type="spellStart"/>
+            <w:r>
+              <w:rPr>
+                <w:rFonts w:ascii="Calibri" w:hAnsi="Calibri"/>
+                <w:lang w:val="pl-PL"/>
+              </w:rPr>
+              <w:t>dBm</w:t>
+            </w:r>
+            <w:proofErr w:type="spellEnd"/>
+            <w:r>
+              <w:rPr>
+                <w:rFonts w:ascii="Calibri" w:hAnsi="Calibri"/>
+                <w:lang w:val="pl-PL"/>
+              </w:rPr>
+              <w:t>)</w:t>
             </w:r>
           </w:p>
         </w:tc>
@@ -3237,7 +3631,23 @@
                 <w:rFonts w:ascii="Calibri" w:hAnsi="Calibri"/>
                 <w:lang w:val="pl-PL"/>
               </w:rPr>
-              <w:t>0.25 W (24 dBm)</w:t>
+              <w:t xml:space="preserve">0.25 W (24 </w:t>
+            </w:r>
+            <w:proofErr w:type="spellStart"/>
+            <w:r>
+              <w:rPr>
+                <w:rFonts w:ascii="Calibri" w:hAnsi="Calibri"/>
+                <w:lang w:val="pl-PL"/>
+              </w:rPr>
+              <w:t>dBm</w:t>
+            </w:r>
+            <w:proofErr w:type="spellEnd"/>
+            <w:r>
+              <w:rPr>
+                <w:rFonts w:ascii="Calibri" w:hAnsi="Calibri"/>
+                <w:lang w:val="pl-PL"/>
+              </w:rPr>
+              <w:t>)</w:t>
             </w:r>
           </w:p>
         </w:tc>
@@ -3523,28 +3933,720 @@
           <w:lang w:val="pl-PL"/>
         </w:rPr>
       </w:pPr>
-    </w:p>
-    <w:p>
-      <w:pPr>
-        <w:rPr>
-          <w:rFonts w:ascii="Calibri" w:hAnsi="Calibri"/>
-          <w:lang w:val="pl-PL"/>
-        </w:rPr>
-      </w:pPr>
-    </w:p>
-    <w:p>
-      <w:pPr>
-        <w:rPr>
-          <w:rFonts w:ascii="Calibri" w:hAnsi="Calibri"/>
-          <w:lang w:val="pl-PL"/>
-        </w:rPr>
-      </w:pPr>
-    </w:p>
-    <w:p>
-      <w:pPr>
-        <w:rPr>
-          <w:rFonts w:ascii="Calibri" w:hAnsi="Calibri"/>
-          <w:lang w:val="pl-PL"/>
+      <w:r>
+        <w:rPr>
+          <w:rFonts w:ascii="Calibri" w:hAnsi="Calibri"/>
+          <w:lang w:val="pl-PL"/>
+        </w:rPr>
+        <w:t>Czułości odbiornika w zależności od usługi MCS:</w:t>
+      </w:r>
+    </w:p>
+    <w:tbl>
+      <w:tblPr>
+        <w:tblStyle w:val="TableGrid"/>
+        <w:tblW w:w="0" w:type="auto"/>
+        <w:tblLook w:val="04A0" w:firstRow="1" w:lastRow="0" w:firstColumn="1" w:lastColumn="0" w:noHBand="0" w:noVBand="1"/>
+      </w:tblPr>
+      <w:tblGrid>
+        <w:gridCol w:w="4528"/>
+        <w:gridCol w:w="2230"/>
+        <w:gridCol w:w="2298"/>
+      </w:tblGrid>
+      <w:tr>
+        <w:trPr>
+          <w:trHeight w:val="320"/>
+        </w:trPr>
+        <w:tc>
+          <w:tcPr>
+            <w:tcW w:w="4528" w:type="dxa"/>
+            <w:vAlign w:val="center"/>
+          </w:tcPr>
+          <w:p>
+            <w:pPr>
+              <w:rPr>
+                <w:rFonts w:ascii="Calibri" w:hAnsi="Calibri"/>
+                <w:lang w:val="pl-PL"/>
+              </w:rPr>
+            </w:pPr>
+            <w:r>
+              <w:rPr>
+                <w:rFonts w:ascii="Calibri" w:eastAsia="Times New Roman" w:hAnsi="Calibri"/>
+                <w:color w:val="000000"/>
+                <w:sz w:val="22"/>
+                <w:lang w:eastAsia="pl-PL"/>
+              </w:rPr>
+              <w:t>UPLINK</w:t>
+            </w:r>
+          </w:p>
+        </w:tc>
+        <w:tc>
+          <w:tcPr>
+            <w:tcW w:w="2230" w:type="dxa"/>
+            <w:vAlign w:val="center"/>
+          </w:tcPr>
+          <w:p>
+            <w:pPr>
+              <w:rPr>
+                <w:rFonts w:ascii="Calibri" w:hAnsi="Calibri"/>
+                <w:lang w:val="pl-PL"/>
+              </w:rPr>
+            </w:pPr>
+            <w:r>
+              <w:rPr>
+                <w:rFonts w:ascii="Calibri" w:eastAsia="Times New Roman" w:hAnsi="Calibri"/>
+                <w:color w:val="000000"/>
+                <w:sz w:val="22"/>
+                <w:lang w:eastAsia="pl-PL"/>
+              </w:rPr>
+              <w:t>MCS-2</w:t>
+            </w:r>
+          </w:p>
+        </w:tc>
+        <w:tc>
+          <w:tcPr>
+            <w:tcW w:w="2298" w:type="dxa"/>
+            <w:vAlign w:val="center"/>
+          </w:tcPr>
+          <w:p>
+            <w:pPr>
+              <w:rPr>
+                <w:rFonts w:ascii="Calibri" w:hAnsi="Calibri"/>
+                <w:lang w:val="pl-PL"/>
+              </w:rPr>
+            </w:pPr>
+            <w:r>
+              <w:rPr>
+                <w:rFonts w:ascii="Calibri" w:eastAsia="Times New Roman" w:hAnsi="Calibri"/>
+                <w:color w:val="000000"/>
+                <w:sz w:val="22"/>
+                <w:lang w:eastAsia="pl-PL"/>
+              </w:rPr>
+              <w:t>MCS-7</w:t>
+            </w:r>
+          </w:p>
+        </w:tc>
+      </w:tr>
+      <w:tr>
+        <w:tc>
+          <w:tcPr>
+            <w:tcW w:w="4528" w:type="dxa"/>
+            <w:vAlign w:val="center"/>
+          </w:tcPr>
+          <w:p>
+            <w:pPr>
+              <w:rPr>
+                <w:rFonts w:ascii="Calibri" w:hAnsi="Calibri"/>
+                <w:lang w:val="pl-PL"/>
+              </w:rPr>
+            </w:pPr>
+            <w:proofErr w:type="spellStart"/>
+            <w:r>
+              <w:rPr>
+                <w:rFonts w:ascii="Calibri" w:eastAsia="Times New Roman" w:hAnsi="Calibri"/>
+                <w:color w:val="000000"/>
+                <w:sz w:val="22"/>
+                <w:lang w:eastAsia="pl-PL"/>
+              </w:rPr>
+              <w:t>Czułość</w:t>
+            </w:r>
+            <w:proofErr w:type="spellEnd"/>
+            <w:r>
+              <w:rPr>
+                <w:rFonts w:ascii="Calibri" w:eastAsia="Times New Roman" w:hAnsi="Calibri"/>
+                <w:color w:val="000000"/>
+                <w:sz w:val="22"/>
+                <w:lang w:eastAsia="pl-PL"/>
+              </w:rPr>
+              <w:t xml:space="preserve"> </w:t>
+            </w:r>
+            <w:proofErr w:type="spellStart"/>
+            <w:r>
+              <w:rPr>
+                <w:rFonts w:ascii="Calibri" w:eastAsia="Times New Roman" w:hAnsi="Calibri"/>
+                <w:color w:val="000000"/>
+                <w:sz w:val="22"/>
+                <w:lang w:eastAsia="pl-PL"/>
+              </w:rPr>
+              <w:t>odbiornika</w:t>
+            </w:r>
+            <w:proofErr w:type="spellEnd"/>
+            <w:r>
+              <w:rPr>
+                <w:rFonts w:ascii="Calibri" w:eastAsia="Times New Roman" w:hAnsi="Calibri"/>
+                <w:color w:val="000000"/>
+                <w:sz w:val="22"/>
+                <w:lang w:eastAsia="pl-PL"/>
+              </w:rPr>
+              <w:t xml:space="preserve"> (Static </w:t>
+            </w:r>
+            <w:proofErr w:type="gramStart"/>
+            <w:r>
+              <w:rPr>
+                <w:rFonts w:ascii="Calibri" w:eastAsia="Times New Roman" w:hAnsi="Calibri"/>
+                <w:color w:val="000000"/>
+                <w:sz w:val="22"/>
+                <w:lang w:eastAsia="pl-PL"/>
+              </w:rPr>
+              <w:t>1900)</w:t>
+            </w:r>
+            <w:r>
+              <w:rPr>
+                <w:rFonts w:ascii="Calibri" w:eastAsia="Times New Roman" w:hAnsi="Calibri"/>
+                <w:color w:val="000000"/>
+                <w:sz w:val="22"/>
+                <w:lang w:eastAsia="pl-PL"/>
+              </w:rPr>
+              <w:t>*</w:t>
+            </w:r>
+            <w:proofErr w:type="gramEnd"/>
+          </w:p>
+        </w:tc>
+        <w:tc>
+          <w:tcPr>
+            <w:tcW w:w="2230" w:type="dxa"/>
+            <w:vAlign w:val="center"/>
+          </w:tcPr>
+          <w:p>
+            <w:pPr>
+              <w:rPr>
+                <w:rFonts w:ascii="Calibri" w:hAnsi="Calibri"/>
+                <w:lang w:val="pl-PL"/>
+              </w:rPr>
+            </w:pPr>
+            <w:r>
+              <w:rPr>
+                <w:rFonts w:ascii="Calibri" w:eastAsia="Times New Roman" w:hAnsi="Calibri"/>
+                <w:color w:val="000000"/>
+                <w:sz w:val="22"/>
+                <w:lang w:eastAsia="pl-PL"/>
+              </w:rPr>
+              <w:t>-110,9</w:t>
+            </w:r>
+          </w:p>
+        </w:tc>
+        <w:tc>
+          <w:tcPr>
+            <w:tcW w:w="2298" w:type="dxa"/>
+            <w:vAlign w:val="center"/>
+          </w:tcPr>
+          <w:p>
+            <w:pPr>
+              <w:rPr>
+                <w:rFonts w:ascii="Calibri" w:hAnsi="Calibri"/>
+                <w:lang w:val="pl-PL"/>
+              </w:rPr>
+            </w:pPr>
+            <w:r>
+              <w:rPr>
+                <w:rFonts w:ascii="Calibri" w:eastAsia="Times New Roman" w:hAnsi="Calibri"/>
+                <w:color w:val="000000"/>
+                <w:sz w:val="22"/>
+                <w:lang w:eastAsia="pl-PL"/>
+              </w:rPr>
+              <w:t>-100,7</w:t>
+            </w:r>
+          </w:p>
+        </w:tc>
+      </w:tr>
+      <w:tr>
+        <w:tc>
+          <w:tcPr>
+            <w:tcW w:w="4528" w:type="dxa"/>
+            <w:vAlign w:val="center"/>
+          </w:tcPr>
+          <w:p>
+            <w:pPr>
+              <w:rPr>
+                <w:rFonts w:ascii="Calibri" w:hAnsi="Calibri"/>
+                <w:lang w:val="pl-PL"/>
+              </w:rPr>
+            </w:pPr>
+            <w:proofErr w:type="spellStart"/>
+            <w:r>
+              <w:rPr>
+                <w:rFonts w:ascii="Calibri" w:eastAsia="Times New Roman" w:hAnsi="Calibri"/>
+                <w:color w:val="000000"/>
+                <w:sz w:val="22"/>
+                <w:lang w:eastAsia="pl-PL"/>
+              </w:rPr>
+              <w:t>Czułość</w:t>
+            </w:r>
+            <w:proofErr w:type="spellEnd"/>
+            <w:r>
+              <w:rPr>
+                <w:rFonts w:ascii="Calibri" w:eastAsia="Times New Roman" w:hAnsi="Calibri"/>
+                <w:color w:val="000000"/>
+                <w:sz w:val="22"/>
+                <w:lang w:eastAsia="pl-PL"/>
+              </w:rPr>
+              <w:t xml:space="preserve"> </w:t>
+            </w:r>
+            <w:proofErr w:type="spellStart"/>
+            <w:r>
+              <w:rPr>
+                <w:rFonts w:ascii="Calibri" w:eastAsia="Times New Roman" w:hAnsi="Calibri"/>
+                <w:color w:val="000000"/>
+                <w:sz w:val="22"/>
+                <w:lang w:eastAsia="pl-PL"/>
+              </w:rPr>
+              <w:t>odbiornika</w:t>
+            </w:r>
+            <w:proofErr w:type="spellEnd"/>
+            <w:r>
+              <w:rPr>
+                <w:rFonts w:ascii="Calibri" w:eastAsia="Times New Roman" w:hAnsi="Calibri"/>
+                <w:color w:val="000000"/>
+                <w:sz w:val="22"/>
+                <w:lang w:eastAsia="pl-PL"/>
+              </w:rPr>
+              <w:t xml:space="preserve"> </w:t>
+            </w:r>
+            <w:r>
+              <w:rPr>
+                <w:rFonts w:ascii="Calibri" w:eastAsia="Times New Roman" w:hAnsi="Calibri"/>
+                <w:color w:val="000000"/>
+                <w:sz w:val="22"/>
+                <w:lang w:eastAsia="pl-PL"/>
+              </w:rPr>
+              <w:t xml:space="preserve">(TU50iFH </w:t>
+            </w:r>
+            <w:proofErr w:type="gramStart"/>
+            <w:r>
+              <w:rPr>
+                <w:rFonts w:ascii="Calibri" w:eastAsia="Times New Roman" w:hAnsi="Calibri"/>
+                <w:color w:val="000000"/>
+                <w:sz w:val="22"/>
+                <w:lang w:eastAsia="pl-PL"/>
+              </w:rPr>
+              <w:t>1900)</w:t>
+            </w:r>
+            <w:r>
+              <w:rPr>
+                <w:rFonts w:ascii="Calibri" w:eastAsia="Times New Roman" w:hAnsi="Calibri"/>
+                <w:color w:val="000000"/>
+                <w:sz w:val="22"/>
+                <w:lang w:eastAsia="pl-PL"/>
+              </w:rPr>
+              <w:t>*</w:t>
+            </w:r>
+            <w:proofErr w:type="gramEnd"/>
+          </w:p>
+        </w:tc>
+        <w:tc>
+          <w:tcPr>
+            <w:tcW w:w="2230" w:type="dxa"/>
+            <w:vAlign w:val="center"/>
+          </w:tcPr>
+          <w:p>
+            <w:pPr>
+              <w:rPr>
+                <w:rFonts w:ascii="Calibri" w:hAnsi="Calibri"/>
+                <w:lang w:val="pl-PL"/>
+              </w:rPr>
+            </w:pPr>
+            <w:r>
+              <w:rPr>
+                <w:rFonts w:ascii="Calibri" w:eastAsia="Times New Roman" w:hAnsi="Calibri"/>
+                <w:color w:val="000000"/>
+                <w:sz w:val="22"/>
+                <w:lang w:eastAsia="pl-PL"/>
+              </w:rPr>
+              <w:t>-105,4</w:t>
+            </w:r>
+          </w:p>
+        </w:tc>
+        <w:tc>
+          <w:tcPr>
+            <w:tcW w:w="2298" w:type="dxa"/>
+            <w:vAlign w:val="center"/>
+          </w:tcPr>
+          <w:p>
+            <w:pPr>
+              <w:rPr>
+                <w:rFonts w:ascii="Calibri" w:hAnsi="Calibri"/>
+                <w:lang w:val="pl-PL"/>
+              </w:rPr>
+            </w:pPr>
+            <w:r>
+              <w:rPr>
+                <w:rFonts w:ascii="Calibri" w:eastAsia="Times New Roman" w:hAnsi="Calibri"/>
+                <w:color w:val="000000"/>
+                <w:sz w:val="22"/>
+                <w:lang w:eastAsia="pl-PL"/>
+              </w:rPr>
+              <w:t>-94,4</w:t>
+            </w:r>
+          </w:p>
+        </w:tc>
+      </w:tr>
+      <w:tr>
+        <w:tc>
+          <w:tcPr>
+            <w:tcW w:w="4528" w:type="dxa"/>
+            <w:vAlign w:val="center"/>
+          </w:tcPr>
+          <w:p>
+            <w:pPr>
+              <w:rPr>
+                <w:rFonts w:ascii="Calibri" w:hAnsi="Calibri"/>
+                <w:lang w:val="pl-PL"/>
+              </w:rPr>
+            </w:pPr>
+            <w:r>
+              <w:rPr>
+                <w:rFonts w:ascii="Calibri" w:eastAsia="Times New Roman" w:hAnsi="Calibri"/>
+                <w:color w:val="000000"/>
+                <w:sz w:val="22"/>
+                <w:lang w:eastAsia="pl-PL"/>
+              </w:rPr>
+              <w:lastRenderedPageBreak/>
+              <w:t>DOWNLINK</w:t>
+            </w:r>
+          </w:p>
+        </w:tc>
+        <w:tc>
+          <w:tcPr>
+            <w:tcW w:w="2230" w:type="dxa"/>
+            <w:vAlign w:val="center"/>
+          </w:tcPr>
+          <w:p>
+            <w:pPr>
+              <w:rPr>
+                <w:rFonts w:ascii="Calibri" w:hAnsi="Calibri"/>
+                <w:lang w:val="pl-PL"/>
+              </w:rPr>
+            </w:pPr>
+            <w:r>
+              <w:rPr>
+                <w:rFonts w:ascii="Calibri" w:eastAsia="Times New Roman" w:hAnsi="Calibri"/>
+                <w:color w:val="000000"/>
+                <w:sz w:val="22"/>
+                <w:lang w:eastAsia="pl-PL"/>
+              </w:rPr>
+              <w:t>MCS-2</w:t>
+            </w:r>
+          </w:p>
+        </w:tc>
+        <w:tc>
+          <w:tcPr>
+            <w:tcW w:w="2298" w:type="dxa"/>
+            <w:vAlign w:val="center"/>
+          </w:tcPr>
+          <w:p>
+            <w:pPr>
+              <w:rPr>
+                <w:rFonts w:ascii="Calibri" w:hAnsi="Calibri"/>
+                <w:lang w:val="pl-PL"/>
+              </w:rPr>
+            </w:pPr>
+            <w:r>
+              <w:rPr>
+                <w:rFonts w:ascii="Calibri" w:eastAsia="Times New Roman" w:hAnsi="Calibri"/>
+                <w:color w:val="000000"/>
+                <w:sz w:val="22"/>
+                <w:lang w:eastAsia="pl-PL"/>
+              </w:rPr>
+              <w:t>MCS-7</w:t>
+            </w:r>
+          </w:p>
+        </w:tc>
+      </w:tr>
+      <w:tr>
+        <w:trPr>
+          <w:trHeight w:val="320"/>
+        </w:trPr>
+        <w:tc>
+          <w:tcPr>
+            <w:tcW w:w="4528" w:type="dxa"/>
+            <w:vAlign w:val="center"/>
+          </w:tcPr>
+          <w:p>
+            <w:pPr>
+              <w:rPr>
+                <w:rFonts w:ascii="Calibri" w:hAnsi="Calibri"/>
+                <w:lang w:val="pl-PL"/>
+              </w:rPr>
+            </w:pPr>
+            <w:proofErr w:type="spellStart"/>
+            <w:r>
+              <w:rPr>
+                <w:rFonts w:ascii="Calibri" w:eastAsia="Times New Roman" w:hAnsi="Calibri"/>
+                <w:color w:val="000000"/>
+                <w:sz w:val="22"/>
+                <w:lang w:eastAsia="pl-PL"/>
+              </w:rPr>
+              <w:t>Czułość</w:t>
+            </w:r>
+            <w:proofErr w:type="spellEnd"/>
+            <w:r>
+              <w:rPr>
+                <w:rFonts w:ascii="Calibri" w:eastAsia="Times New Roman" w:hAnsi="Calibri"/>
+                <w:color w:val="000000"/>
+                <w:sz w:val="22"/>
+                <w:lang w:eastAsia="pl-PL"/>
+              </w:rPr>
+              <w:t xml:space="preserve"> </w:t>
+            </w:r>
+            <w:proofErr w:type="spellStart"/>
+            <w:r>
+              <w:rPr>
+                <w:rFonts w:ascii="Calibri" w:eastAsia="Times New Roman" w:hAnsi="Calibri"/>
+                <w:color w:val="000000"/>
+                <w:sz w:val="22"/>
+                <w:lang w:eastAsia="pl-PL"/>
+              </w:rPr>
+              <w:t>odbiornika</w:t>
+            </w:r>
+            <w:proofErr w:type="spellEnd"/>
+            <w:r>
+              <w:rPr>
+                <w:rFonts w:ascii="Calibri" w:eastAsia="Times New Roman" w:hAnsi="Calibri"/>
+                <w:color w:val="000000"/>
+                <w:sz w:val="22"/>
+                <w:lang w:eastAsia="pl-PL"/>
+              </w:rPr>
+              <w:t xml:space="preserve"> (Static </w:t>
+            </w:r>
+            <w:proofErr w:type="gramStart"/>
+            <w:r>
+              <w:rPr>
+                <w:rFonts w:ascii="Calibri" w:eastAsia="Times New Roman" w:hAnsi="Calibri"/>
+                <w:color w:val="000000"/>
+                <w:sz w:val="22"/>
+                <w:lang w:eastAsia="pl-PL"/>
+              </w:rPr>
+              <w:t>1900)</w:t>
+            </w:r>
+            <w:r>
+              <w:rPr>
+                <w:rFonts w:ascii="Calibri" w:eastAsia="Times New Roman" w:hAnsi="Calibri"/>
+                <w:color w:val="000000"/>
+                <w:sz w:val="22"/>
+                <w:lang w:eastAsia="pl-PL"/>
+              </w:rPr>
+              <w:t>*</w:t>
+            </w:r>
+            <w:proofErr w:type="gramEnd"/>
+          </w:p>
+        </w:tc>
+        <w:tc>
+          <w:tcPr>
+            <w:tcW w:w="2230" w:type="dxa"/>
+            <w:vAlign w:val="center"/>
+          </w:tcPr>
+          <w:p>
+            <w:pPr>
+              <w:rPr>
+                <w:rFonts w:ascii="Calibri" w:hAnsi="Calibri"/>
+                <w:lang w:val="pl-PL"/>
+              </w:rPr>
+            </w:pPr>
+            <w:r>
+              <w:rPr>
+                <w:rFonts w:ascii="Calibri" w:eastAsia="Times New Roman" w:hAnsi="Calibri"/>
+                <w:color w:val="000000"/>
+                <w:sz w:val="22"/>
+                <w:lang w:eastAsia="pl-PL"/>
+              </w:rPr>
+              <w:t>-106,9</w:t>
+            </w:r>
+          </w:p>
+        </w:tc>
+        <w:tc>
+          <w:tcPr>
+            <w:tcW w:w="2298" w:type="dxa"/>
+            <w:vAlign w:val="center"/>
+          </w:tcPr>
+          <w:p>
+            <w:pPr>
+              <w:rPr>
+                <w:rFonts w:ascii="Calibri" w:hAnsi="Calibri"/>
+                <w:lang w:val="pl-PL"/>
+              </w:rPr>
+            </w:pPr>
+            <w:r>
+              <w:rPr>
+                <w:rFonts w:ascii="Calibri" w:eastAsia="Times New Roman" w:hAnsi="Calibri"/>
+                <w:color w:val="000000"/>
+                <w:sz w:val="22"/>
+                <w:lang w:eastAsia="pl-PL"/>
+              </w:rPr>
+              <w:t>-96,7</w:t>
+            </w:r>
+          </w:p>
+        </w:tc>
+      </w:tr>
+      <w:tr>
+        <w:tc>
+          <w:tcPr>
+            <w:tcW w:w="4528" w:type="dxa"/>
+            <w:vAlign w:val="center"/>
+          </w:tcPr>
+          <w:p>
+            <w:pPr>
+              <w:rPr>
+                <w:rFonts w:ascii="Calibri" w:hAnsi="Calibri"/>
+                <w:lang w:val="pl-PL"/>
+              </w:rPr>
+            </w:pPr>
+            <w:proofErr w:type="spellStart"/>
+            <w:r>
+              <w:rPr>
+                <w:rFonts w:ascii="Calibri" w:eastAsia="Times New Roman" w:hAnsi="Calibri"/>
+                <w:color w:val="000000"/>
+                <w:sz w:val="22"/>
+                <w:lang w:eastAsia="pl-PL"/>
+              </w:rPr>
+              <w:t>Czułość</w:t>
+            </w:r>
+            <w:proofErr w:type="spellEnd"/>
+            <w:r>
+              <w:rPr>
+                <w:rFonts w:ascii="Calibri" w:eastAsia="Times New Roman" w:hAnsi="Calibri"/>
+                <w:color w:val="000000"/>
+                <w:sz w:val="22"/>
+                <w:lang w:eastAsia="pl-PL"/>
+              </w:rPr>
+              <w:t xml:space="preserve"> </w:t>
+            </w:r>
+            <w:proofErr w:type="spellStart"/>
+            <w:r>
+              <w:rPr>
+                <w:rFonts w:ascii="Calibri" w:eastAsia="Times New Roman" w:hAnsi="Calibri"/>
+                <w:color w:val="000000"/>
+                <w:sz w:val="22"/>
+                <w:lang w:eastAsia="pl-PL"/>
+              </w:rPr>
+              <w:t>odbiornika</w:t>
+            </w:r>
+            <w:proofErr w:type="spellEnd"/>
+            <w:r>
+              <w:rPr>
+                <w:rFonts w:ascii="Calibri" w:eastAsia="Times New Roman" w:hAnsi="Calibri"/>
+                <w:color w:val="000000"/>
+                <w:sz w:val="22"/>
+                <w:lang w:eastAsia="pl-PL"/>
+              </w:rPr>
+              <w:t xml:space="preserve"> </w:t>
+            </w:r>
+            <w:r>
+              <w:rPr>
+                <w:rFonts w:ascii="Calibri" w:eastAsia="Times New Roman" w:hAnsi="Calibri"/>
+                <w:color w:val="000000"/>
+                <w:sz w:val="22"/>
+                <w:lang w:eastAsia="pl-PL"/>
+              </w:rPr>
+              <w:t xml:space="preserve">(TU50iFH </w:t>
+            </w:r>
+            <w:proofErr w:type="gramStart"/>
+            <w:r>
+              <w:rPr>
+                <w:rFonts w:ascii="Calibri" w:eastAsia="Times New Roman" w:hAnsi="Calibri"/>
+                <w:color w:val="000000"/>
+                <w:sz w:val="22"/>
+                <w:lang w:eastAsia="pl-PL"/>
+              </w:rPr>
+              <w:t>1900)</w:t>
+            </w:r>
+            <w:r>
+              <w:rPr>
+                <w:rFonts w:ascii="Calibri" w:eastAsia="Times New Roman" w:hAnsi="Calibri"/>
+                <w:color w:val="000000"/>
+                <w:sz w:val="22"/>
+                <w:lang w:eastAsia="pl-PL"/>
+              </w:rPr>
+              <w:t>*</w:t>
+            </w:r>
+            <w:proofErr w:type="gramEnd"/>
+          </w:p>
+        </w:tc>
+        <w:tc>
+          <w:tcPr>
+            <w:tcW w:w="2230" w:type="dxa"/>
+            <w:vAlign w:val="center"/>
+          </w:tcPr>
+          <w:p>
+            <w:pPr>
+              <w:rPr>
+                <w:rFonts w:ascii="Calibri" w:hAnsi="Calibri"/>
+                <w:lang w:val="pl-PL"/>
+              </w:rPr>
+            </w:pPr>
+            <w:r>
+              <w:rPr>
+                <w:rFonts w:ascii="Calibri" w:eastAsia="Times New Roman" w:hAnsi="Calibri"/>
+                <w:color w:val="000000"/>
+                <w:sz w:val="22"/>
+                <w:lang w:eastAsia="pl-PL"/>
+              </w:rPr>
+              <w:t>-101,4</w:t>
+            </w:r>
+          </w:p>
+        </w:tc>
+        <w:tc>
+          <w:tcPr>
+            <w:tcW w:w="2298" w:type="dxa"/>
+            <w:vAlign w:val="center"/>
+          </w:tcPr>
+          <w:p>
+            <w:pPr>
+              <w:rPr>
+                <w:rFonts w:ascii="Calibri" w:hAnsi="Calibri"/>
+                <w:lang w:val="pl-PL"/>
+              </w:rPr>
+            </w:pPr>
+            <w:r>
+              <w:rPr>
+                <w:rFonts w:ascii="Calibri" w:eastAsia="Times New Roman" w:hAnsi="Calibri"/>
+                <w:color w:val="000000"/>
+                <w:sz w:val="22"/>
+                <w:lang w:eastAsia="pl-PL"/>
+              </w:rPr>
+              <w:t>-90,4</w:t>
+            </w:r>
+          </w:p>
+        </w:tc>
+      </w:tr>
+    </w:tbl>
+    <w:p>
+      <w:pPr>
+        <w:rPr>
+          <w:rFonts w:ascii="Calibri" w:hAnsi="Calibri"/>
+          <w:lang w:val="pl-PL"/>
+        </w:rPr>
+      </w:pPr>
+    </w:p>
+    <w:p>
+      <w:pPr>
+        <w:rPr>
+          <w:rFonts w:ascii="Calibri" w:hAnsi="Calibri"/>
+        </w:rPr>
+      </w:pPr>
+      <w:proofErr w:type="spellStart"/>
+      <w:r>
+        <w:rPr>
+          <w:rFonts w:ascii="Calibri" w:hAnsi="Calibri"/>
+        </w:rPr>
+        <w:t>Zródło</w:t>
+      </w:r>
+      <w:proofErr w:type="spellEnd"/>
+      <w:r>
+        <w:rPr>
+          <w:rFonts w:ascii="Calibri" w:hAnsi="Calibri"/>
+        </w:rPr>
+        <w:t>: Advanced Cellular Network Planning and Optimisation, Wiley, Ajay R. M</w:t>
+      </w:r>
+      <w:r>
+        <w:rPr>
+          <w:rFonts w:ascii="Calibri" w:hAnsi="Calibri"/>
+        </w:rPr>
+        <w:t>ishra.</w:t>
+      </w:r>
+    </w:p>
+    <w:p>
+      <w:pPr>
+        <w:rPr>
+          <w:rFonts w:ascii="Calibri" w:hAnsi="Calibri"/>
         </w:rPr>
       </w:pPr>
     </w:p>
@@ -3557,21 +4659,33 @@
         </w:numPr>
         <w:rPr>
           <w:rFonts w:ascii="Calibri" w:hAnsi="Calibri"/>
-          <w:lang w:val="pl-PL"/>
-        </w:rPr>
-      </w:pPr>
-      <w:r>
-        <w:rPr>
-          <w:rFonts w:ascii="Calibri" w:hAnsi="Calibri"/>
-          <w:lang w:val="pl-PL"/>
-        </w:rPr>
-        <w:lastRenderedPageBreak/>
-        <w:t>Modele propagacyjne</w:t>
-      </w:r>
-      <w:r>
-        <w:rPr>
-          <w:rFonts w:ascii="Calibri" w:hAnsi="Calibri"/>
-          <w:lang w:val="pl-PL"/>
+        </w:rPr>
+      </w:pPr>
+      <w:proofErr w:type="spellStart"/>
+      <w:r>
+        <w:rPr>
+          <w:rFonts w:ascii="Calibri" w:hAnsi="Calibri"/>
+        </w:rPr>
+        <w:t>Modele</w:t>
+      </w:r>
+      <w:proofErr w:type="spellEnd"/>
+      <w:r>
+        <w:rPr>
+          <w:rFonts w:ascii="Calibri" w:hAnsi="Calibri"/>
+        </w:rPr>
+        <w:t xml:space="preserve"> </w:t>
+      </w:r>
+      <w:proofErr w:type="spellStart"/>
+      <w:r>
+        <w:rPr>
+          <w:rFonts w:ascii="Calibri" w:hAnsi="Calibri"/>
+        </w:rPr>
+        <w:t>propagacyjne</w:t>
+      </w:r>
+      <w:proofErr w:type="spellEnd"/>
+      <w:r>
+        <w:rPr>
+          <w:rFonts w:ascii="Calibri" w:hAnsi="Calibri"/>
         </w:rPr>
         <w:t>:</w:t>
       </w:r>
@@ -3580,15 +4694,15 @@
       <w:pPr>
         <w:rPr>
           <w:rFonts w:ascii="Calibri" w:hAnsi="Calibri"/>
-          <w:lang w:val="pl-PL"/>
-        </w:rPr>
-      </w:pPr>
-    </w:p>
-    <w:p>
-      <w:pPr>
-        <w:rPr>
-          <w:rFonts w:ascii="Calibri" w:hAnsi="Calibri"/>
-          <w:lang w:val="pl-PL"/>
+        </w:rPr>
+      </w:pPr>
+      <w:bookmarkStart w:id="0" w:name="_GoBack"/>
+      <w:bookmarkEnd w:id="0"/>
+    </w:p>
+    <w:p>
+      <w:pPr>
+        <w:rPr>
+          <w:rFonts w:ascii="Calibri" w:hAnsi="Calibri"/>
         </w:rPr>
       </w:pPr>
     </w:p>
@@ -3601,27 +4715,23 @@
         </w:numPr>
         <w:rPr>
           <w:rFonts w:ascii="Calibri" w:hAnsi="Calibri"/>
-          <w:lang w:val="pl-PL"/>
-        </w:rPr>
-      </w:pPr>
-      <w:r>
-        <w:rPr>
-          <w:rFonts w:ascii="Calibri" w:hAnsi="Calibri"/>
-          <w:lang w:val="pl-PL"/>
+        </w:rPr>
+      </w:pPr>
+      <w:r>
+        <w:rPr>
+          <w:rFonts w:ascii="Calibri" w:hAnsi="Calibri"/>
         </w:rPr>
         <w:t>Free-</w:t>
       </w:r>
       <w:r>
         <w:rPr>
           <w:rFonts w:ascii="Calibri" w:hAnsi="Calibri"/>
-          <w:lang w:val="pl-PL"/>
         </w:rPr>
         <w:t>Space</w:t>
       </w:r>
       <w:r>
         <w:rPr>
           <w:rFonts w:ascii="Calibri" w:hAnsi="Calibri"/>
-          <w:lang w:val="pl-PL"/>
         </w:rPr>
         <w:t xml:space="preserve"> </w:t>
       </w:r>
@@ -3630,23 +4740,28 @@
       <w:pPr>
         <w:rPr>
           <w:rFonts w:ascii="Calibri" w:hAnsi="Calibri"/>
-          <w:lang w:val="pl-PL"/>
-        </w:rPr>
-      </w:pPr>
-    </w:p>
-    <w:p>
-      <w:pPr>
-        <w:rPr>
-          <w:rFonts w:ascii="Calibri" w:hAnsi="Calibri"/>
-          <w:lang w:val="pl-PL"/>
-        </w:rPr>
-      </w:pPr>
-      <w:r>
-        <w:rPr>
-          <w:rFonts w:ascii="Calibri" w:hAnsi="Calibri"/>
-          <w:lang w:val="pl-PL"/>
-        </w:rPr>
-        <w:t xml:space="preserve">Model Free-Space jest modelem </w:t>
+        </w:rPr>
+      </w:pPr>
+    </w:p>
+    <w:p>
+      <w:pPr>
+        <w:rPr>
+          <w:rFonts w:ascii="Calibri" w:hAnsi="Calibri"/>
+          <w:lang w:val="pl-PL"/>
+        </w:rPr>
+      </w:pPr>
+      <w:r>
+        <w:rPr>
+          <w:rFonts w:ascii="Calibri" w:hAnsi="Calibri"/>
+        </w:rPr>
+        <w:t>Model Free-Spa</w:t>
+      </w:r>
+      <w:r>
+        <w:rPr>
+          <w:rFonts w:ascii="Calibri" w:hAnsi="Calibri"/>
+          <w:lang w:val="pl-PL"/>
+        </w:rPr>
+        <w:t xml:space="preserve">ce jest modelem </w:t>
       </w:r>
       <w:r>
         <w:rPr>
@@ -3684,7 +4799,23 @@
           <w:rFonts w:ascii="Calibri" w:hAnsi="Calibri"/>
           <w:lang w:val="pl-PL"/>
         </w:rPr>
-        <w:t>Straty propagacyjne w modelu Free-Space jest proporcjonalna do kwadratu odległości między nadajnikiem a odbiornikiem oraz jest proporcjonalna do kwadratu częstotliwości sygnału.</w:t>
+        <w:t xml:space="preserve">Straty propagacyjne w modelu </w:t>
+      </w:r>
+      <w:proofErr w:type="spellStart"/>
+      <w:r>
+        <w:rPr>
+          <w:rFonts w:ascii="Calibri" w:hAnsi="Calibri"/>
+          <w:lang w:val="pl-PL"/>
+        </w:rPr>
+        <w:t>Free</w:t>
+      </w:r>
+      <w:proofErr w:type="spellEnd"/>
+      <w:r>
+        <w:rPr>
+          <w:rFonts w:ascii="Calibri" w:hAnsi="Calibri"/>
+          <w:lang w:val="pl-PL"/>
+        </w:rPr>
+        <w:t>-Space jest proporcjonalna do kwadratu odległości między nadajnikiem a odbiornikiem oraz jest proporcjonalna do kwadratu częstotliwości sygnału.</w:t>
       </w:r>
     </w:p>
     <w:p>
@@ -3918,7 +5049,23 @@
           <w:rFonts w:ascii="Calibri" w:eastAsiaTheme="minorEastAsia" w:hAnsi="Calibri"/>
           <w:lang w:val="pl-PL"/>
         </w:rPr>
-        <w:t>f = Częstotliwość sygnału [Hz]</w:t>
+        <w:t>f = Częstotliwość sygnału [</w:t>
+      </w:r>
+      <w:proofErr w:type="spellStart"/>
+      <w:r>
+        <w:rPr>
+          <w:rFonts w:ascii="Calibri" w:eastAsiaTheme="minorEastAsia" w:hAnsi="Calibri"/>
+          <w:lang w:val="pl-PL"/>
+        </w:rPr>
+        <w:t>Hz</w:t>
+      </w:r>
+      <w:proofErr w:type="spellEnd"/>
+      <w:r>
+        <w:rPr>
+          <w:rFonts w:ascii="Calibri" w:eastAsiaTheme="minorEastAsia" w:hAnsi="Calibri"/>
+          <w:lang w:val="pl-PL"/>
+        </w:rPr>
+        <w:t>]</w:t>
       </w:r>
     </w:p>
     <w:p>
@@ -3986,7 +5133,23 @@
           <w:rFonts w:ascii="Calibri" w:hAnsi="Calibri"/>
           <w:lang w:val="pl-PL"/>
         </w:rPr>
-        <w:t>FSPL wyrażony w  decybelach:</w:t>
+        <w:t xml:space="preserve">FSPL wyrażony </w:t>
+      </w:r>
+      <w:proofErr w:type="gramStart"/>
+      <w:r>
+        <w:rPr>
+          <w:rFonts w:ascii="Calibri" w:hAnsi="Calibri"/>
+          <w:lang w:val="pl-PL"/>
+        </w:rPr>
+        <w:t>w  decybelach</w:t>
+      </w:r>
+      <w:proofErr w:type="gramEnd"/>
+      <w:r>
+        <w:rPr>
+          <w:rFonts w:ascii="Calibri" w:hAnsi="Calibri"/>
+          <w:lang w:val="pl-PL"/>
+        </w:rPr>
+        <w:t>:</w:t>
       </w:r>
     </w:p>
     <w:p>
@@ -4549,7 +5712,23 @@
           <w:rFonts w:ascii="Calibri" w:eastAsiaTheme="minorEastAsia" w:hAnsi="Calibri"/>
           <w:lang w:val="pl-PL"/>
         </w:rPr>
-        <w:t>Wzór uproszczony (przy założeniu że f jest wyrażone w [GHz] i d w [km]):</w:t>
+        <w:t xml:space="preserve">Wzór uproszczony (przy </w:t>
+      </w:r>
+      <w:proofErr w:type="gramStart"/>
+      <w:r>
+        <w:rPr>
+          <w:rFonts w:ascii="Calibri" w:eastAsiaTheme="minorEastAsia" w:hAnsi="Calibri"/>
+          <w:lang w:val="pl-PL"/>
+        </w:rPr>
+        <w:t>założeniu</w:t>
+      </w:r>
+      <w:proofErr w:type="gramEnd"/>
+      <w:r>
+        <w:rPr>
+          <w:rFonts w:ascii="Calibri" w:eastAsiaTheme="minorEastAsia" w:hAnsi="Calibri"/>
+          <w:lang w:val="pl-PL"/>
+        </w:rPr>
+        <w:t xml:space="preserve"> że f jest wyrażone w [GHz] i d w [km]):</w:t>
       </w:r>
     </w:p>
     <w:p>
@@ -4737,8 +5916,17 @@
           <w:rFonts w:ascii="Calibri" w:hAnsi="Calibri"/>
           <w:lang w:val="pl-PL"/>
         </w:rPr>
-        <w:t>Model COST Hata</w:t>
-      </w:r>
+        <w:t xml:space="preserve">Model COST </w:t>
+      </w:r>
+      <w:proofErr w:type="spellStart"/>
+      <w:r>
+        <w:rPr>
+          <w:rFonts w:ascii="Calibri" w:hAnsi="Calibri"/>
+          <w:lang w:val="pl-PL"/>
+        </w:rPr>
+        <w:t>Hata</w:t>
+      </w:r>
+      <w:proofErr w:type="spellEnd"/>
     </w:p>
     <w:p>
       <w:pPr>
@@ -4761,7 +5949,39 @@
           <w:rFonts w:ascii="Calibri" w:hAnsi="Calibri"/>
           <w:lang w:val="pl-PL"/>
         </w:rPr>
-        <w:t xml:space="preserve">Model COST Hata jest rozszerzeniem modelu Hata (bazującego na modelu Okumura) </w:t>
+        <w:t xml:space="preserve">Model COST </w:t>
+      </w:r>
+      <w:proofErr w:type="spellStart"/>
+      <w:r>
+        <w:rPr>
+          <w:rFonts w:ascii="Calibri" w:hAnsi="Calibri"/>
+          <w:lang w:val="pl-PL"/>
+        </w:rPr>
+        <w:t>Hata</w:t>
+      </w:r>
+      <w:proofErr w:type="spellEnd"/>
+      <w:r>
+        <w:rPr>
+          <w:rFonts w:ascii="Calibri" w:hAnsi="Calibri"/>
+          <w:lang w:val="pl-PL"/>
+        </w:rPr>
+        <w:t xml:space="preserve"> jest rozszerzeniem modelu </w:t>
+      </w:r>
+      <w:proofErr w:type="spellStart"/>
+      <w:r>
+        <w:rPr>
+          <w:rFonts w:ascii="Calibri" w:hAnsi="Calibri"/>
+          <w:lang w:val="pl-PL"/>
+        </w:rPr>
+        <w:t>Hata</w:t>
+      </w:r>
+      <w:proofErr w:type="spellEnd"/>
+      <w:r>
+        <w:rPr>
+          <w:rFonts w:ascii="Calibri" w:hAnsi="Calibri"/>
+          <w:lang w:val="pl-PL"/>
+        </w:rPr>
+        <w:t xml:space="preserve"> (bazującego na modelu Okumura) </w:t>
       </w:r>
     </w:p>
     <w:p>
@@ -4857,6 +6077,7 @@
           <w:rFonts w:ascii="Calibri" w:hAnsi="Calibri"/>
           <w:lang w:val="pl-PL"/>
         </w:rPr>
+        <w:lastRenderedPageBreak/>
         <w:t>Zakres częstotliwości 1500-2000 MHz</w:t>
       </w:r>
     </w:p>
@@ -4936,7 +6157,6 @@
               <w:rFonts w:ascii="Cambria Math" w:hAnsi="Cambria Math"/>
               <w:lang w:val="pl-PL"/>
             </w:rPr>
-            <w:lastRenderedPageBreak/>
             <m:t>L=46,3+33,9</m:t>
           </m:r>
           <m:func>
@@ -5718,7 +6938,23 @@
           <w:rFonts w:ascii="Calibri" w:eastAsiaTheme="minorEastAsia" w:hAnsi="Calibri"/>
           <w:lang w:val="pl-PL"/>
         </w:rPr>
-        <w:t>Model propagacyjny służący do wyznaczania strat propagacji głownie dla miast z wieloma niskimi zabudowaniami. Model bazuje na modelu Hata.</w:t>
+        <w:t xml:space="preserve">Model propagacyjny służący do wyznaczania strat propagacji głownie dla miast z wieloma niskimi zabudowaniami. Model bazuje na modelu </w:t>
+      </w:r>
+      <w:proofErr w:type="spellStart"/>
+      <w:r>
+        <w:rPr>
+          <w:rFonts w:ascii="Calibri" w:eastAsiaTheme="minorEastAsia" w:hAnsi="Calibri"/>
+          <w:lang w:val="pl-PL"/>
+        </w:rPr>
+        <w:t>Hata</w:t>
+      </w:r>
+      <w:proofErr w:type="spellEnd"/>
+      <w:r>
+        <w:rPr>
+          <w:rFonts w:ascii="Calibri" w:eastAsiaTheme="minorEastAsia" w:hAnsi="Calibri"/>
+          <w:lang w:val="pl-PL"/>
+        </w:rPr>
+        <w:t>.</w:t>
       </w:r>
     </w:p>
     <w:p>
@@ -6321,7 +7557,23 @@
           <w:rFonts w:ascii="Calibri" w:eastAsiaTheme="minorEastAsia" w:hAnsi="Calibri"/>
           <w:lang w:val="pl-PL"/>
         </w:rPr>
-        <w:t>= Współczynnik zysku korekcyjnego (zależy od środowiska, powierzchni, przeszkód na drodze propagacji syngału.</w:t>
+        <w:t xml:space="preserve">= Współczynnik zysku korekcyjnego (zależy od środowiska, powierzchni, przeszkód na drodze propagacji </w:t>
+      </w:r>
+      <w:proofErr w:type="spellStart"/>
+      <w:r>
+        <w:rPr>
+          <w:rFonts w:ascii="Calibri" w:eastAsiaTheme="minorEastAsia" w:hAnsi="Calibri"/>
+          <w:lang w:val="pl-PL"/>
+        </w:rPr>
+        <w:t>syngału</w:t>
+      </w:r>
+      <w:proofErr w:type="spellEnd"/>
+      <w:r>
+        <w:rPr>
+          <w:rFonts w:ascii="Calibri" w:eastAsiaTheme="minorEastAsia" w:hAnsi="Calibri"/>
+          <w:lang w:val="pl-PL"/>
+        </w:rPr>
+        <w:t>.</w:t>
       </w:r>
     </w:p>
     <w:p>
@@ -7026,7 +8278,27 @@
             <w:szCs w:val="32"/>
             <w:lang w:val="pl-PL"/>
           </w:rPr>
-          <w:t>http://www.etsi.org/deliver/etsi_tr/143000_143099/143030/09.00.00_60/tr_143030v090000p.pdf</w:t>
+          <w:t>http://www.etsi.o</w:t>
+        </w:r>
+        <w:r>
+          <w:rPr>
+            <w:rStyle w:val="Hyperlink"/>
+            <w:rFonts w:ascii="Calibri" w:hAnsi="Calibri"/>
+            <w:sz w:val="32"/>
+            <w:szCs w:val="32"/>
+            <w:lang w:val="pl-PL"/>
+          </w:rPr>
+          <w:t>r</w:t>
+        </w:r>
+        <w:r>
+          <w:rPr>
+            <w:rStyle w:val="Hyperlink"/>
+            <w:rFonts w:ascii="Calibri" w:hAnsi="Calibri"/>
+            <w:sz w:val="32"/>
+            <w:szCs w:val="32"/>
+            <w:lang w:val="pl-PL"/>
+          </w:rPr>
+          <w:t>g/deliver/etsi_tr/143000_143099/143030/09.00.00_60/tr_143030v090000p.pdf</w:t>
         </w:r>
       </w:hyperlink>
     </w:p>
@@ -7086,6 +8358,26 @@
           <w:szCs w:val="32"/>
         </w:rPr>
       </w:pPr>
+      <w:proofErr w:type="spellStart"/>
+      <w:r>
+        <w:rPr>
+          <w:rFonts w:ascii="Calibri" w:hAnsi="Calibri"/>
+          <w:color w:val="000000"/>
+          <w:sz w:val="32"/>
+          <w:szCs w:val="32"/>
+        </w:rPr>
+        <w:t>str</w:t>
+      </w:r>
+      <w:proofErr w:type="spellEnd"/>
+      <w:r>
+        <w:rPr>
+          <w:rFonts w:ascii="Calibri" w:hAnsi="Calibri"/>
+          <w:color w:val="000000"/>
+          <w:sz w:val="32"/>
+          <w:szCs w:val="32"/>
+        </w:rPr>
+        <w:t xml:space="preserve"> 15</w:t>
+      </w:r>
     </w:p>
     <w:p>
       <w:pPr>
@@ -7112,7 +8404,65 @@
           <w:sz w:val="32"/>
           <w:szCs w:val="32"/>
         </w:rPr>
-        <w:t>Kabel jumper:</w:t>
+        <w:t>http://www.etsi.org/deliver/etsi_tr/143000_143099/143030/09.00.00_60/tr_143030v090000p.pdf</w:t>
+      </w:r>
+    </w:p>
+    <w:p>
+      <w:pPr>
+        <w:widowControl w:val="0"/>
+        <w:tabs>
+          <w:tab w:val="left" w:pos="220"/>
+          <w:tab w:val="left" w:pos="720"/>
+        </w:tabs>
+        <w:autoSpaceDE w:val="0"/>
+        <w:autoSpaceDN w:val="0"/>
+        <w:adjustRightInd w:val="0"/>
+        <w:spacing w:after="320" w:line="360" w:lineRule="atLeast"/>
+        <w:rPr>
+          <w:rFonts w:ascii="Calibri" w:hAnsi="Calibri"/>
+          <w:color w:val="000000"/>
+          <w:sz w:val="32"/>
+          <w:szCs w:val="32"/>
+        </w:rPr>
+      </w:pPr>
+    </w:p>
+    <w:p>
+      <w:pPr>
+        <w:widowControl w:val="0"/>
+        <w:tabs>
+          <w:tab w:val="left" w:pos="220"/>
+          <w:tab w:val="left" w:pos="720"/>
+        </w:tabs>
+        <w:autoSpaceDE w:val="0"/>
+        <w:autoSpaceDN w:val="0"/>
+        <w:adjustRightInd w:val="0"/>
+        <w:spacing w:after="320" w:line="360" w:lineRule="atLeast"/>
+        <w:rPr>
+          <w:rFonts w:ascii="Calibri" w:hAnsi="Calibri"/>
+          <w:color w:val="000000"/>
+          <w:sz w:val="32"/>
+          <w:szCs w:val="32"/>
+        </w:rPr>
+      </w:pPr>
+      <w:proofErr w:type="spellStart"/>
+      <w:r>
+        <w:rPr>
+          <w:rFonts w:ascii="Calibri" w:hAnsi="Calibri"/>
+          <w:color w:val="000000"/>
+          <w:sz w:val="32"/>
+          <w:szCs w:val="32"/>
+        </w:rPr>
+        <w:t>Kabel</w:t>
+      </w:r>
+      <w:proofErr w:type="spellEnd"/>
+      <w:r>
+        <w:rPr>
+          <w:rFonts w:ascii="Calibri" w:hAnsi="Calibri"/>
+          <w:color w:val="000000"/>
+          <w:sz w:val="32"/>
+          <w:szCs w:val="32"/>
+        </w:rPr>
+        <w:t xml:space="preserve"> jumper:</w:t>
       </w:r>
     </w:p>
     <w:p>
@@ -7182,6 +8532,7 @@
           <w:szCs w:val="32"/>
         </w:rPr>
       </w:pPr>
+      <w:proofErr w:type="spellStart"/>
       <w:r>
         <w:rPr>
           <w:rFonts w:ascii="Calibri" w:hAnsi="Calibri"/>
@@ -7189,7 +8540,17 @@
           <w:sz w:val="32"/>
           <w:szCs w:val="32"/>
         </w:rPr>
-        <w:t>Kabel feeder:</w:t>
+        <w:t>Kabel</w:t>
+      </w:r>
+      <w:proofErr w:type="spellEnd"/>
+      <w:r>
+        <w:rPr>
+          <w:rFonts w:ascii="Calibri" w:hAnsi="Calibri"/>
+          <w:color w:val="000000"/>
+          <w:sz w:val="32"/>
+          <w:szCs w:val="32"/>
+        </w:rPr>
+        <w:t xml:space="preserve"> feeder:</w:t>
       </w:r>
     </w:p>
     <w:p>
@@ -7764,7 +9125,47 @@
           <w:sz w:val="20"/>
           <w:szCs w:val="20"/>
         </w:rPr>
-        <w:t>) can offer a data rate of 115 kbit/s whereas EDGE can increase this to 384 kbit/s. This is comparable with the rate for early implementations of Wideband Code Division Multiple Access (</w:t>
+        <w:t xml:space="preserve">) can offer a data rate of 115 </w:t>
+      </w:r>
+      <w:proofErr w:type="spellStart"/>
+      <w:r>
+        <w:rPr>
+          <w:rFonts w:ascii="Verdana" w:hAnsi="Verdana"/>
+          <w:color w:val="3A444A"/>
+          <w:sz w:val="20"/>
+          <w:szCs w:val="20"/>
+        </w:rPr>
+        <w:t>kbit</w:t>
+      </w:r>
+      <w:proofErr w:type="spellEnd"/>
+      <w:r>
+        <w:rPr>
+          <w:rFonts w:ascii="Verdana" w:hAnsi="Verdana"/>
+          <w:color w:val="3A444A"/>
+          <w:sz w:val="20"/>
+          <w:szCs w:val="20"/>
+        </w:rPr>
+        <w:t xml:space="preserve">/s whereas EDGE can increase this to 384 </w:t>
+      </w:r>
+      <w:proofErr w:type="spellStart"/>
+      <w:r>
+        <w:rPr>
+          <w:rFonts w:ascii="Verdana" w:hAnsi="Verdana"/>
+          <w:color w:val="3A444A"/>
+          <w:sz w:val="20"/>
+          <w:szCs w:val="20"/>
+        </w:rPr>
+        <w:t>kbit</w:t>
+      </w:r>
+      <w:proofErr w:type="spellEnd"/>
+      <w:r>
+        <w:rPr>
+          <w:rFonts w:ascii="Verdana" w:hAnsi="Verdana"/>
+          <w:color w:val="3A444A"/>
+          <w:sz w:val="20"/>
+          <w:szCs w:val="20"/>
+        </w:rPr>
+        <w:t>/s. This is comparable with the rate for early implementations of Wideband Code Division Multiple Access (</w:t>
       </w:r>
       <w:hyperlink r:id="rId29" w:history="1">
         <w:r>
@@ -7785,7 +9186,27 @@
           <w:sz w:val="20"/>
           <w:szCs w:val="20"/>
         </w:rPr>
-        <w:t>), leading some parties to consider EDGE as a 3G technology rather than 2G (a capability of 384 kbit/s allows EDGE systems to meet the ITU's IMT-2000 requirements). However, EDGE is generally viewed as a bridge between the two generations: a sort of 2.5G</w:t>
+        <w:t xml:space="preserve">), leading some parties to consider EDGE as a 3G technology rather than 2G (a capability of 384 </w:t>
+      </w:r>
+      <w:proofErr w:type="spellStart"/>
+      <w:r>
+        <w:rPr>
+          <w:rFonts w:ascii="Verdana" w:hAnsi="Verdana"/>
+          <w:color w:val="3A444A"/>
+          <w:sz w:val="20"/>
+          <w:szCs w:val="20"/>
+        </w:rPr>
+        <w:t>kbit</w:t>
+      </w:r>
+      <w:proofErr w:type="spellEnd"/>
+      <w:r>
+        <w:rPr>
+          <w:rFonts w:ascii="Verdana" w:hAnsi="Verdana"/>
+          <w:color w:val="3A444A"/>
+          <w:sz w:val="20"/>
+          <w:szCs w:val="20"/>
+        </w:rPr>
+        <w:t>/s allows EDGE systems to meet the ITU's IMT-2000 requirements). However, EDGE is generally viewed as a bridge between the two generations: a sort of 2.5G</w:t>
       </w:r>
     </w:p>
     <w:p>
@@ -8053,121 +9474,6 @@
           <w:szCs w:val="32"/>
         </w:rPr>
       </w:pPr>
-    </w:p>
-    <w:p>
-      <w:pPr>
-        <w:widowControl w:val="0"/>
-        <w:tabs>
-          <w:tab w:val="left" w:pos="220"/>
-          <w:tab w:val="left" w:pos="720"/>
-        </w:tabs>
-        <w:autoSpaceDE w:val="0"/>
-        <w:autoSpaceDN w:val="0"/>
-        <w:adjustRightInd w:val="0"/>
-        <w:spacing w:after="320" w:line="360" w:lineRule="atLeast"/>
-        <w:rPr>
-          <w:rFonts w:ascii="Calibri" w:hAnsi="Calibri"/>
-          <w:color w:val="000000"/>
-          <w:sz w:val="32"/>
-          <w:szCs w:val="32"/>
-        </w:rPr>
-      </w:pPr>
-    </w:p>
-    <w:p>
-      <w:pPr>
-        <w:widowControl w:val="0"/>
-        <w:tabs>
-          <w:tab w:val="left" w:pos="220"/>
-          <w:tab w:val="left" w:pos="720"/>
-        </w:tabs>
-        <w:autoSpaceDE w:val="0"/>
-        <w:autoSpaceDN w:val="0"/>
-        <w:adjustRightInd w:val="0"/>
-        <w:spacing w:after="320" w:line="360" w:lineRule="atLeast"/>
-        <w:rPr>
-          <w:rFonts w:ascii="Calibri" w:hAnsi="Calibri"/>
-          <w:color w:val="000000"/>
-          <w:sz w:val="32"/>
-          <w:szCs w:val="32"/>
-        </w:rPr>
-      </w:pPr>
-      <w:r>
-        <w:rPr>
-          <w:rFonts w:ascii="Calibri" w:hAnsi="Calibri"/>
-          <w:color w:val="000000"/>
-          <w:sz w:val="32"/>
-          <w:szCs w:val="32"/>
-        </w:rPr>
-        <w:t>aaa</w:t>
-      </w:r>
-      <w:bookmarkStart w:id="0" w:name="_GoBack"/>
-      <w:bookmarkEnd w:id="0"/>
-    </w:p>
-    <w:p>
-      <w:pPr>
-        <w:widowControl w:val="0"/>
-        <w:tabs>
-          <w:tab w:val="left" w:pos="220"/>
-          <w:tab w:val="left" w:pos="720"/>
-        </w:tabs>
-        <w:autoSpaceDE w:val="0"/>
-        <w:autoSpaceDN w:val="0"/>
-        <w:adjustRightInd w:val="0"/>
-        <w:spacing w:after="320" w:line="360" w:lineRule="atLeast"/>
-        <w:rPr>
-          <w:rFonts w:ascii="Calibri" w:hAnsi="Calibri"/>
-          <w:color w:val="000000"/>
-          <w:sz w:val="32"/>
-          <w:szCs w:val="32"/>
-        </w:rPr>
-      </w:pPr>
-    </w:p>
-    <w:p>
-      <w:pPr>
-        <w:widowControl w:val="0"/>
-        <w:tabs>
-          <w:tab w:val="left" w:pos="220"/>
-          <w:tab w:val="left" w:pos="720"/>
-        </w:tabs>
-        <w:autoSpaceDE w:val="0"/>
-        <w:autoSpaceDN w:val="0"/>
-        <w:adjustRightInd w:val="0"/>
-        <w:spacing w:after="320" w:line="360" w:lineRule="atLeast"/>
-        <w:rPr>
-          <w:rFonts w:ascii="Calibri" w:hAnsi="Calibri"/>
-          <w:color w:val="000000"/>
-          <w:sz w:val="32"/>
-          <w:szCs w:val="32"/>
-        </w:rPr>
-      </w:pPr>
-    </w:p>
-    <w:p>
-      <w:pPr>
-        <w:widowControl w:val="0"/>
-        <w:tabs>
-          <w:tab w:val="left" w:pos="220"/>
-          <w:tab w:val="left" w:pos="720"/>
-        </w:tabs>
-        <w:autoSpaceDE w:val="0"/>
-        <w:autoSpaceDN w:val="0"/>
-        <w:adjustRightInd w:val="0"/>
-        <w:spacing w:after="320" w:line="360" w:lineRule="atLeast"/>
-        <w:rPr>
-          <w:rFonts w:ascii="Calibri" w:hAnsi="Calibri"/>
-          <w:color w:val="000000"/>
-          <w:sz w:val="32"/>
-          <w:szCs w:val="32"/>
-        </w:rPr>
-      </w:pPr>
-      <w:r>
-        <w:rPr>
-          <w:rFonts w:ascii="Calibri" w:hAnsi="Calibri"/>
-          <w:color w:val="000000"/>
-          <w:sz w:val="32"/>
-          <w:szCs w:val="32"/>
-        </w:rPr>
-        <w:t>aa</w:t>
-      </w:r>
     </w:p>
     <w:p>
       <w:pPr>
@@ -9775,7 +11081,7 @@
 </file>
 
 <file path=customXml/itemProps1.xml><?xml version="1.0" encoding="utf-8"?>
-<ds:datastoreItem xmlns:ds="http://schemas.openxmlformats.org/officeDocument/2006/customXml" ds:itemID="{50AE6C78-A958-474D-86D1-6BE1C25B9A1A}">
+<ds:datastoreItem xmlns:ds="http://schemas.openxmlformats.org/officeDocument/2006/customXml" ds:itemID="{1DA3A051-EC17-9343-987B-CF24DEC9883F}">
   <ds:schemaRefs>
     <ds:schemaRef ds:uri="http://schemas.openxmlformats.org/officeDocument/2006/bibliography"/>
   </ds:schemaRefs>

</xml_diff>

<commit_message>
Ernest's part is done :)
</commit_message>
<xml_diff>
--- a/Systemy-Satelitarne-i-Radiowe-Projekt.docx
+++ b/Systemy-Satelitarne-i-Radiowe-Projekt.docx
@@ -428,8 +428,17 @@
           <w:rFonts w:ascii="Calibri" w:hAnsi="Calibri"/>
           <w:lang w:val="pl-PL"/>
         </w:rPr>
-        <w:t>Marcin Wtykło</w:t>
-      </w:r>
+        <w:t xml:space="preserve">Marcin </w:t>
+      </w:r>
+      <w:proofErr w:type="spellStart"/>
+      <w:r>
+        <w:rPr>
+          <w:rFonts w:ascii="Calibri" w:hAnsi="Calibri"/>
+          <w:lang w:val="pl-PL"/>
+        </w:rPr>
+        <w:t>Wtykło</w:t>
+      </w:r>
+      <w:proofErr w:type="spellEnd"/>
     </w:p>
     <w:p>
       <w:pPr>
@@ -529,7 +538,51 @@
           <w:szCs w:val="26"/>
           <w:lang w:val="pl-PL"/>
         </w:rPr>
-        <w:t xml:space="preserve"> (zakresu tłumienia trasy radiowej) na podstawie bilansu energetycznego łącza radiowego, niezależnie dla obu kierunków transmisji (uplink i downlink) dla system komórkowego EDGE świadczącego wskazane usługi transmisji danych na określonym procencie powierzchni </w:t>
+        <w:t xml:space="preserve"> (zakresu tłumienia trasy radiowej) na podstawie bilansu energetycznego łącza radiowego, niezależnie dla obu kierunków transmisji (</w:t>
+      </w:r>
+      <w:proofErr w:type="spellStart"/>
+      <w:r>
+        <w:rPr>
+          <w:rFonts w:ascii="Calibri" w:hAnsi="Calibri"/>
+          <w:color w:val="000000"/>
+          <w:sz w:val="26"/>
+          <w:szCs w:val="26"/>
+          <w:lang w:val="pl-PL"/>
+        </w:rPr>
+        <w:t>uplink</w:t>
+      </w:r>
+      <w:proofErr w:type="spellEnd"/>
+      <w:r>
+        <w:rPr>
+          <w:rFonts w:ascii="Calibri" w:hAnsi="Calibri"/>
+          <w:color w:val="000000"/>
+          <w:sz w:val="26"/>
+          <w:szCs w:val="26"/>
+          <w:lang w:val="pl-PL"/>
+        </w:rPr>
+        <w:t xml:space="preserve"> i </w:t>
+      </w:r>
+      <w:proofErr w:type="spellStart"/>
+      <w:r>
+        <w:rPr>
+          <w:rFonts w:ascii="Calibri" w:hAnsi="Calibri"/>
+          <w:color w:val="000000"/>
+          <w:sz w:val="26"/>
+          <w:szCs w:val="26"/>
+          <w:lang w:val="pl-PL"/>
+        </w:rPr>
+        <w:t>downlink</w:t>
+      </w:r>
+      <w:proofErr w:type="spellEnd"/>
+      <w:r>
+        <w:rPr>
+          <w:rFonts w:ascii="Calibri" w:hAnsi="Calibri"/>
+          <w:color w:val="000000"/>
+          <w:sz w:val="26"/>
+          <w:szCs w:val="26"/>
+          <w:lang w:val="pl-PL"/>
+        </w:rPr>
+        <w:t xml:space="preserve">) dla system komórkowego EDGE świadczącego wskazane usługi transmisji danych na określonym procencie powierzchni </w:t>
       </w:r>
       <w:r>
         <w:rPr>
@@ -1714,12 +1767,21 @@
         </w:rPr>
         <w:t xml:space="preserve">Wybrane urządzenie: Modem </w:t>
       </w:r>
-      <w:r>
-        <w:rPr>
-          <w:rFonts w:ascii="Calibri" w:hAnsi="Calibri"/>
-          <w:lang w:val="pl-PL"/>
-        </w:rPr>
-        <w:t>TeleOrgin RB900</w:t>
+      <w:proofErr w:type="spellStart"/>
+      <w:r>
+        <w:rPr>
+          <w:rFonts w:ascii="Calibri" w:hAnsi="Calibri"/>
+          <w:lang w:val="pl-PL"/>
+        </w:rPr>
+        <w:t>TeleOrgin</w:t>
+      </w:r>
+      <w:proofErr w:type="spellEnd"/>
+      <w:r>
+        <w:rPr>
+          <w:rFonts w:ascii="Calibri" w:hAnsi="Calibri"/>
+          <w:lang w:val="pl-PL"/>
+        </w:rPr>
+        <w:t xml:space="preserve"> RB900</w:t>
       </w:r>
     </w:p>
     <w:p>
@@ -1805,12 +1867,21 @@
         </w:rPr>
         <w:t xml:space="preserve">Specyfikacja </w:t>
       </w:r>
-      <w:r>
-        <w:rPr>
-          <w:rFonts w:ascii="Calibri" w:hAnsi="Calibri"/>
-          <w:lang w:val="pl-PL"/>
-        </w:rPr>
-        <w:t>TeleOrgin RB900</w:t>
+      <w:proofErr w:type="spellStart"/>
+      <w:r>
+        <w:rPr>
+          <w:rFonts w:ascii="Calibri" w:hAnsi="Calibri"/>
+          <w:lang w:val="pl-PL"/>
+        </w:rPr>
+        <w:t>TeleOrgin</w:t>
+      </w:r>
+      <w:proofErr w:type="spellEnd"/>
+      <w:r>
+        <w:rPr>
+          <w:rFonts w:ascii="Calibri" w:hAnsi="Calibri"/>
+          <w:lang w:val="pl-PL"/>
+        </w:rPr>
+        <w:t xml:space="preserve"> RB900</w:t>
       </w:r>
       <w:r>
         <w:rPr>
@@ -1861,8 +1932,18 @@
           <w:rFonts w:ascii="Calibri" w:hAnsi="Calibri"/>
           <w:lang w:val="pl-PL"/>
         </w:rPr>
-        <w:t>Częstotliwości 850/900/1800/1900 Mhz</w:t>
-      </w:r>
+        <w:t xml:space="preserve">Częstotliwości 850/900/1800/1900 </w:t>
+      </w:r>
+      <w:proofErr w:type="spellStart"/>
+      <w:r>
+        <w:rPr>
+          <w:rStyle w:val="s1"/>
+          <w:rFonts w:ascii="Calibri" w:hAnsi="Calibri"/>
+          <w:lang w:val="pl-PL"/>
+        </w:rPr>
+        <w:t>Mhz</w:t>
+      </w:r>
+      <w:proofErr w:type="spellEnd"/>
     </w:p>
     <w:p>
       <w:pPr>
@@ -1905,7 +1986,97 @@
           <w:rFonts w:ascii="Calibri" w:hAnsi="Calibri"/>
           <w:lang w:val="pl-PL"/>
         </w:rPr>
-        <w:t>HSPA+ category 6 dla łącza w góre (uplink) i category 14 dla łącza w dół (downlink)</w:t>
+        <w:t xml:space="preserve">HSPA+ </w:t>
+      </w:r>
+      <w:proofErr w:type="spellStart"/>
+      <w:r>
+        <w:rPr>
+          <w:rStyle w:val="s1"/>
+          <w:rFonts w:ascii="Calibri" w:hAnsi="Calibri"/>
+          <w:lang w:val="pl-PL"/>
+        </w:rPr>
+        <w:t>category</w:t>
+      </w:r>
+      <w:proofErr w:type="spellEnd"/>
+      <w:r>
+        <w:rPr>
+          <w:rStyle w:val="s1"/>
+          <w:rFonts w:ascii="Calibri" w:hAnsi="Calibri"/>
+          <w:lang w:val="pl-PL"/>
+        </w:rPr>
+        <w:t xml:space="preserve"> 6 dla łącza w </w:t>
+      </w:r>
+      <w:proofErr w:type="spellStart"/>
+      <w:r>
+        <w:rPr>
+          <w:rStyle w:val="s1"/>
+          <w:rFonts w:ascii="Calibri" w:hAnsi="Calibri"/>
+          <w:lang w:val="pl-PL"/>
+        </w:rPr>
+        <w:t>góre</w:t>
+      </w:r>
+      <w:proofErr w:type="spellEnd"/>
+      <w:r>
+        <w:rPr>
+          <w:rStyle w:val="s1"/>
+          <w:rFonts w:ascii="Calibri" w:hAnsi="Calibri"/>
+          <w:lang w:val="pl-PL"/>
+        </w:rPr>
+        <w:t xml:space="preserve"> (</w:t>
+      </w:r>
+      <w:proofErr w:type="spellStart"/>
+      <w:r>
+        <w:rPr>
+          <w:rStyle w:val="s1"/>
+          <w:rFonts w:ascii="Calibri" w:hAnsi="Calibri"/>
+          <w:lang w:val="pl-PL"/>
+        </w:rPr>
+        <w:t>uplink</w:t>
+      </w:r>
+      <w:proofErr w:type="spellEnd"/>
+      <w:r>
+        <w:rPr>
+          <w:rStyle w:val="s1"/>
+          <w:rFonts w:ascii="Calibri" w:hAnsi="Calibri"/>
+          <w:lang w:val="pl-PL"/>
+        </w:rPr>
+        <w:t xml:space="preserve">) i </w:t>
+      </w:r>
+      <w:proofErr w:type="spellStart"/>
+      <w:r>
+        <w:rPr>
+          <w:rStyle w:val="s1"/>
+          <w:rFonts w:ascii="Calibri" w:hAnsi="Calibri"/>
+          <w:lang w:val="pl-PL"/>
+        </w:rPr>
+        <w:t>category</w:t>
+      </w:r>
+      <w:proofErr w:type="spellEnd"/>
+      <w:r>
+        <w:rPr>
+          <w:rStyle w:val="s1"/>
+          <w:rFonts w:ascii="Calibri" w:hAnsi="Calibri"/>
+          <w:lang w:val="pl-PL"/>
+        </w:rPr>
+        <w:t xml:space="preserve"> 14 dla łącza w dół (</w:t>
+      </w:r>
+      <w:proofErr w:type="spellStart"/>
+      <w:r>
+        <w:rPr>
+          <w:rStyle w:val="s1"/>
+          <w:rFonts w:ascii="Calibri" w:hAnsi="Calibri"/>
+          <w:lang w:val="pl-PL"/>
+        </w:rPr>
+        <w:t>downlink</w:t>
+      </w:r>
+      <w:proofErr w:type="spellEnd"/>
+      <w:r>
+        <w:rPr>
+          <w:rStyle w:val="s1"/>
+          <w:rFonts w:ascii="Calibri" w:hAnsi="Calibri"/>
+          <w:lang w:val="pl-PL"/>
+        </w:rPr>
+        <w:t>)</w:t>
       </w:r>
     </w:p>
     <w:p>
@@ -1927,7 +2098,43 @@
           <w:rFonts w:ascii="Calibri" w:hAnsi="Calibri"/>
           <w:lang w:val="pl-PL"/>
         </w:rPr>
-        <w:t>HSDPA 21 Mb/s, HSUPA 5,76 Mb/s</w:t>
+        <w:t xml:space="preserve">HSDPA 21 </w:t>
+      </w:r>
+      <w:proofErr w:type="spellStart"/>
+      <w:r>
+        <w:rPr>
+          <w:rStyle w:val="s1"/>
+          <w:rFonts w:ascii="Calibri" w:hAnsi="Calibri"/>
+          <w:lang w:val="pl-PL"/>
+        </w:rPr>
+        <w:t>Mb</w:t>
+      </w:r>
+      <w:proofErr w:type="spellEnd"/>
+      <w:r>
+        <w:rPr>
+          <w:rStyle w:val="s1"/>
+          <w:rFonts w:ascii="Calibri" w:hAnsi="Calibri"/>
+          <w:lang w:val="pl-PL"/>
+        </w:rPr>
+        <w:t xml:space="preserve">/s, HSUPA 5,76 </w:t>
+      </w:r>
+      <w:proofErr w:type="spellStart"/>
+      <w:r>
+        <w:rPr>
+          <w:rStyle w:val="s1"/>
+          <w:rFonts w:ascii="Calibri" w:hAnsi="Calibri"/>
+          <w:lang w:val="pl-PL"/>
+        </w:rPr>
+        <w:t>Mb</w:t>
+      </w:r>
+      <w:proofErr w:type="spellEnd"/>
+      <w:r>
+        <w:rPr>
+          <w:rStyle w:val="s1"/>
+          <w:rFonts w:ascii="Calibri" w:hAnsi="Calibri"/>
+          <w:lang w:val="pl-PL"/>
+        </w:rPr>
+        <w:t>/s</w:t>
       </w:r>
     </w:p>
     <w:p>
@@ -2301,7 +2508,39 @@
           <w:rFonts w:ascii="Calibri" w:hAnsi="Calibri"/>
           <w:lang w:val="pl-PL"/>
         </w:rPr>
-        <w:t>Zysk 0 dBi (bez kabla), 2 dBi (z kablem)</w:t>
+        <w:t xml:space="preserve">Zysk 0 </w:t>
+      </w:r>
+      <w:proofErr w:type="spellStart"/>
+      <w:r>
+        <w:rPr>
+          <w:rFonts w:ascii="Calibri" w:hAnsi="Calibri"/>
+          <w:lang w:val="pl-PL"/>
+        </w:rPr>
+        <w:t>dBi</w:t>
+      </w:r>
+      <w:proofErr w:type="spellEnd"/>
+      <w:r>
+        <w:rPr>
+          <w:rFonts w:ascii="Calibri" w:hAnsi="Calibri"/>
+          <w:lang w:val="pl-PL"/>
+        </w:rPr>
+        <w:t xml:space="preserve"> (bez kabla), 2 </w:t>
+      </w:r>
+      <w:proofErr w:type="spellStart"/>
+      <w:r>
+        <w:rPr>
+          <w:rFonts w:ascii="Calibri" w:hAnsi="Calibri"/>
+          <w:lang w:val="pl-PL"/>
+        </w:rPr>
+        <w:t>dBi</w:t>
+      </w:r>
+      <w:proofErr w:type="spellEnd"/>
+      <w:r>
+        <w:rPr>
+          <w:rFonts w:ascii="Calibri" w:hAnsi="Calibri"/>
+          <w:lang w:val="pl-PL"/>
+        </w:rPr>
+        <w:t xml:space="preserve"> (z kablem)</w:t>
       </w:r>
     </w:p>
     <w:p>
@@ -2459,8 +2698,17 @@
           <w:rFonts w:ascii="Calibri" w:hAnsi="Calibri"/>
           <w:lang w:val="pl-PL"/>
         </w:rPr>
-        <w:t xml:space="preserve"> dBm</w:t>
-      </w:r>
+        <w:t xml:space="preserve"> </w:t>
+      </w:r>
+      <w:proofErr w:type="spellStart"/>
+      <w:r>
+        <w:rPr>
+          <w:rFonts w:ascii="Calibri" w:hAnsi="Calibri"/>
+          <w:lang w:val="pl-PL"/>
+        </w:rPr>
+        <w:t>dBm</w:t>
+      </w:r>
+      <w:proofErr w:type="spellEnd"/>
       <w:r>
         <w:rPr>
           <w:rFonts w:ascii="Calibri" w:hAnsi="Calibri"/>
@@ -3254,7 +3502,23 @@
                 <w:rFonts w:ascii="Calibri" w:hAnsi="Calibri"/>
                 <w:lang w:val="pl-PL"/>
               </w:rPr>
-              <w:t>1 W (30 dBm)</w:t>
+              <w:t xml:space="preserve">1 W (30 </w:t>
+            </w:r>
+            <w:proofErr w:type="spellStart"/>
+            <w:r>
+              <w:rPr>
+                <w:rFonts w:ascii="Calibri" w:hAnsi="Calibri"/>
+                <w:lang w:val="pl-PL"/>
+              </w:rPr>
+              <w:t>dBm</w:t>
+            </w:r>
+            <w:proofErr w:type="spellEnd"/>
+            <w:r>
+              <w:rPr>
+                <w:rFonts w:ascii="Calibri" w:hAnsi="Calibri"/>
+                <w:lang w:val="pl-PL"/>
+              </w:rPr>
+              <w:t>)</w:t>
             </w:r>
           </w:p>
         </w:tc>
@@ -3302,7 +3566,23 @@
                 <w:rFonts w:ascii="Calibri" w:hAnsi="Calibri"/>
                 <w:lang w:val="pl-PL"/>
               </w:rPr>
-              <w:t>0.25 W (24 dBm)</w:t>
+              <w:t xml:space="preserve">0.25 W (24 </w:t>
+            </w:r>
+            <w:proofErr w:type="spellStart"/>
+            <w:r>
+              <w:rPr>
+                <w:rFonts w:ascii="Calibri" w:hAnsi="Calibri"/>
+                <w:lang w:val="pl-PL"/>
+              </w:rPr>
+              <w:t>dBm</w:t>
+            </w:r>
+            <w:proofErr w:type="spellEnd"/>
+            <w:r>
+              <w:rPr>
+                <w:rFonts w:ascii="Calibri" w:hAnsi="Calibri"/>
+                <w:lang w:val="pl-PL"/>
+              </w:rPr>
+              <w:t>)</w:t>
             </w:r>
           </w:p>
         </w:tc>
@@ -3725,23 +4005,9 @@
                 <w:sz w:val="22"/>
                 <w:lang w:val="pl-PL" w:eastAsia="pl-PL"/>
               </w:rPr>
-              <w:t>Czułość odbiornika (Static 1900)*</w:t>
-            </w:r>
-          </w:p>
-        </w:tc>
-        <w:tc>
-          <w:tcPr>
-            <w:tcW w:w="2230" w:type="dxa"/>
-            <w:vAlign w:val="center"/>
-          </w:tcPr>
-          <w:p>
-            <w:pPr>
-              <w:jc w:val="center"/>
-              <w:rPr>
-                <w:rFonts w:ascii="Calibri" w:hAnsi="Calibri"/>
-                <w:lang w:val="pl-PL"/>
-              </w:rPr>
-            </w:pPr>
+              <w:t>Czułość odbiornika (</w:t>
+            </w:r>
+            <w:proofErr w:type="spellStart"/>
             <w:r>
               <w:rPr>
                 <w:rFonts w:ascii="Calibri" w:eastAsia="Times New Roman" w:hAnsi="Calibri"/>
@@ -3749,23 +4015,9 @@
                 <w:sz w:val="22"/>
                 <w:lang w:val="pl-PL" w:eastAsia="pl-PL"/>
               </w:rPr>
-              <w:t>-110,9</w:t>
-            </w:r>
-          </w:p>
-        </w:tc>
-        <w:tc>
-          <w:tcPr>
-            <w:tcW w:w="2298" w:type="dxa"/>
-            <w:vAlign w:val="center"/>
-          </w:tcPr>
-          <w:p>
-            <w:pPr>
-              <w:jc w:val="center"/>
-              <w:rPr>
-                <w:rFonts w:ascii="Calibri" w:hAnsi="Calibri"/>
-                <w:lang w:val="pl-PL"/>
-              </w:rPr>
-            </w:pPr>
+              <w:t>Static</w:t>
+            </w:r>
+            <w:proofErr w:type="spellEnd"/>
             <w:r>
               <w:rPr>
                 <w:rFonts w:ascii="Calibri" w:eastAsia="Times New Roman" w:hAnsi="Calibri"/>
@@ -3773,25 +4025,9 @@
                 <w:sz w:val="22"/>
                 <w:lang w:val="pl-PL" w:eastAsia="pl-PL"/>
               </w:rPr>
-              <w:t>-100,7</w:t>
-            </w:r>
-          </w:p>
-        </w:tc>
-      </w:tr>
-      <w:tr>
-        <w:tc>
-          <w:tcPr>
-            <w:tcW w:w="4528" w:type="dxa"/>
-            <w:vAlign w:val="center"/>
-          </w:tcPr>
-          <w:p>
-            <w:pPr>
-              <w:jc w:val="center"/>
-              <w:rPr>
-                <w:rFonts w:ascii="Calibri" w:hAnsi="Calibri"/>
-                <w:lang w:val="pl-PL"/>
-              </w:rPr>
-            </w:pPr>
+              <w:t xml:space="preserve"> </w:t>
+            </w:r>
+            <w:proofErr w:type="gramStart"/>
             <w:r>
               <w:rPr>
                 <w:rFonts w:ascii="Calibri" w:eastAsia="Times New Roman" w:hAnsi="Calibri"/>
@@ -3799,8 +4035,24 @@
                 <w:sz w:val="22"/>
                 <w:lang w:val="pl-PL" w:eastAsia="pl-PL"/>
               </w:rPr>
-              <w:t xml:space="preserve">Czułość odbiornika </w:t>
-            </w:r>
+              <w:t>1900)*</w:t>
+            </w:r>
+            <w:proofErr w:type="gramEnd"/>
+          </w:p>
+        </w:tc>
+        <w:tc>
+          <w:tcPr>
+            <w:tcW w:w="2230" w:type="dxa"/>
+            <w:vAlign w:val="center"/>
+          </w:tcPr>
+          <w:p>
+            <w:pPr>
+              <w:jc w:val="center"/>
+              <w:rPr>
+                <w:rFonts w:ascii="Calibri" w:hAnsi="Calibri"/>
+                <w:lang w:val="pl-PL"/>
+              </w:rPr>
+            </w:pPr>
             <w:r>
               <w:rPr>
                 <w:rFonts w:ascii="Calibri" w:eastAsia="Times New Roman" w:hAnsi="Calibri"/>
@@ -3808,8 +4060,78 @@
                 <w:sz w:val="22"/>
                 <w:lang w:val="pl-PL" w:eastAsia="pl-PL"/>
               </w:rPr>
-              <w:t>(TU50iFH 1900)*</w:t>
-            </w:r>
+              <w:t>-110,9</w:t>
+            </w:r>
+          </w:p>
+        </w:tc>
+        <w:tc>
+          <w:tcPr>
+            <w:tcW w:w="2298" w:type="dxa"/>
+            <w:vAlign w:val="center"/>
+          </w:tcPr>
+          <w:p>
+            <w:pPr>
+              <w:jc w:val="center"/>
+              <w:rPr>
+                <w:rFonts w:ascii="Calibri" w:hAnsi="Calibri"/>
+                <w:lang w:val="pl-PL"/>
+              </w:rPr>
+            </w:pPr>
+            <w:r>
+              <w:rPr>
+                <w:rFonts w:ascii="Calibri" w:eastAsia="Times New Roman" w:hAnsi="Calibri"/>
+                <w:color w:val="000000"/>
+                <w:sz w:val="22"/>
+                <w:lang w:val="pl-PL" w:eastAsia="pl-PL"/>
+              </w:rPr>
+              <w:t>-100,7</w:t>
+            </w:r>
+          </w:p>
+        </w:tc>
+      </w:tr>
+      <w:tr>
+        <w:tc>
+          <w:tcPr>
+            <w:tcW w:w="4528" w:type="dxa"/>
+            <w:vAlign w:val="center"/>
+          </w:tcPr>
+          <w:p>
+            <w:pPr>
+              <w:jc w:val="center"/>
+              <w:rPr>
+                <w:rFonts w:ascii="Calibri" w:hAnsi="Calibri"/>
+                <w:lang w:val="pl-PL"/>
+              </w:rPr>
+            </w:pPr>
+            <w:r>
+              <w:rPr>
+                <w:rFonts w:ascii="Calibri" w:eastAsia="Times New Roman" w:hAnsi="Calibri"/>
+                <w:color w:val="000000"/>
+                <w:sz w:val="22"/>
+                <w:lang w:val="pl-PL" w:eastAsia="pl-PL"/>
+              </w:rPr>
+              <w:t xml:space="preserve">Czułość odbiornika </w:t>
+            </w:r>
+            <w:r>
+              <w:rPr>
+                <w:rFonts w:ascii="Calibri" w:eastAsia="Times New Roman" w:hAnsi="Calibri"/>
+                <w:color w:val="000000"/>
+                <w:sz w:val="22"/>
+                <w:lang w:val="pl-PL" w:eastAsia="pl-PL"/>
+              </w:rPr>
+              <w:t xml:space="preserve">(TU50iFH </w:t>
+            </w:r>
+            <w:proofErr w:type="gramStart"/>
+            <w:r>
+              <w:rPr>
+                <w:rFonts w:ascii="Calibri" w:eastAsia="Times New Roman" w:hAnsi="Calibri"/>
+                <w:color w:val="000000"/>
+                <w:sz w:val="22"/>
+                <w:lang w:val="pl-PL" w:eastAsia="pl-PL"/>
+              </w:rPr>
+              <w:t>1900)*</w:t>
+            </w:r>
+            <w:proofErr w:type="gramEnd"/>
           </w:p>
         </w:tc>
         <w:tc>
@@ -3966,23 +4288,9 @@
                 <w:sz w:val="22"/>
                 <w:lang w:val="pl-PL" w:eastAsia="pl-PL"/>
               </w:rPr>
-              <w:t>Czułość odbiornika (Static 1900)*</w:t>
-            </w:r>
-          </w:p>
-        </w:tc>
-        <w:tc>
-          <w:tcPr>
-            <w:tcW w:w="2230" w:type="dxa"/>
-            <w:vAlign w:val="center"/>
-          </w:tcPr>
-          <w:p>
-            <w:pPr>
-              <w:jc w:val="center"/>
-              <w:rPr>
-                <w:rFonts w:ascii="Calibri" w:hAnsi="Calibri"/>
-                <w:lang w:val="pl-PL"/>
-              </w:rPr>
-            </w:pPr>
+              <w:t>Czułość odbiornika (</w:t>
+            </w:r>
+            <w:proofErr w:type="spellStart"/>
             <w:r>
               <w:rPr>
                 <w:rFonts w:ascii="Calibri" w:eastAsia="Times New Roman" w:hAnsi="Calibri"/>
@@ -3990,23 +4298,9 @@
                 <w:sz w:val="22"/>
                 <w:lang w:val="pl-PL" w:eastAsia="pl-PL"/>
               </w:rPr>
-              <w:t>-106,9</w:t>
-            </w:r>
-          </w:p>
-        </w:tc>
-        <w:tc>
-          <w:tcPr>
-            <w:tcW w:w="2298" w:type="dxa"/>
-            <w:vAlign w:val="center"/>
-          </w:tcPr>
-          <w:p>
-            <w:pPr>
-              <w:jc w:val="center"/>
-              <w:rPr>
-                <w:rFonts w:ascii="Calibri" w:hAnsi="Calibri"/>
-                <w:lang w:val="pl-PL"/>
-              </w:rPr>
-            </w:pPr>
+              <w:t>Static</w:t>
+            </w:r>
+            <w:proofErr w:type="spellEnd"/>
             <w:r>
               <w:rPr>
                 <w:rFonts w:ascii="Calibri" w:eastAsia="Times New Roman" w:hAnsi="Calibri"/>
@@ -4014,25 +4308,9 @@
                 <w:sz w:val="22"/>
                 <w:lang w:val="pl-PL" w:eastAsia="pl-PL"/>
               </w:rPr>
-              <w:t>-96,7</w:t>
-            </w:r>
-          </w:p>
-        </w:tc>
-      </w:tr>
-      <w:tr>
-        <w:tc>
-          <w:tcPr>
-            <w:tcW w:w="4528" w:type="dxa"/>
-            <w:vAlign w:val="center"/>
-          </w:tcPr>
-          <w:p>
-            <w:pPr>
-              <w:jc w:val="center"/>
-              <w:rPr>
-                <w:rFonts w:ascii="Calibri" w:hAnsi="Calibri"/>
-                <w:lang w:val="pl-PL"/>
-              </w:rPr>
-            </w:pPr>
+              <w:t xml:space="preserve"> </w:t>
+            </w:r>
+            <w:proofErr w:type="gramStart"/>
             <w:r>
               <w:rPr>
                 <w:rFonts w:ascii="Calibri" w:eastAsia="Times New Roman" w:hAnsi="Calibri"/>
@@ -4040,8 +4318,24 @@
                 <w:sz w:val="22"/>
                 <w:lang w:val="pl-PL" w:eastAsia="pl-PL"/>
               </w:rPr>
-              <w:t xml:space="preserve">Czułość odbiornika </w:t>
-            </w:r>
+              <w:t>1900)*</w:t>
+            </w:r>
+            <w:proofErr w:type="gramEnd"/>
+          </w:p>
+        </w:tc>
+        <w:tc>
+          <w:tcPr>
+            <w:tcW w:w="2230" w:type="dxa"/>
+            <w:vAlign w:val="center"/>
+          </w:tcPr>
+          <w:p>
+            <w:pPr>
+              <w:jc w:val="center"/>
+              <w:rPr>
+                <w:rFonts w:ascii="Calibri" w:hAnsi="Calibri"/>
+                <w:lang w:val="pl-PL"/>
+              </w:rPr>
+            </w:pPr>
             <w:r>
               <w:rPr>
                 <w:rFonts w:ascii="Calibri" w:eastAsia="Times New Roman" w:hAnsi="Calibri"/>
@@ -4049,13 +4343,13 @@
                 <w:sz w:val="22"/>
                 <w:lang w:val="pl-PL" w:eastAsia="pl-PL"/>
               </w:rPr>
-              <w:t>(TU50iFH 1900)*</w:t>
-            </w:r>
-          </w:p>
-        </w:tc>
-        <w:tc>
-          <w:tcPr>
-            <w:tcW w:w="2230" w:type="dxa"/>
+              <w:t>-106,9</w:t>
+            </w:r>
+          </w:p>
+        </w:tc>
+        <w:tc>
+          <w:tcPr>
+            <w:tcW w:w="2298" w:type="dxa"/>
             <w:vAlign w:val="center"/>
           </w:tcPr>
           <w:p>
@@ -4073,13 +4367,15 @@
                 <w:sz w:val="22"/>
                 <w:lang w:val="pl-PL" w:eastAsia="pl-PL"/>
               </w:rPr>
-              <w:t>-101,4</w:t>
-            </w:r>
-          </w:p>
-        </w:tc>
-        <w:tc>
-          <w:tcPr>
-            <w:tcW w:w="2298" w:type="dxa"/>
+              <w:t>-96,7</w:t>
+            </w:r>
+          </w:p>
+        </w:tc>
+      </w:tr>
+      <w:tr>
+        <w:tc>
+          <w:tcPr>
+            <w:tcW w:w="4528" w:type="dxa"/>
             <w:vAlign w:val="center"/>
           </w:tcPr>
           <w:p>
@@ -4097,6 +4393,74 @@
                 <w:sz w:val="22"/>
                 <w:lang w:val="pl-PL" w:eastAsia="pl-PL"/>
               </w:rPr>
+              <w:t xml:space="preserve">Czułość odbiornika </w:t>
+            </w:r>
+            <w:r>
+              <w:rPr>
+                <w:rFonts w:ascii="Calibri" w:eastAsia="Times New Roman" w:hAnsi="Calibri"/>
+                <w:color w:val="000000"/>
+                <w:sz w:val="22"/>
+                <w:lang w:val="pl-PL" w:eastAsia="pl-PL"/>
+              </w:rPr>
+              <w:t xml:space="preserve">(TU50iFH </w:t>
+            </w:r>
+            <w:proofErr w:type="gramStart"/>
+            <w:r>
+              <w:rPr>
+                <w:rFonts w:ascii="Calibri" w:eastAsia="Times New Roman" w:hAnsi="Calibri"/>
+                <w:color w:val="000000"/>
+                <w:sz w:val="22"/>
+                <w:lang w:val="pl-PL" w:eastAsia="pl-PL"/>
+              </w:rPr>
+              <w:t>1900)*</w:t>
+            </w:r>
+            <w:proofErr w:type="gramEnd"/>
+          </w:p>
+        </w:tc>
+        <w:tc>
+          <w:tcPr>
+            <w:tcW w:w="2230" w:type="dxa"/>
+            <w:vAlign w:val="center"/>
+          </w:tcPr>
+          <w:p>
+            <w:pPr>
+              <w:jc w:val="center"/>
+              <w:rPr>
+                <w:rFonts w:ascii="Calibri" w:hAnsi="Calibri"/>
+                <w:lang w:val="pl-PL"/>
+              </w:rPr>
+            </w:pPr>
+            <w:r>
+              <w:rPr>
+                <w:rFonts w:ascii="Calibri" w:eastAsia="Times New Roman" w:hAnsi="Calibri"/>
+                <w:color w:val="000000"/>
+                <w:sz w:val="22"/>
+                <w:lang w:val="pl-PL" w:eastAsia="pl-PL"/>
+              </w:rPr>
+              <w:t>-101,4</w:t>
+            </w:r>
+          </w:p>
+        </w:tc>
+        <w:tc>
+          <w:tcPr>
+            <w:tcW w:w="2298" w:type="dxa"/>
+            <w:vAlign w:val="center"/>
+          </w:tcPr>
+          <w:p>
+            <w:pPr>
+              <w:jc w:val="center"/>
+              <w:rPr>
+                <w:rFonts w:ascii="Calibri" w:hAnsi="Calibri"/>
+                <w:lang w:val="pl-PL"/>
+              </w:rPr>
+            </w:pPr>
+            <w:r>
+              <w:rPr>
+                <w:rFonts w:ascii="Calibri" w:eastAsia="Times New Roman" w:hAnsi="Calibri"/>
+                <w:color w:val="000000"/>
+                <w:sz w:val="22"/>
+                <w:lang w:val="pl-PL" w:eastAsia="pl-PL"/>
+              </w:rPr>
               <w:t>-90,4</w:t>
             </w:r>
           </w:p>
@@ -4118,12 +4482,85 @@
           <w:lang w:val="pl-PL"/>
         </w:rPr>
       </w:pPr>
-      <w:r>
-        <w:rPr>
-          <w:rFonts w:ascii="Calibri" w:hAnsi="Calibri"/>
-          <w:lang w:val="pl-PL"/>
-        </w:rPr>
-        <w:t>Zródło: Advanced Cellular Network Planning and Optimisation, Wiley, Ajay R. Mishra.</w:t>
+      <w:proofErr w:type="spellStart"/>
+      <w:r>
+        <w:rPr>
+          <w:rFonts w:ascii="Calibri" w:hAnsi="Calibri"/>
+          <w:lang w:val="pl-PL"/>
+        </w:rPr>
+        <w:t>Zródło</w:t>
+      </w:r>
+      <w:proofErr w:type="spellEnd"/>
+      <w:r>
+        <w:rPr>
+          <w:rFonts w:ascii="Calibri" w:hAnsi="Calibri"/>
+          <w:lang w:val="pl-PL"/>
+        </w:rPr>
+        <w:t xml:space="preserve">: Advanced Cellular Network Planning and </w:t>
+      </w:r>
+      <w:proofErr w:type="spellStart"/>
+      <w:r>
+        <w:rPr>
+          <w:rFonts w:ascii="Calibri" w:hAnsi="Calibri"/>
+          <w:lang w:val="pl-PL"/>
+        </w:rPr>
+        <w:t>Optimisation</w:t>
+      </w:r>
+      <w:proofErr w:type="spellEnd"/>
+      <w:r>
+        <w:rPr>
+          <w:rFonts w:ascii="Calibri" w:hAnsi="Calibri"/>
+          <w:lang w:val="pl-PL"/>
+        </w:rPr>
+        <w:t xml:space="preserve">, </w:t>
+      </w:r>
+      <w:proofErr w:type="spellStart"/>
+      <w:r>
+        <w:rPr>
+          <w:rFonts w:ascii="Calibri" w:hAnsi="Calibri"/>
+          <w:lang w:val="pl-PL"/>
+        </w:rPr>
+        <w:t>Wiley</w:t>
+      </w:r>
+      <w:proofErr w:type="spellEnd"/>
+      <w:r>
+        <w:rPr>
+          <w:rFonts w:ascii="Calibri" w:hAnsi="Calibri"/>
+          <w:lang w:val="pl-PL"/>
+        </w:rPr>
+        <w:t xml:space="preserve">, </w:t>
+      </w:r>
+      <w:proofErr w:type="spellStart"/>
+      <w:r>
+        <w:rPr>
+          <w:rFonts w:ascii="Calibri" w:hAnsi="Calibri"/>
+          <w:lang w:val="pl-PL"/>
+        </w:rPr>
+        <w:t>Ajay</w:t>
+      </w:r>
+      <w:proofErr w:type="spellEnd"/>
+      <w:r>
+        <w:rPr>
+          <w:rFonts w:ascii="Calibri" w:hAnsi="Calibri"/>
+          <w:lang w:val="pl-PL"/>
+        </w:rPr>
+        <w:t xml:space="preserve"> R. </w:t>
+      </w:r>
+      <w:proofErr w:type="spellStart"/>
+      <w:r>
+        <w:rPr>
+          <w:rFonts w:ascii="Calibri" w:hAnsi="Calibri"/>
+          <w:lang w:val="pl-PL"/>
+        </w:rPr>
+        <w:t>Mishra</w:t>
+      </w:r>
+      <w:proofErr w:type="spellEnd"/>
+      <w:r>
+        <w:rPr>
+          <w:rFonts w:ascii="Calibri" w:hAnsi="Calibri"/>
+          <w:lang w:val="pl-PL"/>
+        </w:rPr>
+        <w:t>.</w:t>
       </w:r>
     </w:p>
     <w:p>
@@ -4189,12 +4626,21 @@
           <w:lang w:val="pl-PL"/>
         </w:rPr>
       </w:pPr>
-      <w:r>
-        <w:rPr>
-          <w:rFonts w:ascii="Calibri" w:hAnsi="Calibri"/>
-          <w:lang w:val="pl-PL"/>
-        </w:rPr>
-        <w:t>Free-</w:t>
+      <w:proofErr w:type="spellStart"/>
+      <w:r>
+        <w:rPr>
+          <w:rFonts w:ascii="Calibri" w:hAnsi="Calibri"/>
+          <w:lang w:val="pl-PL"/>
+        </w:rPr>
+        <w:t>Free</w:t>
+      </w:r>
+      <w:proofErr w:type="spellEnd"/>
+      <w:r>
+        <w:rPr>
+          <w:rFonts w:ascii="Calibri" w:hAnsi="Calibri"/>
+          <w:lang w:val="pl-PL"/>
+        </w:rPr>
+        <w:t>-</w:t>
       </w:r>
       <w:r>
         <w:rPr>
@@ -4231,7 +4677,23 @@
           <w:rFonts w:ascii="Calibri" w:hAnsi="Calibri"/>
           <w:lang w:val="pl-PL"/>
         </w:rPr>
-        <w:t xml:space="preserve">Model Free-Space jest modelem </w:t>
+        <w:t xml:space="preserve">Model </w:t>
+      </w:r>
+      <w:proofErr w:type="spellStart"/>
+      <w:r>
+        <w:rPr>
+          <w:rFonts w:ascii="Calibri" w:hAnsi="Calibri"/>
+          <w:lang w:val="pl-PL"/>
+        </w:rPr>
+        <w:t>Free</w:t>
+      </w:r>
+      <w:proofErr w:type="spellEnd"/>
+      <w:r>
+        <w:rPr>
+          <w:rFonts w:ascii="Calibri" w:hAnsi="Calibri"/>
+          <w:lang w:val="pl-PL"/>
+        </w:rPr>
+        <w:t xml:space="preserve">-Space jest modelem </w:t>
       </w:r>
       <w:r>
         <w:rPr>
@@ -4269,7 +4731,23 @@
           <w:rFonts w:ascii="Calibri" w:hAnsi="Calibri"/>
           <w:lang w:val="pl-PL"/>
         </w:rPr>
-        <w:t>Straty propagacyjne w modelu Free-Space jest proporcjonalna do kwadratu odległości między nadajnikiem a odbiornikiem oraz jest proporcjonalna do kwadratu częstotliwości sygnału.</w:t>
+        <w:t xml:space="preserve">Straty propagacyjne w modelu </w:t>
+      </w:r>
+      <w:proofErr w:type="spellStart"/>
+      <w:r>
+        <w:rPr>
+          <w:rFonts w:ascii="Calibri" w:hAnsi="Calibri"/>
+          <w:lang w:val="pl-PL"/>
+        </w:rPr>
+        <w:t>Free</w:t>
+      </w:r>
+      <w:proofErr w:type="spellEnd"/>
+      <w:r>
+        <w:rPr>
+          <w:rFonts w:ascii="Calibri" w:hAnsi="Calibri"/>
+          <w:lang w:val="pl-PL"/>
+        </w:rPr>
+        <w:t>-Space jest proporcjonalna do kwadratu odległości między nadajnikiem a odbiornikiem oraz jest proporcjonalna do kwadratu częstotliwości sygnału.</w:t>
       </w:r>
     </w:p>
     <w:p>
@@ -4287,12 +4765,53 @@
           <w:lang w:val="pl-PL"/>
         </w:rPr>
       </w:pPr>
-      <w:r>
-        <w:rPr>
-          <w:rFonts w:ascii="Calibri" w:hAnsi="Calibri"/>
-          <w:lang w:val="pl-PL"/>
-        </w:rPr>
-        <w:t xml:space="preserve">Free-Space path loss = </w:t>
+      <w:proofErr w:type="spellStart"/>
+      <w:r>
+        <w:rPr>
+          <w:rFonts w:ascii="Calibri" w:hAnsi="Calibri"/>
+          <w:lang w:val="pl-PL"/>
+        </w:rPr>
+        <w:t>Free</w:t>
+      </w:r>
+      <w:proofErr w:type="spellEnd"/>
+      <w:r>
+        <w:rPr>
+          <w:rFonts w:ascii="Calibri" w:hAnsi="Calibri"/>
+          <w:lang w:val="pl-PL"/>
+        </w:rPr>
+        <w:t xml:space="preserve">-Space </w:t>
+      </w:r>
+      <w:proofErr w:type="spellStart"/>
+      <w:r>
+        <w:rPr>
+          <w:rFonts w:ascii="Calibri" w:hAnsi="Calibri"/>
+          <w:lang w:val="pl-PL"/>
+        </w:rPr>
+        <w:t>path</w:t>
+      </w:r>
+      <w:proofErr w:type="spellEnd"/>
+      <w:r>
+        <w:rPr>
+          <w:rFonts w:ascii="Calibri" w:hAnsi="Calibri"/>
+          <w:lang w:val="pl-PL"/>
+        </w:rPr>
+        <w:t xml:space="preserve"> </w:t>
+      </w:r>
+      <w:proofErr w:type="spellStart"/>
+      <w:r>
+        <w:rPr>
+          <w:rFonts w:ascii="Calibri" w:hAnsi="Calibri"/>
+          <w:lang w:val="pl-PL"/>
+        </w:rPr>
+        <w:t>loss</w:t>
+      </w:r>
+      <w:proofErr w:type="spellEnd"/>
+      <w:r>
+        <w:rPr>
+          <w:rFonts w:ascii="Calibri" w:hAnsi="Calibri"/>
+          <w:lang w:val="pl-PL"/>
+        </w:rPr>
+        <w:t xml:space="preserve"> = </w:t>
       </w:r>
       <m:oMath>
         <m:r>
@@ -4490,7 +5009,23 @@
           <w:rFonts w:ascii="Calibri" w:eastAsiaTheme="minorEastAsia" w:hAnsi="Calibri"/>
           <w:lang w:val="pl-PL"/>
         </w:rPr>
-        <w:t>f = Częstotliwość sygnału [Hz]</w:t>
+        <w:t>f = Częstotliwość sygnału [</w:t>
+      </w:r>
+      <w:proofErr w:type="spellStart"/>
+      <w:r>
+        <w:rPr>
+          <w:rFonts w:ascii="Calibri" w:eastAsiaTheme="minorEastAsia" w:hAnsi="Calibri"/>
+          <w:lang w:val="pl-PL"/>
+        </w:rPr>
+        <w:t>Hz</w:t>
+      </w:r>
+      <w:proofErr w:type="spellEnd"/>
+      <w:r>
+        <w:rPr>
+          <w:rFonts w:ascii="Calibri" w:eastAsiaTheme="minorEastAsia" w:hAnsi="Calibri"/>
+          <w:lang w:val="pl-PL"/>
+        </w:rPr>
+        <w:t>]</w:t>
       </w:r>
     </w:p>
     <w:p>
@@ -4558,7 +5093,23 @@
           <w:rFonts w:ascii="Calibri" w:hAnsi="Calibri"/>
           <w:lang w:val="pl-PL"/>
         </w:rPr>
-        <w:t>FSPL wyrażony w  decybelach:</w:t>
+        <w:t xml:space="preserve">FSPL wyrażony </w:t>
+      </w:r>
+      <w:proofErr w:type="gramStart"/>
+      <w:r>
+        <w:rPr>
+          <w:rFonts w:ascii="Calibri" w:hAnsi="Calibri"/>
+          <w:lang w:val="pl-PL"/>
+        </w:rPr>
+        <w:t>w  decybelach</w:t>
+      </w:r>
+      <w:proofErr w:type="gramEnd"/>
+      <w:r>
+        <w:rPr>
+          <w:rFonts w:ascii="Calibri" w:hAnsi="Calibri"/>
+          <w:lang w:val="pl-PL"/>
+        </w:rPr>
+        <w:t>:</w:t>
       </w:r>
     </w:p>
     <w:p>
@@ -5121,7 +5672,23 @@
           <w:rFonts w:ascii="Calibri" w:eastAsiaTheme="minorEastAsia" w:hAnsi="Calibri"/>
           <w:lang w:val="pl-PL"/>
         </w:rPr>
-        <w:t>Wzór uproszczony (przy założeniu że f jest wyrażone w [GHz] i d w [km]):</w:t>
+        <w:t xml:space="preserve">Wzór uproszczony (przy </w:t>
+      </w:r>
+      <w:proofErr w:type="gramStart"/>
+      <w:r>
+        <w:rPr>
+          <w:rFonts w:ascii="Calibri" w:eastAsiaTheme="minorEastAsia" w:hAnsi="Calibri"/>
+          <w:lang w:val="pl-PL"/>
+        </w:rPr>
+        <w:t>założeniu</w:t>
+      </w:r>
+      <w:proofErr w:type="gramEnd"/>
+      <w:r>
+        <w:rPr>
+          <w:rFonts w:ascii="Calibri" w:eastAsiaTheme="minorEastAsia" w:hAnsi="Calibri"/>
+          <w:lang w:val="pl-PL"/>
+        </w:rPr>
+        <w:t xml:space="preserve"> że f jest wyrażone w [GHz] i d w [km]):</w:t>
       </w:r>
     </w:p>
     <w:p>
@@ -5309,8 +5876,17 @@
           <w:rFonts w:ascii="Calibri" w:hAnsi="Calibri"/>
           <w:lang w:val="pl-PL"/>
         </w:rPr>
-        <w:t>Model COST Hata</w:t>
-      </w:r>
+        <w:t xml:space="preserve">Model COST </w:t>
+      </w:r>
+      <w:proofErr w:type="spellStart"/>
+      <w:r>
+        <w:rPr>
+          <w:rFonts w:ascii="Calibri" w:hAnsi="Calibri"/>
+          <w:lang w:val="pl-PL"/>
+        </w:rPr>
+        <w:t>Hata</w:t>
+      </w:r>
+      <w:proofErr w:type="spellEnd"/>
     </w:p>
     <w:p>
       <w:pPr>
@@ -5333,7 +5909,39 @@
           <w:rFonts w:ascii="Calibri" w:hAnsi="Calibri"/>
           <w:lang w:val="pl-PL"/>
         </w:rPr>
-        <w:t xml:space="preserve">Model COST Hata jest rozszerzeniem modelu Hata (bazującego na modelu Okumura) </w:t>
+        <w:t xml:space="preserve">Model COST </w:t>
+      </w:r>
+      <w:proofErr w:type="spellStart"/>
+      <w:r>
+        <w:rPr>
+          <w:rFonts w:ascii="Calibri" w:hAnsi="Calibri"/>
+          <w:lang w:val="pl-PL"/>
+        </w:rPr>
+        <w:t>Hata</w:t>
+      </w:r>
+      <w:proofErr w:type="spellEnd"/>
+      <w:r>
+        <w:rPr>
+          <w:rFonts w:ascii="Calibri" w:hAnsi="Calibri"/>
+          <w:lang w:val="pl-PL"/>
+        </w:rPr>
+        <w:t xml:space="preserve"> jest rozszerzeniem modelu </w:t>
+      </w:r>
+      <w:proofErr w:type="spellStart"/>
+      <w:r>
+        <w:rPr>
+          <w:rFonts w:ascii="Calibri" w:hAnsi="Calibri"/>
+          <w:lang w:val="pl-PL"/>
+        </w:rPr>
+        <w:t>Hata</w:t>
+      </w:r>
+      <w:proofErr w:type="spellEnd"/>
+      <w:r>
+        <w:rPr>
+          <w:rFonts w:ascii="Calibri" w:hAnsi="Calibri"/>
+          <w:lang w:val="pl-PL"/>
+        </w:rPr>
+        <w:t xml:space="preserve"> (bazującego na modelu Okumura) </w:t>
       </w:r>
     </w:p>
     <w:p>
@@ -6059,8 +6667,6 @@
         </w:rPr>
         <w:t>C = 3 dB dla dużych miast (metropolii)</w:t>
       </w:r>
-      <w:bookmarkStart w:id="0" w:name="_GoBack"/>
-      <w:bookmarkEnd w:id="0"/>
     </w:p>
     <w:p>
       <w:pPr>
@@ -6333,7 +6939,23 @@
           <w:rFonts w:ascii="Calibri" w:eastAsiaTheme="minorEastAsia" w:hAnsi="Calibri"/>
           <w:lang w:val="pl-PL"/>
         </w:rPr>
-        <w:t>Model propagacyjny służący do wyznaczania strat propagacji głownie dla miast z wieloma niskimi zabudowaniami. Model bazuje na modelu Hata.</w:t>
+        <w:t xml:space="preserve">Model propagacyjny służący do wyznaczania strat propagacji głownie dla miast z wieloma niskimi zabudowaniami. Model bazuje na modelu </w:t>
+      </w:r>
+      <w:proofErr w:type="spellStart"/>
+      <w:r>
+        <w:rPr>
+          <w:rFonts w:ascii="Calibri" w:eastAsiaTheme="minorEastAsia" w:hAnsi="Calibri"/>
+          <w:lang w:val="pl-PL"/>
+        </w:rPr>
+        <w:t>Hata</w:t>
+      </w:r>
+      <w:proofErr w:type="spellEnd"/>
+      <w:r>
+        <w:rPr>
+          <w:rFonts w:ascii="Calibri" w:eastAsiaTheme="minorEastAsia" w:hAnsi="Calibri"/>
+          <w:lang w:val="pl-PL"/>
+        </w:rPr>
+        <w:t>.</w:t>
       </w:r>
     </w:p>
     <w:p>
@@ -6936,7 +7558,23 @@
           <w:rFonts w:ascii="Calibri" w:eastAsiaTheme="minorEastAsia" w:hAnsi="Calibri"/>
           <w:lang w:val="pl-PL"/>
         </w:rPr>
-        <w:t>= Współczynnik zysku korekcyjnego (zależy od środowiska, powierzchni, przeszkód na drodze propagacji syngału.</w:t>
+        <w:t xml:space="preserve">= Współczynnik zysku korekcyjnego (zależy od środowiska, powierzchni, przeszkód na drodze propagacji </w:t>
+      </w:r>
+      <w:proofErr w:type="spellStart"/>
+      <w:r>
+        <w:rPr>
+          <w:rFonts w:ascii="Calibri" w:eastAsiaTheme="minorEastAsia" w:hAnsi="Calibri"/>
+          <w:lang w:val="pl-PL"/>
+        </w:rPr>
+        <w:t>syngału</w:t>
+      </w:r>
+      <w:proofErr w:type="spellEnd"/>
+      <w:r>
+        <w:rPr>
+          <w:rFonts w:ascii="Calibri" w:eastAsiaTheme="minorEastAsia" w:hAnsi="Calibri"/>
+          <w:lang w:val="pl-PL"/>
+        </w:rPr>
+        <w:t>.</w:t>
       </w:r>
     </w:p>
     <w:p>
@@ -7938,12 +8576,21 @@
         </w:rPr>
         <w:t xml:space="preserve">Model </w:t>
       </w:r>
-      <w:r>
-        <w:rPr>
-          <w:rFonts w:ascii="Calibri" w:hAnsi="Calibri"/>
-          <w:lang w:val="pl-PL"/>
-        </w:rPr>
-        <w:t>Free Space</w:t>
+      <w:proofErr w:type="spellStart"/>
+      <w:r>
+        <w:rPr>
+          <w:rFonts w:ascii="Calibri" w:hAnsi="Calibri"/>
+          <w:lang w:val="pl-PL"/>
+        </w:rPr>
+        <w:t>Free</w:t>
+      </w:r>
+      <w:proofErr w:type="spellEnd"/>
+      <w:r>
+        <w:rPr>
+          <w:rFonts w:ascii="Calibri" w:hAnsi="Calibri"/>
+          <w:lang w:val="pl-PL"/>
+        </w:rPr>
+        <w:t xml:space="preserve"> Space</w:t>
       </w:r>
       <w:r>
         <w:rPr>
@@ -7980,13 +8627,23 @@
                 <w:lang w:val="pl-PL"/>
               </w:rPr>
             </w:pPr>
-            <w:r>
-              <w:rPr>
-                <w:rFonts w:ascii="Calibri" w:hAnsi="Calibri"/>
-                <w:b/>
-                <w:lang w:val="pl-PL"/>
-              </w:rPr>
-              <w:t>Free Space Model</w:t>
+            <w:proofErr w:type="spellStart"/>
+            <w:r>
+              <w:rPr>
+                <w:rFonts w:ascii="Calibri" w:hAnsi="Calibri"/>
+                <w:b/>
+                <w:lang w:val="pl-PL"/>
+              </w:rPr>
+              <w:t>Free</w:t>
+            </w:r>
+            <w:proofErr w:type="spellEnd"/>
+            <w:r>
+              <w:rPr>
+                <w:rFonts w:ascii="Calibri" w:hAnsi="Calibri"/>
+                <w:b/>
+                <w:lang w:val="pl-PL"/>
+              </w:rPr>
+              <w:t xml:space="preserve"> Space Model</w:t>
             </w:r>
           </w:p>
         </w:tc>
@@ -8009,7 +8666,25 @@
                 <w:b/>
                 <w:lang w:val="pl-PL"/>
               </w:rPr>
-              <w:t>MCS2 Downlink [km]</w:t>
+              <w:t xml:space="preserve">MCS2 </w:t>
+            </w:r>
+            <w:proofErr w:type="spellStart"/>
+            <w:r>
+              <w:rPr>
+                <w:rFonts w:ascii="Calibri" w:hAnsi="Calibri"/>
+                <w:b/>
+                <w:lang w:val="pl-PL"/>
+              </w:rPr>
+              <w:t>Downlink</w:t>
+            </w:r>
+            <w:proofErr w:type="spellEnd"/>
+            <w:r>
+              <w:rPr>
+                <w:rFonts w:ascii="Calibri" w:hAnsi="Calibri"/>
+                <w:b/>
+                <w:lang w:val="pl-PL"/>
+              </w:rPr>
+              <w:t xml:space="preserve"> [km]</w:t>
             </w:r>
           </w:p>
         </w:tc>
@@ -8034,6 +8709,7 @@
               </w:rPr>
               <w:t xml:space="preserve">MCS2 </w:t>
             </w:r>
+            <w:proofErr w:type="spellStart"/>
             <w:r>
               <w:rPr>
                 <w:rFonts w:ascii="Calibri" w:hAnsi="Calibri"/>
@@ -8042,6 +8718,7 @@
               </w:rPr>
               <w:t>Uplink</w:t>
             </w:r>
+            <w:proofErr w:type="spellEnd"/>
             <w:r>
               <w:rPr>
                 <w:rFonts w:ascii="Calibri" w:hAnsi="Calibri"/>
@@ -8079,7 +8756,25 @@
                 <w:b/>
                 <w:lang w:val="pl-PL"/>
               </w:rPr>
-              <w:t xml:space="preserve"> Downlink [km]</w:t>
+              <w:t xml:space="preserve"> </w:t>
+            </w:r>
+            <w:proofErr w:type="spellStart"/>
+            <w:r>
+              <w:rPr>
+                <w:rFonts w:ascii="Calibri" w:hAnsi="Calibri"/>
+                <w:b/>
+                <w:lang w:val="pl-PL"/>
+              </w:rPr>
+              <w:t>Downlink</w:t>
+            </w:r>
+            <w:proofErr w:type="spellEnd"/>
+            <w:r>
+              <w:rPr>
+                <w:rFonts w:ascii="Calibri" w:hAnsi="Calibri"/>
+                <w:b/>
+                <w:lang w:val="pl-PL"/>
+              </w:rPr>
+              <w:t xml:space="preserve"> [km]</w:t>
             </w:r>
           </w:p>
         </w:tc>
@@ -8112,6 +8807,7 @@
               </w:rPr>
               <w:t xml:space="preserve"> </w:t>
             </w:r>
+            <w:proofErr w:type="spellStart"/>
             <w:r>
               <w:rPr>
                 <w:rFonts w:ascii="Calibri" w:hAnsi="Calibri"/>
@@ -8120,6 +8816,7 @@
               </w:rPr>
               <w:t>Uplink</w:t>
             </w:r>
+            <w:proofErr w:type="spellEnd"/>
             <w:r>
               <w:rPr>
                 <w:rFonts w:ascii="Calibri" w:hAnsi="Calibri"/>
@@ -8385,8 +9082,33 @@
           <w:rFonts w:ascii="Calibri" w:hAnsi="Calibri"/>
           <w:lang w:val="pl-PL"/>
         </w:rPr>
-        <w:t>Model Cost Hata</w:t>
-      </w:r>
+        <w:t xml:space="preserve">Model </w:t>
+      </w:r>
+      <w:proofErr w:type="spellStart"/>
+      <w:r>
+        <w:rPr>
+          <w:rFonts w:ascii="Calibri" w:hAnsi="Calibri"/>
+          <w:lang w:val="pl-PL"/>
+        </w:rPr>
+        <w:t>Cost</w:t>
+      </w:r>
+      <w:proofErr w:type="spellEnd"/>
+      <w:r>
+        <w:rPr>
+          <w:rFonts w:ascii="Calibri" w:hAnsi="Calibri"/>
+          <w:lang w:val="pl-PL"/>
+        </w:rPr>
+        <w:t xml:space="preserve"> </w:t>
+      </w:r>
+      <w:proofErr w:type="spellStart"/>
+      <w:r>
+        <w:rPr>
+          <w:rFonts w:ascii="Calibri" w:hAnsi="Calibri"/>
+          <w:lang w:val="pl-PL"/>
+        </w:rPr>
+        <w:t>Hata</w:t>
+      </w:r>
+      <w:proofErr w:type="spellEnd"/>
     </w:p>
     <w:p>
       <w:pPr>
@@ -8400,38 +9122,64 @@
     <w:tbl>
       <w:tblPr>
         <w:tblStyle w:val="TableGrid"/>
-        <w:tblW w:w="9215" w:type="dxa"/>
+        <w:tblW w:w="10230" w:type="dxa"/>
+        <w:tblInd w:w="-153" w:type="dxa"/>
+        <w:tblLayout w:type="fixed"/>
         <w:tblLook w:val="04A0" w:firstRow="1" w:lastRow="0" w:firstColumn="1" w:lastColumn="0" w:noHBand="0" w:noVBand="1"/>
       </w:tblPr>
       <w:tblGrid>
-        <w:gridCol w:w="1811"/>
-        <w:gridCol w:w="1811"/>
-        <w:gridCol w:w="1811"/>
-        <w:gridCol w:w="1811"/>
-        <w:gridCol w:w="1971"/>
+        <w:gridCol w:w="1855"/>
+        <w:gridCol w:w="1610"/>
+        <w:gridCol w:w="1804"/>
+        <w:gridCol w:w="1641"/>
+        <w:gridCol w:w="1809"/>
+        <w:gridCol w:w="1511"/>
       </w:tblGrid>
       <w:tr>
-        <w:tc>
-          <w:tcPr>
-            <w:tcW w:w="1811" w:type="dxa"/>
-          </w:tcPr>
-          <w:p>
-            <w:pPr>
-              <w:jc w:val="center"/>
-              <w:rPr>
-                <w:rFonts w:ascii="Calibri" w:hAnsi="Calibri"/>
-                <w:b/>
-                <w:lang w:val="pl-PL"/>
-              </w:rPr>
-            </w:pPr>
-            <w:r>
-              <w:rPr>
-                <w:rFonts w:ascii="Calibri" w:hAnsi="Calibri"/>
-                <w:b/>
-                <w:lang w:val="pl-PL"/>
-              </w:rPr>
-              <w:t>Cost Hata</w:t>
-            </w:r>
+        <w:trPr>
+          <w:trHeight w:val="613"/>
+        </w:trPr>
+        <w:tc>
+          <w:tcPr>
+            <w:tcW w:w="1855" w:type="dxa"/>
+          </w:tcPr>
+          <w:p>
+            <w:pPr>
+              <w:jc w:val="center"/>
+              <w:rPr>
+                <w:rFonts w:ascii="Calibri" w:hAnsi="Calibri"/>
+                <w:b/>
+                <w:lang w:val="pl-PL"/>
+              </w:rPr>
+            </w:pPr>
+            <w:proofErr w:type="spellStart"/>
+            <w:r>
+              <w:rPr>
+                <w:rFonts w:ascii="Calibri" w:hAnsi="Calibri"/>
+                <w:b/>
+                <w:lang w:val="pl-PL"/>
+              </w:rPr>
+              <w:t>Cost</w:t>
+            </w:r>
+            <w:proofErr w:type="spellEnd"/>
+            <w:r>
+              <w:rPr>
+                <w:rFonts w:ascii="Calibri" w:hAnsi="Calibri"/>
+                <w:b/>
+                <w:lang w:val="pl-PL"/>
+              </w:rPr>
+              <w:t xml:space="preserve"> </w:t>
+            </w:r>
+            <w:proofErr w:type="spellStart"/>
+            <w:r>
+              <w:rPr>
+                <w:rFonts w:ascii="Calibri" w:hAnsi="Calibri"/>
+                <w:b/>
+                <w:lang w:val="pl-PL"/>
+              </w:rPr>
+              <w:t>Hata</w:t>
+            </w:r>
+            <w:proofErr w:type="spellEnd"/>
             <w:r>
               <w:rPr>
                 <w:rFonts w:ascii="Calibri" w:hAnsi="Calibri"/>
@@ -8444,101 +9192,199 @@
         </w:tc>
         <w:tc>
           <w:tcPr>
-            <w:tcW w:w="1811" w:type="dxa"/>
-          </w:tcPr>
-          <w:p>
-            <w:pPr>
-              <w:jc w:val="center"/>
-              <w:rPr>
-                <w:rFonts w:ascii="Calibri" w:hAnsi="Calibri"/>
-                <w:b/>
-                <w:lang w:val="pl-PL"/>
-              </w:rPr>
-            </w:pPr>
-            <w:r>
-              <w:rPr>
-                <w:rFonts w:ascii="Calibri" w:hAnsi="Calibri"/>
-                <w:b/>
-                <w:lang w:val="pl-PL"/>
-              </w:rPr>
-              <w:t>MCS2 Downlink [km]</w:t>
-            </w:r>
-          </w:p>
-        </w:tc>
-        <w:tc>
-          <w:tcPr>
-            <w:tcW w:w="1811" w:type="dxa"/>
-          </w:tcPr>
-          <w:p>
-            <w:pPr>
-              <w:jc w:val="center"/>
-              <w:rPr>
-                <w:rFonts w:ascii="Calibri" w:hAnsi="Calibri"/>
-                <w:b/>
-                <w:lang w:val="pl-PL"/>
-              </w:rPr>
-            </w:pPr>
-            <w:r>
-              <w:rPr>
-                <w:rFonts w:ascii="Calibri" w:hAnsi="Calibri"/>
-                <w:b/>
-                <w:lang w:val="pl-PL"/>
-              </w:rPr>
-              <w:t>MCS2 Uplink [km]</w:t>
-            </w:r>
-          </w:p>
-        </w:tc>
-        <w:tc>
-          <w:tcPr>
-            <w:tcW w:w="1811" w:type="dxa"/>
-          </w:tcPr>
-          <w:p>
-            <w:pPr>
-              <w:jc w:val="center"/>
-              <w:rPr>
-                <w:rFonts w:ascii="Calibri" w:hAnsi="Calibri"/>
-                <w:b/>
-                <w:lang w:val="pl-PL"/>
-              </w:rPr>
-            </w:pPr>
-            <w:r>
-              <w:rPr>
-                <w:rFonts w:ascii="Calibri" w:hAnsi="Calibri"/>
-                <w:b/>
-                <w:lang w:val="pl-PL"/>
-              </w:rPr>
-              <w:t>MCS7 Downlink [km]</w:t>
-            </w:r>
-          </w:p>
-        </w:tc>
-        <w:tc>
-          <w:tcPr>
-            <w:tcW w:w="1971" w:type="dxa"/>
-          </w:tcPr>
-          <w:p>
-            <w:pPr>
-              <w:jc w:val="center"/>
-              <w:rPr>
-                <w:rFonts w:ascii="Calibri" w:hAnsi="Calibri"/>
-                <w:b/>
-                <w:lang w:val="pl-PL"/>
-              </w:rPr>
-            </w:pPr>
-            <w:r>
-              <w:rPr>
-                <w:rFonts w:ascii="Calibri" w:hAnsi="Calibri"/>
-                <w:b/>
-                <w:lang w:val="pl-PL"/>
-              </w:rPr>
-              <w:t>MCS7 Uplink [km]</w:t>
+            <w:tcW w:w="1610" w:type="dxa"/>
+          </w:tcPr>
+          <w:p>
+            <w:pPr>
+              <w:jc w:val="center"/>
+              <w:rPr>
+                <w:rFonts w:ascii="Calibri" w:hAnsi="Calibri"/>
+                <w:b/>
+                <w:lang w:val="pl-PL"/>
+              </w:rPr>
+            </w:pPr>
+            <w:r>
+              <w:rPr>
+                <w:rFonts w:ascii="Calibri" w:hAnsi="Calibri"/>
+                <w:b/>
+                <w:lang w:val="pl-PL"/>
+              </w:rPr>
+              <w:t>Rodzaj modelu</w:t>
+            </w:r>
+          </w:p>
+        </w:tc>
+        <w:tc>
+          <w:tcPr>
+            <w:tcW w:w="1804" w:type="dxa"/>
+          </w:tcPr>
+          <w:p>
+            <w:pPr>
+              <w:jc w:val="center"/>
+              <w:rPr>
+                <w:rFonts w:ascii="Calibri" w:hAnsi="Calibri"/>
+                <w:b/>
+                <w:lang w:val="pl-PL"/>
+              </w:rPr>
+            </w:pPr>
+            <w:r>
+              <w:rPr>
+                <w:rFonts w:ascii="Calibri" w:hAnsi="Calibri"/>
+                <w:b/>
+                <w:lang w:val="pl-PL"/>
+              </w:rPr>
+              <w:t xml:space="preserve">MCS2 </w:t>
+            </w:r>
+            <w:proofErr w:type="spellStart"/>
+            <w:r>
+              <w:rPr>
+                <w:rFonts w:ascii="Calibri" w:hAnsi="Calibri"/>
+                <w:b/>
+                <w:lang w:val="pl-PL"/>
+              </w:rPr>
+              <w:t>Downlink</w:t>
+            </w:r>
+            <w:proofErr w:type="spellEnd"/>
+            <w:r>
+              <w:rPr>
+                <w:rFonts w:ascii="Calibri" w:hAnsi="Calibri"/>
+                <w:b/>
+                <w:lang w:val="pl-PL"/>
+              </w:rPr>
+              <w:t xml:space="preserve"> [km]</w:t>
+            </w:r>
+          </w:p>
+        </w:tc>
+        <w:tc>
+          <w:tcPr>
+            <w:tcW w:w="1641" w:type="dxa"/>
+          </w:tcPr>
+          <w:p>
+            <w:pPr>
+              <w:jc w:val="center"/>
+              <w:rPr>
+                <w:rFonts w:ascii="Calibri" w:hAnsi="Calibri"/>
+                <w:b/>
+                <w:lang w:val="pl-PL"/>
+              </w:rPr>
+            </w:pPr>
+            <w:r>
+              <w:rPr>
+                <w:rFonts w:ascii="Calibri" w:hAnsi="Calibri"/>
+                <w:b/>
+                <w:lang w:val="pl-PL"/>
+              </w:rPr>
+              <w:t xml:space="preserve">MCS2 </w:t>
+            </w:r>
+            <w:proofErr w:type="spellStart"/>
+            <w:r>
+              <w:rPr>
+                <w:rFonts w:ascii="Calibri" w:hAnsi="Calibri"/>
+                <w:b/>
+                <w:lang w:val="pl-PL"/>
+              </w:rPr>
+              <w:t>Uplink</w:t>
+            </w:r>
+            <w:proofErr w:type="spellEnd"/>
+            <w:r>
+              <w:rPr>
+                <w:rFonts w:ascii="Calibri" w:hAnsi="Calibri"/>
+                <w:b/>
+                <w:lang w:val="pl-PL"/>
+              </w:rPr>
+              <w:t xml:space="preserve"> [km]</w:t>
+            </w:r>
+          </w:p>
+        </w:tc>
+        <w:tc>
+          <w:tcPr>
+            <w:tcW w:w="1809" w:type="dxa"/>
+          </w:tcPr>
+          <w:p>
+            <w:pPr>
+              <w:jc w:val="center"/>
+              <w:rPr>
+                <w:rFonts w:ascii="Calibri" w:hAnsi="Calibri"/>
+                <w:b/>
+                <w:lang w:val="pl-PL"/>
+              </w:rPr>
+            </w:pPr>
+            <w:r>
+              <w:rPr>
+                <w:rFonts w:ascii="Calibri" w:hAnsi="Calibri"/>
+                <w:b/>
+                <w:lang w:val="pl-PL"/>
+              </w:rPr>
+              <w:t xml:space="preserve">MCS7 </w:t>
+            </w:r>
+            <w:proofErr w:type="spellStart"/>
+            <w:r>
+              <w:rPr>
+                <w:rFonts w:ascii="Calibri" w:hAnsi="Calibri"/>
+                <w:b/>
+                <w:lang w:val="pl-PL"/>
+              </w:rPr>
+              <w:t>Downlink</w:t>
+            </w:r>
+            <w:proofErr w:type="spellEnd"/>
+            <w:r>
+              <w:rPr>
+                <w:rFonts w:ascii="Calibri" w:hAnsi="Calibri"/>
+                <w:b/>
+                <w:lang w:val="pl-PL"/>
+              </w:rPr>
+              <w:t xml:space="preserve"> [km]</w:t>
+            </w:r>
+          </w:p>
+        </w:tc>
+        <w:tc>
+          <w:tcPr>
+            <w:tcW w:w="1511" w:type="dxa"/>
+          </w:tcPr>
+          <w:p>
+            <w:pPr>
+              <w:jc w:val="center"/>
+              <w:rPr>
+                <w:rFonts w:ascii="Calibri" w:hAnsi="Calibri"/>
+                <w:b/>
+                <w:lang w:val="pl-PL"/>
+              </w:rPr>
+            </w:pPr>
+            <w:r>
+              <w:rPr>
+                <w:rFonts w:ascii="Calibri" w:hAnsi="Calibri"/>
+                <w:b/>
+                <w:lang w:val="pl-PL"/>
+              </w:rPr>
+              <w:t xml:space="preserve">MCS7 </w:t>
+            </w:r>
+            <w:proofErr w:type="spellStart"/>
+            <w:r>
+              <w:rPr>
+                <w:rFonts w:ascii="Calibri" w:hAnsi="Calibri"/>
+                <w:b/>
+                <w:lang w:val="pl-PL"/>
+              </w:rPr>
+              <w:t>Uplink</w:t>
+            </w:r>
+            <w:proofErr w:type="spellEnd"/>
+            <w:r>
+              <w:rPr>
+                <w:rFonts w:ascii="Calibri" w:hAnsi="Calibri"/>
+                <w:b/>
+                <w:lang w:val="pl-PL"/>
+              </w:rPr>
+              <w:t xml:space="preserve"> [km]</w:t>
             </w:r>
           </w:p>
         </w:tc>
       </w:tr>
       <w:tr>
-        <w:tc>
-          <w:tcPr>
-            <w:tcW w:w="1811" w:type="dxa"/>
+        <w:trPr>
+          <w:trHeight w:val="907"/>
+        </w:trPr>
+        <w:tc>
+          <w:tcPr>
+            <w:tcW w:w="1855" w:type="dxa"/>
             <w:vAlign w:val="center"/>
           </w:tcPr>
           <w:p>
@@ -8557,11 +9403,20 @@
               </w:rPr>
               <w:t>Dopuszczalne tłumienie trasy 50% miejsc</w:t>
             </w:r>
-          </w:p>
-        </w:tc>
-        <w:tc>
-          <w:tcPr>
-            <w:tcW w:w="1811" w:type="dxa"/>
+            <w:r>
+              <w:rPr>
+                <w:rFonts w:ascii="Calibri" w:eastAsia="Times New Roman" w:hAnsi="Calibri"/>
+                <w:color w:val="000000"/>
+                <w:lang w:val="pl-PL"/>
+              </w:rPr>
+              <w:t xml:space="preserve"> </w:t>
+            </w:r>
+          </w:p>
+        </w:tc>
+        <w:tc>
+          <w:tcPr>
+            <w:tcW w:w="1610" w:type="dxa"/>
+            <w:vMerge w:val="restart"/>
             <w:vAlign w:val="center"/>
           </w:tcPr>
           <w:p>
@@ -8572,6 +9427,39 @@
                 <w:lang w:val="pl-PL"/>
               </w:rPr>
             </w:pPr>
+            <w:proofErr w:type="spellStart"/>
+            <w:r>
+              <w:rPr>
+                <w:rFonts w:ascii="Calibri" w:hAnsi="Calibri"/>
+                <w:lang w:val="pl-PL"/>
+              </w:rPr>
+              <w:t>Suburban</w:t>
+            </w:r>
+            <w:proofErr w:type="spellEnd"/>
+          </w:p>
+          <w:p>
+            <w:pPr>
+              <w:jc w:val="center"/>
+              <w:rPr>
+                <w:rFonts w:ascii="Calibri" w:hAnsi="Calibri"/>
+                <w:lang w:val="pl-PL"/>
+              </w:rPr>
+            </w:pPr>
+          </w:p>
+        </w:tc>
+        <w:tc>
+          <w:tcPr>
+            <w:tcW w:w="1804" w:type="dxa"/>
+            <w:vAlign w:val="center"/>
+          </w:tcPr>
+          <w:p>
+            <w:pPr>
+              <w:jc w:val="center"/>
+              <w:rPr>
+                <w:rFonts w:ascii="Calibri" w:hAnsi="Calibri"/>
+                <w:lang w:val="pl-PL"/>
+              </w:rPr>
+            </w:pPr>
             <w:r>
               <w:rPr>
                 <w:rFonts w:ascii="Calibri" w:hAnsi="Calibri"/>
@@ -8583,7 +9471,7 @@
         </w:tc>
         <w:tc>
           <w:tcPr>
-            <w:tcW w:w="1811" w:type="dxa"/>
+            <w:tcW w:w="1641" w:type="dxa"/>
             <w:vAlign w:val="center"/>
           </w:tcPr>
           <w:p>
@@ -8605,7 +9493,7 @@
         </w:tc>
         <w:tc>
           <w:tcPr>
-            <w:tcW w:w="1811" w:type="dxa"/>
+            <w:tcW w:w="1809" w:type="dxa"/>
             <w:vAlign w:val="center"/>
           </w:tcPr>
           <w:p>
@@ -8627,7 +9515,7 @@
         </w:tc>
         <w:tc>
           <w:tcPr>
-            <w:tcW w:w="1971" w:type="dxa"/>
+            <w:tcW w:w="1511" w:type="dxa"/>
             <w:vAlign w:val="center"/>
           </w:tcPr>
           <w:p>
@@ -8651,7 +9539,7 @@
       <w:tr>
         <w:tc>
           <w:tcPr>
-            <w:tcW w:w="1811" w:type="dxa"/>
+            <w:tcW w:w="1855" w:type="dxa"/>
             <w:vAlign w:val="center"/>
           </w:tcPr>
           <w:p>
@@ -8674,7 +9562,8 @@
         </w:tc>
         <w:tc>
           <w:tcPr>
-            <w:tcW w:w="1811" w:type="dxa"/>
+            <w:tcW w:w="1610" w:type="dxa"/>
+            <w:vMerge/>
             <w:vAlign w:val="center"/>
           </w:tcPr>
           <w:p>
@@ -8685,6 +9574,21 @@
                 <w:lang w:val="pl-PL"/>
               </w:rPr>
             </w:pPr>
+          </w:p>
+        </w:tc>
+        <w:tc>
+          <w:tcPr>
+            <w:tcW w:w="1804" w:type="dxa"/>
+            <w:vAlign w:val="center"/>
+          </w:tcPr>
+          <w:p>
+            <w:pPr>
+              <w:jc w:val="center"/>
+              <w:rPr>
+                <w:rFonts w:ascii="Calibri" w:hAnsi="Calibri"/>
+                <w:lang w:val="pl-PL"/>
+              </w:rPr>
+            </w:pPr>
             <w:r>
               <w:rPr>
                 <w:rFonts w:ascii="Calibri" w:hAnsi="Calibri"/>
@@ -8696,7 +9600,7 @@
         </w:tc>
         <w:tc>
           <w:tcPr>
-            <w:tcW w:w="1811" w:type="dxa"/>
+            <w:tcW w:w="1641" w:type="dxa"/>
             <w:vAlign w:val="center"/>
           </w:tcPr>
           <w:p>
@@ -8718,7 +9622,7 @@
         </w:tc>
         <w:tc>
           <w:tcPr>
-            <w:tcW w:w="1811" w:type="dxa"/>
+            <w:tcW w:w="1809" w:type="dxa"/>
             <w:vAlign w:val="center"/>
           </w:tcPr>
           <w:p>
@@ -8740,7 +9644,7 @@
         </w:tc>
         <w:tc>
           <w:tcPr>
-            <w:tcW w:w="1971" w:type="dxa"/>
+            <w:tcW w:w="1511" w:type="dxa"/>
             <w:vAlign w:val="center"/>
           </w:tcPr>
           <w:p>
@@ -8757,6 +9661,292 @@
                 <w:lang w:val="pl-PL"/>
               </w:rPr>
               <w:t>0,17</w:t>
+            </w:r>
+          </w:p>
+        </w:tc>
+      </w:tr>
+      <w:tr>
+        <w:tc>
+          <w:tcPr>
+            <w:tcW w:w="1855" w:type="dxa"/>
+            <w:vAlign w:val="center"/>
+          </w:tcPr>
+          <w:p>
+            <w:pPr>
+              <w:jc w:val="center"/>
+              <w:rPr>
+                <w:rFonts w:ascii="Calibri" w:eastAsia="Times New Roman" w:hAnsi="Calibri"/>
+                <w:color w:val="000000"/>
+                <w:lang w:val="pl-PL"/>
+              </w:rPr>
+            </w:pPr>
+            <w:r>
+              <w:rPr>
+                <w:rFonts w:ascii="Calibri" w:eastAsia="Times New Roman" w:hAnsi="Calibri"/>
+                <w:color w:val="000000"/>
+                <w:lang w:val="pl-PL"/>
+              </w:rPr>
+              <w:t>Dopuszczalne tłumienie trasy 50% miejsc</w:t>
+            </w:r>
+            <w:r>
+              <w:rPr>
+                <w:rFonts w:ascii="Calibri" w:eastAsia="Times New Roman" w:hAnsi="Calibri"/>
+                <w:color w:val="000000"/>
+                <w:lang w:val="pl-PL"/>
+              </w:rPr>
+              <w:t xml:space="preserve"> </w:t>
+            </w:r>
+          </w:p>
+        </w:tc>
+        <w:tc>
+          <w:tcPr>
+            <w:tcW w:w="1610" w:type="dxa"/>
+            <w:vMerge w:val="restart"/>
+            <w:vAlign w:val="center"/>
+          </w:tcPr>
+          <w:p>
+            <w:pPr>
+              <w:jc w:val="center"/>
+              <w:rPr>
+                <w:rFonts w:ascii="Calibri" w:hAnsi="Calibri"/>
+                <w:lang w:val="pl-PL"/>
+              </w:rPr>
+            </w:pPr>
+            <w:r>
+              <w:rPr>
+                <w:rFonts w:ascii="Calibri" w:hAnsi="Calibri"/>
+                <w:lang w:val="pl-PL"/>
+              </w:rPr>
+              <w:t>Metropolitan</w:t>
+            </w:r>
+          </w:p>
+          <w:p>
+            <w:pPr>
+              <w:jc w:val="center"/>
+              <w:rPr>
+                <w:rFonts w:ascii="Calibri" w:hAnsi="Calibri"/>
+                <w:lang w:val="pl-PL"/>
+              </w:rPr>
+            </w:pPr>
+          </w:p>
+        </w:tc>
+        <w:tc>
+          <w:tcPr>
+            <w:tcW w:w="1804" w:type="dxa"/>
+            <w:vAlign w:val="center"/>
+          </w:tcPr>
+          <w:p>
+            <w:pPr>
+              <w:jc w:val="center"/>
+              <w:rPr>
+                <w:rFonts w:ascii="Calibri" w:hAnsi="Calibri"/>
+                <w:lang w:val="pl-PL"/>
+              </w:rPr>
+            </w:pPr>
+            <w:r>
+              <w:rPr>
+                <w:rFonts w:ascii="Calibri" w:hAnsi="Calibri"/>
+                <w:lang w:val="pl-PL"/>
+              </w:rPr>
+              <w:t>1,33</w:t>
+            </w:r>
+          </w:p>
+        </w:tc>
+        <w:tc>
+          <w:tcPr>
+            <w:tcW w:w="1641" w:type="dxa"/>
+            <w:vAlign w:val="center"/>
+          </w:tcPr>
+          <w:p>
+            <w:pPr>
+              <w:jc w:val="center"/>
+              <w:rPr>
+                <w:rFonts w:ascii="Calibri" w:hAnsi="Calibri"/>
+                <w:lang w:val="pl-PL"/>
+              </w:rPr>
+            </w:pPr>
+            <w:r>
+              <w:rPr>
+                <w:rFonts w:ascii="Calibri" w:hAnsi="Calibri"/>
+                <w:lang w:val="pl-PL"/>
+              </w:rPr>
+              <w:t>0,39</w:t>
+            </w:r>
+          </w:p>
+        </w:tc>
+        <w:tc>
+          <w:tcPr>
+            <w:tcW w:w="1809" w:type="dxa"/>
+            <w:vAlign w:val="center"/>
+          </w:tcPr>
+          <w:p>
+            <w:pPr>
+              <w:jc w:val="center"/>
+              <w:rPr>
+                <w:rFonts w:ascii="Calibri" w:hAnsi="Calibri"/>
+                <w:lang w:val="pl-PL"/>
+              </w:rPr>
+            </w:pPr>
+            <w:r>
+              <w:rPr>
+                <w:rFonts w:ascii="Calibri" w:hAnsi="Calibri"/>
+                <w:lang w:val="pl-PL"/>
+              </w:rPr>
+              <w:t>0,66</w:t>
+            </w:r>
+          </w:p>
+        </w:tc>
+        <w:tc>
+          <w:tcPr>
+            <w:tcW w:w="1511" w:type="dxa"/>
+            <w:vAlign w:val="center"/>
+          </w:tcPr>
+          <w:p>
+            <w:pPr>
+              <w:jc w:val="center"/>
+              <w:rPr>
+                <w:rFonts w:ascii="Calibri" w:hAnsi="Calibri"/>
+                <w:lang w:val="pl-PL"/>
+              </w:rPr>
+            </w:pPr>
+            <w:r>
+              <w:rPr>
+                <w:rFonts w:ascii="Calibri" w:hAnsi="Calibri"/>
+                <w:lang w:val="pl-PL"/>
+              </w:rPr>
+              <w:t>0,19</w:t>
+            </w:r>
+          </w:p>
+        </w:tc>
+      </w:tr>
+      <w:tr>
+        <w:trPr>
+          <w:trHeight w:val="264"/>
+        </w:trPr>
+        <w:tc>
+          <w:tcPr>
+            <w:tcW w:w="1855" w:type="dxa"/>
+            <w:vAlign w:val="center"/>
+          </w:tcPr>
+          <w:p>
+            <w:pPr>
+              <w:jc w:val="center"/>
+              <w:rPr>
+                <w:rFonts w:ascii="Calibri" w:eastAsia="Times New Roman" w:hAnsi="Calibri"/>
+                <w:color w:val="000000"/>
+                <w:lang w:val="pl-PL"/>
+              </w:rPr>
+            </w:pPr>
+            <w:r>
+              <w:rPr>
+                <w:rFonts w:ascii="Calibri" w:eastAsia="Times New Roman" w:hAnsi="Calibri"/>
+                <w:color w:val="000000"/>
+                <w:lang w:val="pl-PL"/>
+              </w:rPr>
+              <w:t>Dopuszczalne tłumienie trasy 75% miejsc</w:t>
+            </w:r>
+          </w:p>
+        </w:tc>
+        <w:tc>
+          <w:tcPr>
+            <w:tcW w:w="1610" w:type="dxa"/>
+            <w:vMerge/>
+          </w:tcPr>
+          <w:p>
+            <w:pPr>
+              <w:jc w:val="center"/>
+              <w:rPr>
+                <w:rFonts w:ascii="Calibri" w:hAnsi="Calibri"/>
+                <w:lang w:val="pl-PL"/>
+              </w:rPr>
+            </w:pPr>
+          </w:p>
+        </w:tc>
+        <w:tc>
+          <w:tcPr>
+            <w:tcW w:w="1804" w:type="dxa"/>
+            <w:vAlign w:val="center"/>
+          </w:tcPr>
+          <w:p>
+            <w:pPr>
+              <w:jc w:val="center"/>
+              <w:rPr>
+                <w:rFonts w:ascii="Calibri" w:hAnsi="Calibri"/>
+                <w:lang w:val="pl-PL"/>
+              </w:rPr>
+            </w:pPr>
+            <w:r>
+              <w:rPr>
+                <w:rFonts w:ascii="Calibri" w:hAnsi="Calibri"/>
+                <w:lang w:val="pl-PL"/>
+              </w:rPr>
+              <w:t>0,97</w:t>
+            </w:r>
+          </w:p>
+        </w:tc>
+        <w:tc>
+          <w:tcPr>
+            <w:tcW w:w="1641" w:type="dxa"/>
+            <w:vAlign w:val="center"/>
+          </w:tcPr>
+          <w:p>
+            <w:pPr>
+              <w:jc w:val="center"/>
+              <w:rPr>
+                <w:rFonts w:ascii="Calibri" w:hAnsi="Calibri"/>
+                <w:lang w:val="pl-PL"/>
+              </w:rPr>
+            </w:pPr>
+            <w:r>
+              <w:rPr>
+                <w:rFonts w:ascii="Calibri" w:hAnsi="Calibri"/>
+                <w:lang w:val="pl-PL"/>
+              </w:rPr>
+              <w:t>0,28</w:t>
+            </w:r>
+          </w:p>
+        </w:tc>
+        <w:tc>
+          <w:tcPr>
+            <w:tcW w:w="1809" w:type="dxa"/>
+            <w:vAlign w:val="center"/>
+          </w:tcPr>
+          <w:p>
+            <w:pPr>
+              <w:jc w:val="center"/>
+              <w:rPr>
+                <w:rFonts w:ascii="Calibri" w:hAnsi="Calibri"/>
+                <w:lang w:val="pl-PL"/>
+              </w:rPr>
+            </w:pPr>
+            <w:r>
+              <w:rPr>
+                <w:rFonts w:ascii="Calibri" w:hAnsi="Calibri"/>
+                <w:lang w:val="pl-PL"/>
+              </w:rPr>
+              <w:t>0,48</w:t>
+            </w:r>
+          </w:p>
+        </w:tc>
+        <w:tc>
+          <w:tcPr>
+            <w:tcW w:w="1511" w:type="dxa"/>
+            <w:vAlign w:val="center"/>
+          </w:tcPr>
+          <w:p>
+            <w:pPr>
+              <w:jc w:val="center"/>
+              <w:rPr>
+                <w:rFonts w:ascii="Calibri" w:hAnsi="Calibri"/>
+                <w:lang w:val="pl-PL"/>
+              </w:rPr>
+            </w:pPr>
+            <w:r>
+              <w:rPr>
+                <w:rFonts w:ascii="Calibri" w:hAnsi="Calibri"/>
+                <w:lang w:val="pl-PL"/>
+              </w:rPr>
+              <w:t>0,14</w:t>
             </w:r>
           </w:p>
         </w:tc>
@@ -8764,6 +9954,81 @@
     </w:tbl>
     <w:p>
       <w:pPr>
+        <w:pStyle w:val="ListParagraph"/>
+        <w:numPr>
+          <w:ilvl w:val="0"/>
+          <w:numId w:val="9"/>
+        </w:numPr>
+        <w:rPr>
+          <w:rFonts w:ascii="Calibri" w:hAnsi="Calibri"/>
+          <w:b/>
+          <w:lang w:val="pl-PL"/>
+        </w:rPr>
+      </w:pPr>
+      <w:r>
+        <w:rPr>
+          <w:rFonts w:ascii="Calibri" w:hAnsi="Calibri"/>
+          <w:lang w:val="pl-PL"/>
+        </w:rPr>
+        <w:lastRenderedPageBreak/>
+        <w:t>Model Okumura:</w:t>
+      </w:r>
+      <w:bookmarkStart w:id="0" w:name="_GoBack"/>
+      <w:bookmarkEnd w:id="0"/>
+    </w:p>
+    <w:p>
+      <w:pPr>
+        <w:pStyle w:val="ListParagraph"/>
+        <w:tabs>
+          <w:tab w:val="left" w:pos="2623"/>
+        </w:tabs>
+        <w:rPr>
+          <w:rFonts w:ascii="Calibri" w:hAnsi="Calibri"/>
+          <w:b/>
+          <w:lang w:val="pl-PL"/>
+        </w:rPr>
+      </w:pPr>
+      <w:r>
+        <w:rPr>
+          <w:rFonts w:ascii="Calibri" w:hAnsi="Calibri"/>
+          <w:b/>
+          <w:lang w:val="pl-PL"/>
+        </w:rPr>
+        <w:tab/>
+      </w:r>
+    </w:p>
+    <w:p>
+      <w:pPr>
+        <w:pStyle w:val="ListParagraph"/>
+        <w:tabs>
+          <w:tab w:val="left" w:pos="2623"/>
+        </w:tabs>
+        <w:rPr>
+          <w:rFonts w:ascii="Calibri" w:hAnsi="Calibri"/>
+          <w:b/>
+          <w:lang w:val="pl-PL"/>
+        </w:rPr>
+      </w:pPr>
+    </w:p>
+    <w:p>
+      <w:pPr>
+        <w:pStyle w:val="ListParagraph"/>
+        <w:tabs>
+          <w:tab w:val="left" w:pos="2623"/>
+        </w:tabs>
+        <w:rPr>
+          <w:rFonts w:ascii="Calibri" w:hAnsi="Calibri"/>
+          <w:b/>
+          <w:lang w:val="pl-PL"/>
+        </w:rPr>
+      </w:pPr>
+    </w:p>
+    <w:p>
+      <w:pPr>
+        <w:pStyle w:val="ListParagraph"/>
+        <w:tabs>
+          <w:tab w:val="left" w:pos="2623"/>
+        </w:tabs>
         <w:rPr>
           <w:rFonts w:ascii="Calibri" w:hAnsi="Calibri"/>
           <w:b/>
@@ -8797,116 +10062,15 @@
           <w:rFonts w:ascii="Calibri" w:hAnsi="Calibri"/>
           <w:lang w:val="pl-PL"/>
         </w:rPr>
-        <w:t>Podsumowanie i wnioski</w:t>
-      </w:r>
-      <w:r>
-        <w:rPr>
-          <w:rFonts w:ascii="Calibri" w:hAnsi="Calibri"/>
-          <w:lang w:val="pl-PL"/>
-        </w:rPr>
-        <w:t>:</w:t>
-      </w:r>
-    </w:p>
-    <w:p>
-      <w:pPr>
-        <w:rPr>
-          <w:rFonts w:ascii="Calibri" w:hAnsi="Calibri"/>
-          <w:lang w:val="pl-PL"/>
-        </w:rPr>
-      </w:pPr>
-    </w:p>
-    <w:p>
-      <w:pPr>
-        <w:rPr>
-          <w:rFonts w:ascii="Calibri" w:hAnsi="Calibri"/>
-          <w:lang w:val="pl-PL"/>
-        </w:rPr>
-      </w:pPr>
-    </w:p>
-    <w:p>
-      <w:pPr>
-        <w:rPr>
-          <w:rFonts w:ascii="Calibri" w:hAnsi="Calibri"/>
-          <w:lang w:val="pl-PL"/>
-        </w:rPr>
-      </w:pPr>
-    </w:p>
-    <w:p>
-      <w:pPr>
-        <w:rPr>
-          <w:rFonts w:ascii="Calibri" w:hAnsi="Calibri"/>
-          <w:lang w:val="pl-PL"/>
-        </w:rPr>
-      </w:pPr>
-    </w:p>
-    <w:p>
-      <w:pPr>
-        <w:rPr>
-          <w:rFonts w:ascii="Calibri" w:hAnsi="Calibri"/>
-          <w:lang w:val="pl-PL"/>
-        </w:rPr>
-      </w:pPr>
-    </w:p>
-    <w:p>
-      <w:pPr>
-        <w:rPr>
-          <w:rFonts w:ascii="Calibri" w:hAnsi="Calibri"/>
-          <w:lang w:val="pl-PL"/>
-        </w:rPr>
-      </w:pPr>
-    </w:p>
-    <w:p>
-      <w:pPr>
-        <w:rPr>
-          <w:rFonts w:ascii="Calibri" w:hAnsi="Calibri"/>
-          <w:lang w:val="pl-PL"/>
-        </w:rPr>
-      </w:pPr>
-    </w:p>
-    <w:p>
-      <w:pPr>
-        <w:rPr>
-          <w:rFonts w:ascii="Calibri" w:hAnsi="Calibri"/>
-          <w:lang w:val="pl-PL"/>
-        </w:rPr>
-      </w:pPr>
-    </w:p>
-    <w:p>
-      <w:pPr>
-        <w:rPr>
-          <w:rFonts w:ascii="Calibri" w:hAnsi="Calibri"/>
-          <w:lang w:val="pl-PL"/>
-        </w:rPr>
-      </w:pPr>
-    </w:p>
-    <w:p>
-      <w:pPr>
-        <w:rPr>
-          <w:rFonts w:ascii="Calibri" w:hAnsi="Calibri"/>
-          <w:lang w:val="pl-PL"/>
-        </w:rPr>
-      </w:pPr>
-    </w:p>
-    <w:p>
-      <w:pPr>
-        <w:rPr>
-          <w:rFonts w:ascii="Calibri" w:hAnsi="Calibri"/>
-          <w:lang w:val="pl-PL"/>
-        </w:rPr>
-      </w:pPr>
-    </w:p>
-    <w:p>
-      <w:pPr>
-        <w:rPr>
-          <w:rFonts w:ascii="Calibri" w:hAnsi="Calibri"/>
-          <w:lang w:val="pl-PL"/>
-        </w:rPr>
-      </w:pPr>
-    </w:p>
-    <w:p>
-      <w:pPr>
-        <w:rPr>
-          <w:rFonts w:ascii="Calibri" w:hAnsi="Calibri"/>
+        <w:t>Bibliografia:</w:t>
+      </w:r>
+    </w:p>
+    <w:p>
+      <w:pPr>
+        <w:rPr>
+          <w:rFonts w:ascii="Calibri" w:hAnsi="Calibri"/>
+          <w:sz w:val="20"/>
+          <w:szCs w:val="20"/>
           <w:lang w:val="pl-PL"/>
         </w:rPr>
       </w:pPr>
@@ -8925,11 +10089,23 @@
         <w:rPr>
           <w:rFonts w:ascii="Calibri" w:hAnsi="Calibri"/>
           <w:color w:val="000000"/>
-          <w:sz w:val="32"/>
-          <w:szCs w:val="32"/>
-          <w:lang w:val="pl-PL"/>
-        </w:rPr>
-      </w:pPr>
+          <w:sz w:val="20"/>
+          <w:szCs w:val="20"/>
+          <w:lang w:val="pl-PL"/>
+        </w:rPr>
+      </w:pPr>
+      <w:hyperlink r:id="rId11" w:history="1">
+        <w:r>
+          <w:rPr>
+            <w:rStyle w:val="Hyperlink"/>
+            <w:rFonts w:ascii="Calibri" w:hAnsi="Calibri"/>
+            <w:sz w:val="20"/>
+            <w:szCs w:val="20"/>
+            <w:lang w:val="pl-PL"/>
+          </w:rPr>
+          <w:t>http://teleorigin.com/file_upl/pliki/1/RB900_EN_r3.pdf</w:t>
+        </w:r>
+      </w:hyperlink>
     </w:p>
     <w:p>
       <w:pPr>
@@ -8945,21 +10121,23 @@
         <w:rPr>
           <w:rFonts w:ascii="Calibri" w:hAnsi="Calibri"/>
           <w:color w:val="000000"/>
-          <w:sz w:val="32"/>
-          <w:szCs w:val="32"/>
-          <w:lang w:val="pl-PL"/>
-        </w:rPr>
-      </w:pPr>
-      <w:r>
-        <w:rPr>
-          <w:rFonts w:ascii="Calibri" w:hAnsi="Calibri"/>
-          <w:color w:val="000000"/>
-          <w:sz w:val="32"/>
-          <w:szCs w:val="32"/>
-          <w:lang w:val="pl-PL"/>
-        </w:rPr>
-        <w:t>Dane na temat modemu:</w:t>
-      </w:r>
+          <w:sz w:val="20"/>
+          <w:szCs w:val="20"/>
+          <w:lang w:val="pl-PL"/>
+        </w:rPr>
+      </w:pPr>
+      <w:hyperlink r:id="rId12" w:history="1">
+        <w:r>
+          <w:rPr>
+            <w:rStyle w:val="Hyperlink"/>
+            <w:rFonts w:ascii="Calibri" w:hAnsi="Calibri"/>
+            <w:sz w:val="20"/>
+            <w:szCs w:val="20"/>
+            <w:lang w:val="pl-PL"/>
+          </w:rPr>
+          <w:t>http://teleorigin.com/produkt/15,rb900</w:t>
+        </w:r>
+      </w:hyperlink>
     </w:p>
     <w:p>
       <w:pPr>
@@ -8975,21 +10153,21 @@
         <w:rPr>
           <w:rFonts w:ascii="Calibri" w:hAnsi="Calibri"/>
           <w:color w:val="000000"/>
-          <w:sz w:val="32"/>
-          <w:szCs w:val="32"/>
-          <w:lang w:val="pl-PL"/>
-        </w:rPr>
-      </w:pPr>
-      <w:hyperlink r:id="rId11" w:history="1">
+          <w:sz w:val="20"/>
+          <w:szCs w:val="20"/>
+          <w:lang w:val="pl-PL"/>
+        </w:rPr>
+      </w:pPr>
+      <w:hyperlink r:id="rId13" w:history="1">
         <w:r>
           <w:rPr>
             <w:rStyle w:val="Hyperlink"/>
             <w:rFonts w:ascii="Calibri" w:hAnsi="Calibri"/>
-            <w:sz w:val="32"/>
-            <w:szCs w:val="32"/>
+            <w:sz w:val="20"/>
+            <w:szCs w:val="20"/>
             <w:lang w:val="pl-PL"/>
           </w:rPr>
-          <w:t>http://teleorigin.com/file_upl/pliki/1/RB900_EN_r3.pdf</w:t>
+          <w:t>http://www.etsi.org/technologies-clusters/technologies/mobile/edge</w:t>
         </w:r>
       </w:hyperlink>
     </w:p>
@@ -9007,21 +10185,21 @@
         <w:rPr>
           <w:rFonts w:ascii="Calibri" w:hAnsi="Calibri"/>
           <w:color w:val="000000"/>
-          <w:sz w:val="32"/>
-          <w:szCs w:val="32"/>
-          <w:lang w:val="pl-PL"/>
-        </w:rPr>
-      </w:pPr>
-      <w:hyperlink r:id="rId12" w:history="1">
+          <w:sz w:val="20"/>
+          <w:szCs w:val="20"/>
+          <w:lang w:val="pl-PL"/>
+        </w:rPr>
+      </w:pPr>
+      <w:hyperlink r:id="rId14" w:history="1">
         <w:r>
           <w:rPr>
             <w:rStyle w:val="Hyperlink"/>
             <w:rFonts w:ascii="Calibri" w:hAnsi="Calibri"/>
-            <w:sz w:val="32"/>
-            <w:szCs w:val="32"/>
+            <w:sz w:val="20"/>
+            <w:szCs w:val="20"/>
             <w:lang w:val="pl-PL"/>
           </w:rPr>
-          <w:t>http://teleorigin.com/produkt/15,rb900</w:t>
+          <w:t>http://www.etsi.org/deliver/etsi_i_ets/300500_300599/300577/01_60/ets_300577e01p.pdf</w:t>
         </w:r>
       </w:hyperlink>
     </w:p>
@@ -9039,11 +10217,23 @@
         <w:rPr>
           <w:rFonts w:ascii="Calibri" w:hAnsi="Calibri"/>
           <w:color w:val="000000"/>
-          <w:sz w:val="32"/>
-          <w:szCs w:val="32"/>
-          <w:lang w:val="pl-PL"/>
-        </w:rPr>
-      </w:pPr>
+          <w:sz w:val="20"/>
+          <w:szCs w:val="20"/>
+          <w:lang w:val="pl-PL"/>
+        </w:rPr>
+      </w:pPr>
+      <w:hyperlink r:id="rId15" w:history="1">
+        <w:r>
+          <w:rPr>
+            <w:rStyle w:val="Hyperlink"/>
+            <w:rFonts w:ascii="Calibri" w:hAnsi="Calibri"/>
+            <w:sz w:val="20"/>
+            <w:szCs w:val="20"/>
+            <w:lang w:val="pl-PL"/>
+          </w:rPr>
+          <w:t>http://www.etsi.org/deliver/etsi_en/301900_301999/30190808/01.01.01_60/en_30190808v010101p.pdf</w:t>
+        </w:r>
+      </w:hyperlink>
     </w:p>
     <w:p>
       <w:pPr>
@@ -9059,21 +10249,43 @@
         <w:rPr>
           <w:rFonts w:ascii="Calibri" w:hAnsi="Calibri"/>
           <w:color w:val="000000"/>
-          <w:sz w:val="32"/>
-          <w:szCs w:val="32"/>
-          <w:lang w:val="pl-PL"/>
-        </w:rPr>
-      </w:pPr>
-      <w:r>
-        <w:rPr>
-          <w:rFonts w:ascii="Calibri" w:hAnsi="Calibri"/>
-          <w:color w:val="000000"/>
-          <w:sz w:val="32"/>
-          <w:szCs w:val="32"/>
-          <w:lang w:val="pl-PL"/>
-        </w:rPr>
-        <w:t>ETSI</w:t>
-      </w:r>
+          <w:sz w:val="20"/>
+          <w:szCs w:val="20"/>
+          <w:lang w:val="pl-PL"/>
+        </w:rPr>
+      </w:pPr>
+      <w:hyperlink r:id="rId16" w:history="1">
+        <w:r>
+          <w:rPr>
+            <w:rStyle w:val="Hyperlink"/>
+            <w:rFonts w:ascii="Calibri" w:hAnsi="Calibri"/>
+            <w:sz w:val="20"/>
+            <w:szCs w:val="20"/>
+            <w:lang w:val="pl-PL"/>
+          </w:rPr>
+          <w:t>http://www.etsi.o</w:t>
+        </w:r>
+        <w:r>
+          <w:rPr>
+            <w:rStyle w:val="Hyperlink"/>
+            <w:rFonts w:ascii="Calibri" w:hAnsi="Calibri"/>
+            <w:sz w:val="20"/>
+            <w:szCs w:val="20"/>
+            <w:lang w:val="pl-PL"/>
+          </w:rPr>
+          <w:t>r</w:t>
+        </w:r>
+        <w:r>
+          <w:rPr>
+            <w:rStyle w:val="Hyperlink"/>
+            <w:rFonts w:ascii="Calibri" w:hAnsi="Calibri"/>
+            <w:sz w:val="20"/>
+            <w:szCs w:val="20"/>
+            <w:lang w:val="pl-PL"/>
+          </w:rPr>
+          <w:t>g/deliver/etsi_tr/143000_143099/143030/09.00.00_60/tr_143030v090000p.pdf</w:t>
+        </w:r>
+      </w:hyperlink>
     </w:p>
     <w:p>
       <w:pPr>
@@ -9089,21 +10301,21 @@
         <w:rPr>
           <w:rFonts w:ascii="Calibri" w:hAnsi="Calibri"/>
           <w:color w:val="000000"/>
-          <w:sz w:val="32"/>
-          <w:szCs w:val="32"/>
-          <w:lang w:val="pl-PL"/>
-        </w:rPr>
-      </w:pPr>
-      <w:hyperlink r:id="rId13" w:history="1">
+          <w:sz w:val="20"/>
+          <w:szCs w:val="20"/>
+          <w:lang w:val="pl-PL"/>
+        </w:rPr>
+      </w:pPr>
+      <w:hyperlink r:id="rId17" w:history="1">
         <w:r>
           <w:rPr>
             <w:rStyle w:val="Hyperlink"/>
             <w:rFonts w:ascii="Calibri" w:hAnsi="Calibri"/>
-            <w:sz w:val="32"/>
-            <w:szCs w:val="32"/>
+            <w:sz w:val="20"/>
+            <w:szCs w:val="20"/>
             <w:lang w:val="pl-PL"/>
           </w:rPr>
-          <w:t>http://www.etsi.org/technologies-clusters/technologies/mobile/edge</w:t>
+          <w:t>http://www.prysmiangroup.com/en/business_markets/markets/multimedia/downloads/datasheets/5501-06-RFF-12-Jumper.pdf</w:t>
         </w:r>
       </w:hyperlink>
     </w:p>
@@ -9121,21 +10333,21 @@
         <w:rPr>
           <w:rFonts w:ascii="Calibri" w:hAnsi="Calibri"/>
           <w:color w:val="000000"/>
-          <w:sz w:val="32"/>
-          <w:szCs w:val="32"/>
-          <w:lang w:val="pl-PL"/>
-        </w:rPr>
-      </w:pPr>
-      <w:hyperlink r:id="rId14" w:history="1">
+          <w:sz w:val="20"/>
+          <w:szCs w:val="20"/>
+          <w:lang w:val="pl-PL"/>
+        </w:rPr>
+      </w:pPr>
+      <w:hyperlink r:id="rId18" w:history="1">
         <w:r>
           <w:rPr>
             <w:rStyle w:val="Hyperlink"/>
             <w:rFonts w:ascii="Calibri" w:hAnsi="Calibri"/>
-            <w:sz w:val="32"/>
-            <w:szCs w:val="32"/>
+            <w:sz w:val="20"/>
+            <w:szCs w:val="20"/>
             <w:lang w:val="pl-PL"/>
           </w:rPr>
-          <w:t>http://www.etsi.org/deliver/etsi_en/301900_301999/30190818/11.01.01_60/en_30190818v110101p.pdf</w:t>
+          <w:t>http://www.signalcontrol.com/products/andrew/Andrew_LDF450A_SevenEighths_Inch_Coax_Cable.pdf</w:t>
         </w:r>
       </w:hyperlink>
     </w:p>
@@ -9153,21 +10365,31 @@
         <w:rPr>
           <w:rFonts w:ascii="Calibri" w:hAnsi="Calibri"/>
           <w:color w:val="000000"/>
-          <w:sz w:val="32"/>
-          <w:szCs w:val="32"/>
-          <w:lang w:val="pl-PL"/>
-        </w:rPr>
-      </w:pPr>
-      <w:hyperlink r:id="rId15" w:history="1">
+          <w:sz w:val="20"/>
+          <w:szCs w:val="20"/>
+          <w:lang w:val="pl-PL"/>
+        </w:rPr>
+      </w:pPr>
+      <w:r>
+        <w:rPr>
+          <w:rFonts w:ascii="Calibri" w:hAnsi="Calibri"/>
+          <w:color w:val="000000"/>
+          <w:sz w:val="20"/>
+          <w:szCs w:val="20"/>
+          <w:lang w:val="pl-PL"/>
+        </w:rPr>
+        <w:t xml:space="preserve"> </w:t>
+      </w:r>
+      <w:hyperlink r:id="rId19" w:history="1">
         <w:r>
           <w:rPr>
             <w:rStyle w:val="Hyperlink"/>
             <w:rFonts w:ascii="Calibri" w:hAnsi="Calibri"/>
-            <w:sz w:val="32"/>
-            <w:szCs w:val="32"/>
+            <w:sz w:val="20"/>
+            <w:szCs w:val="20"/>
             <w:lang w:val="pl-PL"/>
           </w:rPr>
-          <w:t>http://www.etsi.org/deliver/etsi_i_ets/300500_300599/300577/01_60/ets_300577e01p.pdf</w:t>
+          <w:t>http://www.dipol.com.pl/mobilny_internet_w_polsce_-_siec_lte_-_jak_wybrac_modem_antene_oraz_konektor__bib524.htm</w:t>
         </w:r>
       </w:hyperlink>
     </w:p>
@@ -9183,23 +10405,23 @@
         <w:adjustRightInd w:val="0"/>
         <w:spacing w:after="320" w:line="360" w:lineRule="atLeast"/>
         <w:rPr>
-          <w:rFonts w:ascii="Calibri" w:hAnsi="Calibri"/>
-          <w:color w:val="000000"/>
-          <w:sz w:val="32"/>
-          <w:szCs w:val="32"/>
-          <w:lang w:val="pl-PL"/>
-        </w:rPr>
-      </w:pPr>
-      <w:hyperlink r:id="rId16" w:history="1">
+          <w:rStyle w:val="Hyperlink"/>
+          <w:rFonts w:ascii="Calibri" w:hAnsi="Calibri"/>
+          <w:sz w:val="20"/>
+          <w:szCs w:val="20"/>
+          <w:lang w:val="pl-PL"/>
+        </w:rPr>
+      </w:pPr>
+      <w:hyperlink r:id="rId20" w:history="1">
         <w:r>
           <w:rPr>
             <w:rStyle w:val="Hyperlink"/>
             <w:rFonts w:ascii="Calibri" w:hAnsi="Calibri"/>
-            <w:sz w:val="32"/>
-            <w:szCs w:val="32"/>
+            <w:sz w:val="20"/>
+            <w:szCs w:val="20"/>
             <w:lang w:val="pl-PL"/>
           </w:rPr>
-          <w:t>http://www.etsi.org/deliver/etsi_en/301900_301999/30190808/01.01.01_60/en_30190808v010101p.pdf</w:t>
+          <w:t>http://pnrsolution.org/Datacenter/Vol3/Issue1/48.pdf</w:t>
         </w:r>
       </w:hyperlink>
     </w:p>
@@ -9217,397 +10439,8 @@
         <w:rPr>
           <w:rFonts w:ascii="Calibri" w:hAnsi="Calibri"/>
           <w:color w:val="000000"/>
-          <w:sz w:val="32"/>
-          <w:szCs w:val="32"/>
-          <w:lang w:val="pl-PL"/>
-        </w:rPr>
-      </w:pPr>
-      <w:r>
-        <w:rPr>
-          <w:rFonts w:ascii="Calibri" w:hAnsi="Calibri"/>
-          <w:color w:val="000000"/>
-          <w:sz w:val="32"/>
-          <w:szCs w:val="32"/>
-          <w:lang w:val="pl-PL"/>
-        </w:rPr>
-        <w:t>!!!!</w:t>
-      </w:r>
-    </w:p>
-    <w:p>
-      <w:pPr>
-        <w:widowControl w:val="0"/>
-        <w:tabs>
-          <w:tab w:val="left" w:pos="220"/>
-          <w:tab w:val="left" w:pos="720"/>
-        </w:tabs>
-        <w:autoSpaceDE w:val="0"/>
-        <w:autoSpaceDN w:val="0"/>
-        <w:adjustRightInd w:val="0"/>
-        <w:spacing w:after="320" w:line="360" w:lineRule="atLeast"/>
-        <w:rPr>
-          <w:rFonts w:ascii="Calibri" w:hAnsi="Calibri"/>
-          <w:color w:val="000000"/>
-          <w:sz w:val="32"/>
-          <w:szCs w:val="32"/>
-          <w:lang w:val="pl-PL"/>
-        </w:rPr>
-      </w:pPr>
-      <w:hyperlink r:id="rId17" w:history="1">
-        <w:r>
-          <w:rPr>
-            <w:rStyle w:val="Hyperlink"/>
-            <w:rFonts w:ascii="Calibri" w:hAnsi="Calibri"/>
-            <w:sz w:val="32"/>
-            <w:szCs w:val="32"/>
-            <w:lang w:val="pl-PL"/>
-          </w:rPr>
-          <w:t>http://www.etsi.o</w:t>
-        </w:r>
-        <w:r>
-          <w:rPr>
-            <w:rStyle w:val="Hyperlink"/>
-            <w:rFonts w:ascii="Calibri" w:hAnsi="Calibri"/>
-            <w:sz w:val="32"/>
-            <w:szCs w:val="32"/>
-            <w:lang w:val="pl-PL"/>
-          </w:rPr>
-          <w:t>r</w:t>
-        </w:r>
-        <w:r>
-          <w:rPr>
-            <w:rStyle w:val="Hyperlink"/>
-            <w:rFonts w:ascii="Calibri" w:hAnsi="Calibri"/>
-            <w:sz w:val="32"/>
-            <w:szCs w:val="32"/>
-            <w:lang w:val="pl-PL"/>
-          </w:rPr>
-          <w:t>g/deliver/etsi_tr/143000_143099/143030/09.00.00_60/tr_143030v090000p.pdf</w:t>
-        </w:r>
-      </w:hyperlink>
-    </w:p>
-    <w:p>
-      <w:pPr>
-        <w:widowControl w:val="0"/>
-        <w:tabs>
-          <w:tab w:val="left" w:pos="220"/>
-          <w:tab w:val="left" w:pos="720"/>
-        </w:tabs>
-        <w:autoSpaceDE w:val="0"/>
-        <w:autoSpaceDN w:val="0"/>
-        <w:adjustRightInd w:val="0"/>
-        <w:spacing w:after="320" w:line="360" w:lineRule="atLeast"/>
-        <w:rPr>
-          <w:rFonts w:ascii="Calibri" w:hAnsi="Calibri"/>
-          <w:color w:val="000000"/>
-          <w:sz w:val="32"/>
-          <w:szCs w:val="32"/>
-          <w:lang w:val="pl-PL"/>
-        </w:rPr>
-      </w:pPr>
-      <w:r>
-        <w:rPr>
-          <w:rFonts w:ascii="Calibri" w:hAnsi="Calibri"/>
-          <w:color w:val="000000"/>
-          <w:sz w:val="32"/>
-          <w:szCs w:val="32"/>
-          <w:lang w:val="pl-PL"/>
-        </w:rPr>
-        <w:t xml:space="preserve"> !!!!</w:t>
-      </w:r>
-    </w:p>
-    <w:p>
-      <w:pPr>
-        <w:widowControl w:val="0"/>
-        <w:tabs>
-          <w:tab w:val="left" w:pos="220"/>
-          <w:tab w:val="left" w:pos="720"/>
-        </w:tabs>
-        <w:autoSpaceDE w:val="0"/>
-        <w:autoSpaceDN w:val="0"/>
-        <w:adjustRightInd w:val="0"/>
-        <w:spacing w:after="320" w:line="360" w:lineRule="atLeast"/>
-        <w:rPr>
-          <w:rFonts w:ascii="Calibri" w:hAnsi="Calibri"/>
-          <w:color w:val="000000"/>
-          <w:sz w:val="32"/>
-          <w:szCs w:val="32"/>
-          <w:lang w:val="pl-PL"/>
-        </w:rPr>
-      </w:pPr>
-      <w:r>
-        <w:rPr>
-          <w:rFonts w:ascii="Calibri" w:hAnsi="Calibri"/>
-          <w:color w:val="000000"/>
-          <w:sz w:val="32"/>
-          <w:szCs w:val="32"/>
-          <w:lang w:val="pl-PL"/>
-        </w:rPr>
-        <w:lastRenderedPageBreak/>
-        <w:t>str 15</w:t>
-      </w:r>
-    </w:p>
-    <w:p>
-      <w:pPr>
-        <w:widowControl w:val="0"/>
-        <w:tabs>
-          <w:tab w:val="left" w:pos="220"/>
-          <w:tab w:val="left" w:pos="720"/>
-        </w:tabs>
-        <w:autoSpaceDE w:val="0"/>
-        <w:autoSpaceDN w:val="0"/>
-        <w:adjustRightInd w:val="0"/>
-        <w:spacing w:after="320" w:line="360" w:lineRule="atLeast"/>
-        <w:rPr>
-          <w:rFonts w:ascii="Calibri" w:hAnsi="Calibri"/>
-          <w:color w:val="000000"/>
-          <w:sz w:val="32"/>
-          <w:szCs w:val="32"/>
-          <w:lang w:val="pl-PL"/>
-        </w:rPr>
-      </w:pPr>
-    </w:p>
-    <w:p>
-      <w:pPr>
-        <w:widowControl w:val="0"/>
-        <w:tabs>
-          <w:tab w:val="left" w:pos="220"/>
-          <w:tab w:val="left" w:pos="720"/>
-        </w:tabs>
-        <w:autoSpaceDE w:val="0"/>
-        <w:autoSpaceDN w:val="0"/>
-        <w:adjustRightInd w:val="0"/>
-        <w:spacing w:after="320" w:line="360" w:lineRule="atLeast"/>
-        <w:rPr>
-          <w:rFonts w:ascii="Calibri" w:hAnsi="Calibri"/>
-          <w:color w:val="000000"/>
-          <w:sz w:val="32"/>
-          <w:szCs w:val="32"/>
-          <w:lang w:val="pl-PL"/>
-        </w:rPr>
-      </w:pPr>
-      <w:r>
-        <w:rPr>
-          <w:rFonts w:ascii="Calibri" w:hAnsi="Calibri"/>
-          <w:color w:val="000000"/>
-          <w:sz w:val="32"/>
-          <w:szCs w:val="32"/>
-          <w:lang w:val="pl-PL"/>
-        </w:rPr>
-        <w:t>Kabel jumper:</w:t>
-      </w:r>
-    </w:p>
-    <w:p>
-      <w:pPr>
-        <w:widowControl w:val="0"/>
-        <w:tabs>
-          <w:tab w:val="left" w:pos="220"/>
-          <w:tab w:val="left" w:pos="720"/>
-        </w:tabs>
-        <w:autoSpaceDE w:val="0"/>
-        <w:autoSpaceDN w:val="0"/>
-        <w:adjustRightInd w:val="0"/>
-        <w:spacing w:after="320" w:line="360" w:lineRule="atLeast"/>
-        <w:rPr>
-          <w:rFonts w:ascii="Calibri" w:hAnsi="Calibri"/>
-          <w:color w:val="000000"/>
-          <w:sz w:val="32"/>
-          <w:szCs w:val="32"/>
-          <w:lang w:val="pl-PL"/>
-        </w:rPr>
-      </w:pPr>
-      <w:hyperlink r:id="rId18" w:history="1">
-        <w:r>
-          <w:rPr>
-            <w:rStyle w:val="Hyperlink"/>
-            <w:rFonts w:ascii="Calibri" w:hAnsi="Calibri"/>
-            <w:sz w:val="32"/>
-            <w:szCs w:val="32"/>
-            <w:lang w:val="pl-PL"/>
-          </w:rPr>
-          <w:t>http://www.prysmiangroup.com/en/business_markets/markets/multimedia/downloads/datasheets/5501-06-RFF-12-Jumper.pdf</w:t>
-        </w:r>
-      </w:hyperlink>
-    </w:p>
-    <w:p>
-      <w:pPr>
-        <w:widowControl w:val="0"/>
-        <w:tabs>
-          <w:tab w:val="left" w:pos="220"/>
-          <w:tab w:val="left" w:pos="720"/>
-        </w:tabs>
-        <w:autoSpaceDE w:val="0"/>
-        <w:autoSpaceDN w:val="0"/>
-        <w:adjustRightInd w:val="0"/>
-        <w:spacing w:after="320" w:line="360" w:lineRule="atLeast"/>
-        <w:rPr>
-          <w:rFonts w:ascii="Calibri" w:hAnsi="Calibri"/>
-          <w:color w:val="000000"/>
-          <w:sz w:val="32"/>
-          <w:szCs w:val="32"/>
-          <w:lang w:val="pl-PL"/>
-        </w:rPr>
-      </w:pPr>
-    </w:p>
-    <w:p>
-      <w:pPr>
-        <w:widowControl w:val="0"/>
-        <w:tabs>
-          <w:tab w:val="left" w:pos="220"/>
-          <w:tab w:val="left" w:pos="720"/>
-        </w:tabs>
-        <w:autoSpaceDE w:val="0"/>
-        <w:autoSpaceDN w:val="0"/>
-        <w:adjustRightInd w:val="0"/>
-        <w:spacing w:after="320" w:line="360" w:lineRule="atLeast"/>
-        <w:rPr>
-          <w:rFonts w:ascii="Calibri" w:hAnsi="Calibri"/>
-          <w:color w:val="000000"/>
-          <w:sz w:val="32"/>
-          <w:szCs w:val="32"/>
-          <w:lang w:val="pl-PL"/>
-        </w:rPr>
-      </w:pPr>
-      <w:r>
-        <w:rPr>
-          <w:rFonts w:ascii="Calibri" w:hAnsi="Calibri"/>
-          <w:color w:val="000000"/>
-          <w:sz w:val="32"/>
-          <w:szCs w:val="32"/>
-          <w:lang w:val="pl-PL"/>
-        </w:rPr>
-        <w:t>Kabel feeder:</w:t>
-      </w:r>
-    </w:p>
-    <w:p>
-      <w:pPr>
-        <w:widowControl w:val="0"/>
-        <w:tabs>
-          <w:tab w:val="left" w:pos="220"/>
-          <w:tab w:val="left" w:pos="720"/>
-        </w:tabs>
-        <w:autoSpaceDE w:val="0"/>
-        <w:autoSpaceDN w:val="0"/>
-        <w:adjustRightInd w:val="0"/>
-        <w:spacing w:after="320" w:line="360" w:lineRule="atLeast"/>
-        <w:rPr>
-          <w:rFonts w:ascii="Calibri" w:hAnsi="Calibri"/>
-          <w:color w:val="000000"/>
-          <w:sz w:val="32"/>
-          <w:szCs w:val="32"/>
-          <w:lang w:val="pl-PL"/>
-        </w:rPr>
-      </w:pPr>
-      <w:hyperlink r:id="rId19" w:history="1">
-        <w:r>
-          <w:rPr>
-            <w:rStyle w:val="Hyperlink"/>
-            <w:rFonts w:ascii="Calibri" w:hAnsi="Calibri"/>
-            <w:sz w:val="32"/>
-            <w:szCs w:val="32"/>
-            <w:lang w:val="pl-PL"/>
-          </w:rPr>
-          <w:t>http://www.signalcontrol.com/products/andrew/Andrew_LDF450A_SevenEighths_Inch_Coax_Cable.pdf</w:t>
-        </w:r>
-      </w:hyperlink>
-    </w:p>
-    <w:p>
-      <w:pPr>
-        <w:widowControl w:val="0"/>
-        <w:tabs>
-          <w:tab w:val="left" w:pos="220"/>
-          <w:tab w:val="left" w:pos="720"/>
-        </w:tabs>
-        <w:autoSpaceDE w:val="0"/>
-        <w:autoSpaceDN w:val="0"/>
-        <w:adjustRightInd w:val="0"/>
-        <w:spacing w:after="320" w:line="360" w:lineRule="atLeast"/>
-        <w:rPr>
-          <w:rFonts w:ascii="Calibri" w:hAnsi="Calibri"/>
-          <w:color w:val="000000"/>
-          <w:sz w:val="32"/>
-          <w:szCs w:val="32"/>
-          <w:lang w:val="pl-PL"/>
-        </w:rPr>
-      </w:pPr>
-    </w:p>
-    <w:p>
-      <w:pPr>
-        <w:widowControl w:val="0"/>
-        <w:tabs>
-          <w:tab w:val="left" w:pos="220"/>
-          <w:tab w:val="left" w:pos="720"/>
-        </w:tabs>
-        <w:autoSpaceDE w:val="0"/>
-        <w:autoSpaceDN w:val="0"/>
-        <w:adjustRightInd w:val="0"/>
-        <w:spacing w:after="320" w:line="360" w:lineRule="atLeast"/>
-        <w:rPr>
-          <w:rFonts w:ascii="Calibri" w:hAnsi="Calibri"/>
-          <w:color w:val="000000"/>
-          <w:sz w:val="32"/>
-          <w:szCs w:val="32"/>
-          <w:lang w:val="pl-PL"/>
-        </w:rPr>
-      </w:pPr>
-    </w:p>
-    <w:p>
-      <w:pPr>
-        <w:widowControl w:val="0"/>
-        <w:tabs>
-          <w:tab w:val="left" w:pos="220"/>
-          <w:tab w:val="left" w:pos="720"/>
-        </w:tabs>
-        <w:autoSpaceDE w:val="0"/>
-        <w:autoSpaceDN w:val="0"/>
-        <w:adjustRightInd w:val="0"/>
-        <w:spacing w:after="320" w:line="360" w:lineRule="atLeast"/>
-        <w:rPr>
-          <w:rFonts w:ascii="Calibri" w:hAnsi="Calibri"/>
-          <w:color w:val="000000"/>
-          <w:sz w:val="32"/>
-          <w:szCs w:val="32"/>
-          <w:lang w:val="pl-PL"/>
-        </w:rPr>
-      </w:pPr>
-      <w:r>
-        <w:rPr>
-          <w:rFonts w:ascii="Calibri" w:hAnsi="Calibri"/>
-          <w:color w:val="000000"/>
-          <w:sz w:val="32"/>
-          <w:szCs w:val="32"/>
-          <w:lang w:val="pl-PL"/>
-        </w:rPr>
-        <w:t xml:space="preserve"> </w:t>
-      </w:r>
-      <w:hyperlink r:id="rId20" w:history="1">
-        <w:r>
-          <w:rPr>
-            <w:rStyle w:val="Hyperlink"/>
-            <w:rFonts w:ascii="Calibri" w:hAnsi="Calibri"/>
-            <w:sz w:val="32"/>
-            <w:szCs w:val="32"/>
-            <w:lang w:val="pl-PL"/>
-          </w:rPr>
-          <w:t>http://www.dipol.com.pl/mobilny_internet_w_polsce_-_siec_lte_-_jak_wybrac_modem_antene_oraz_konektor__bib524.htm</w:t>
-        </w:r>
-      </w:hyperlink>
-    </w:p>
-    <w:p>
-      <w:pPr>
-        <w:widowControl w:val="0"/>
-        <w:tabs>
-          <w:tab w:val="left" w:pos="220"/>
-          <w:tab w:val="left" w:pos="720"/>
-        </w:tabs>
-        <w:autoSpaceDE w:val="0"/>
-        <w:autoSpaceDN w:val="0"/>
-        <w:adjustRightInd w:val="0"/>
-        <w:spacing w:after="320" w:line="360" w:lineRule="atLeast"/>
-        <w:rPr>
-          <w:rFonts w:ascii="Calibri" w:hAnsi="Calibri"/>
-          <w:color w:val="000000"/>
-          <w:sz w:val="32"/>
-          <w:szCs w:val="32"/>
+          <w:sz w:val="20"/>
+          <w:szCs w:val="20"/>
           <w:lang w:val="pl-PL"/>
         </w:rPr>
       </w:pPr>
@@ -9616,629 +10449,13 @@
           <w:rPr>
             <w:rStyle w:val="Hyperlink"/>
             <w:rFonts w:ascii="Calibri" w:hAnsi="Calibri"/>
-            <w:sz w:val="32"/>
-            <w:szCs w:val="32"/>
-            <w:lang w:val="pl-PL"/>
-          </w:rPr>
-          <w:t>https://en.wikipedia.org/wiki/Okumura_model</w:t>
-        </w:r>
-      </w:hyperlink>
-    </w:p>
-    <w:p>
-      <w:pPr>
-        <w:widowControl w:val="0"/>
-        <w:tabs>
-          <w:tab w:val="left" w:pos="220"/>
-          <w:tab w:val="left" w:pos="720"/>
-        </w:tabs>
-        <w:autoSpaceDE w:val="0"/>
-        <w:autoSpaceDN w:val="0"/>
-        <w:adjustRightInd w:val="0"/>
-        <w:spacing w:after="320" w:line="360" w:lineRule="atLeast"/>
-        <w:rPr>
-          <w:rFonts w:ascii="Calibri" w:hAnsi="Calibri"/>
-          <w:color w:val="000000"/>
-          <w:sz w:val="32"/>
-          <w:szCs w:val="32"/>
-          <w:lang w:val="pl-PL"/>
-        </w:rPr>
-      </w:pPr>
-      <w:hyperlink r:id="rId22" w:history="1">
-        <w:r>
-          <w:rPr>
-            <w:rStyle w:val="Hyperlink"/>
-            <w:rFonts w:ascii="Calibri" w:hAnsi="Calibri"/>
-            <w:sz w:val="32"/>
-            <w:szCs w:val="32"/>
-            <w:lang w:val="pl-PL"/>
-          </w:rPr>
-          <w:t>https://en.wikipedia.org/wiki/COST_Hata_model</w:t>
-        </w:r>
-      </w:hyperlink>
-    </w:p>
-    <w:p>
-      <w:pPr>
-        <w:widowControl w:val="0"/>
-        <w:tabs>
-          <w:tab w:val="left" w:pos="220"/>
-          <w:tab w:val="left" w:pos="720"/>
-        </w:tabs>
-        <w:autoSpaceDE w:val="0"/>
-        <w:autoSpaceDN w:val="0"/>
-        <w:adjustRightInd w:val="0"/>
-        <w:spacing w:after="320" w:line="360" w:lineRule="atLeast"/>
-        <w:rPr>
-          <w:rStyle w:val="Hyperlink"/>
-          <w:rFonts w:ascii="Calibri" w:hAnsi="Calibri"/>
-          <w:sz w:val="32"/>
-          <w:szCs w:val="32"/>
-          <w:lang w:val="pl-PL"/>
-        </w:rPr>
-      </w:pPr>
-      <w:hyperlink r:id="rId23" w:history="1">
-        <w:r>
-          <w:rPr>
-            <w:rStyle w:val="Hyperlink"/>
-            <w:rFonts w:ascii="Calibri" w:hAnsi="Calibri"/>
-            <w:sz w:val="32"/>
-            <w:szCs w:val="32"/>
-            <w:lang w:val="pl-PL"/>
-          </w:rPr>
-          <w:t>http://pnrsolution.org/Datacenter/Vol3/Issue1/48.pdf</w:t>
-        </w:r>
-      </w:hyperlink>
-    </w:p>
-    <w:p>
-      <w:pPr>
-        <w:widowControl w:val="0"/>
-        <w:tabs>
-          <w:tab w:val="left" w:pos="220"/>
-          <w:tab w:val="left" w:pos="720"/>
-        </w:tabs>
-        <w:autoSpaceDE w:val="0"/>
-        <w:autoSpaceDN w:val="0"/>
-        <w:adjustRightInd w:val="0"/>
-        <w:spacing w:after="320" w:line="360" w:lineRule="atLeast"/>
-        <w:rPr>
-          <w:rFonts w:ascii="Calibri" w:hAnsi="Calibri"/>
-          <w:color w:val="000000"/>
-          <w:sz w:val="32"/>
-          <w:szCs w:val="32"/>
-          <w:lang w:val="pl-PL"/>
-        </w:rPr>
-      </w:pPr>
-      <w:hyperlink r:id="rId24" w:history="1">
-        <w:r>
-          <w:rPr>
-            <w:rStyle w:val="Hyperlink"/>
-            <w:rFonts w:ascii="Calibri" w:hAnsi="Calibri"/>
-            <w:sz w:val="32"/>
-            <w:szCs w:val="32"/>
+            <w:sz w:val="20"/>
+            <w:szCs w:val="20"/>
             <w:lang w:val="pl-PL"/>
           </w:rPr>
           <w:t>http://www.testunlimited.com/pdf/an/5968-2320E.pdf</w:t>
         </w:r>
       </w:hyperlink>
-    </w:p>
-    <w:p>
-      <w:pPr>
-        <w:widowControl w:val="0"/>
-        <w:tabs>
-          <w:tab w:val="left" w:pos="220"/>
-          <w:tab w:val="left" w:pos="720"/>
-        </w:tabs>
-        <w:autoSpaceDE w:val="0"/>
-        <w:autoSpaceDN w:val="0"/>
-        <w:adjustRightInd w:val="0"/>
-        <w:spacing w:after="320" w:line="360" w:lineRule="atLeast"/>
-        <w:rPr>
-          <w:rFonts w:ascii="Calibri" w:hAnsi="Calibri"/>
-          <w:color w:val="000000"/>
-          <w:sz w:val="32"/>
-          <w:szCs w:val="32"/>
-          <w:lang w:val="pl-PL"/>
-        </w:rPr>
-      </w:pPr>
-    </w:p>
-    <w:p>
-      <w:pPr>
-        <w:widowControl w:val="0"/>
-        <w:tabs>
-          <w:tab w:val="left" w:pos="220"/>
-          <w:tab w:val="left" w:pos="720"/>
-        </w:tabs>
-        <w:autoSpaceDE w:val="0"/>
-        <w:autoSpaceDN w:val="0"/>
-        <w:adjustRightInd w:val="0"/>
-        <w:spacing w:after="320" w:line="360" w:lineRule="atLeast"/>
-        <w:rPr>
-          <w:rFonts w:ascii="Calibri" w:hAnsi="Calibri"/>
-          <w:color w:val="000000"/>
-          <w:sz w:val="32"/>
-          <w:szCs w:val="32"/>
-          <w:lang w:val="pl-PL"/>
-        </w:rPr>
-      </w:pPr>
-    </w:p>
-    <w:p>
-      <w:pPr>
-        <w:widowControl w:val="0"/>
-        <w:tabs>
-          <w:tab w:val="left" w:pos="220"/>
-          <w:tab w:val="left" w:pos="720"/>
-        </w:tabs>
-        <w:autoSpaceDE w:val="0"/>
-        <w:autoSpaceDN w:val="0"/>
-        <w:adjustRightInd w:val="0"/>
-        <w:spacing w:after="320" w:line="360" w:lineRule="atLeast"/>
-        <w:rPr>
-          <w:rFonts w:ascii="Calibri" w:hAnsi="Calibri"/>
-          <w:color w:val="000000"/>
-          <w:sz w:val="32"/>
-          <w:szCs w:val="32"/>
-          <w:lang w:val="pl-PL"/>
-        </w:rPr>
-      </w:pPr>
-    </w:p>
-    <w:p>
-      <w:pPr>
-        <w:widowControl w:val="0"/>
-        <w:tabs>
-          <w:tab w:val="left" w:pos="220"/>
-          <w:tab w:val="left" w:pos="720"/>
-        </w:tabs>
-        <w:autoSpaceDE w:val="0"/>
-        <w:autoSpaceDN w:val="0"/>
-        <w:adjustRightInd w:val="0"/>
-        <w:spacing w:after="320" w:line="360" w:lineRule="atLeast"/>
-        <w:rPr>
-          <w:rFonts w:ascii="Calibri" w:hAnsi="Calibri"/>
-          <w:color w:val="000000"/>
-          <w:sz w:val="32"/>
-          <w:szCs w:val="32"/>
-          <w:lang w:val="pl-PL"/>
-        </w:rPr>
-      </w:pPr>
-    </w:p>
-    <w:p>
-      <w:pPr>
-        <w:widowControl w:val="0"/>
-        <w:tabs>
-          <w:tab w:val="left" w:pos="220"/>
-          <w:tab w:val="left" w:pos="720"/>
-        </w:tabs>
-        <w:autoSpaceDE w:val="0"/>
-        <w:autoSpaceDN w:val="0"/>
-        <w:adjustRightInd w:val="0"/>
-        <w:spacing w:after="320" w:line="360" w:lineRule="atLeast"/>
-        <w:rPr>
-          <w:rFonts w:ascii="Calibri" w:hAnsi="Calibri"/>
-          <w:color w:val="000000"/>
-          <w:sz w:val="32"/>
-          <w:szCs w:val="32"/>
-          <w:lang w:val="pl-PL"/>
-        </w:rPr>
-      </w:pPr>
-    </w:p>
-    <w:p>
-      <w:pPr>
-        <w:widowControl w:val="0"/>
-        <w:tabs>
-          <w:tab w:val="left" w:pos="220"/>
-          <w:tab w:val="left" w:pos="720"/>
-        </w:tabs>
-        <w:autoSpaceDE w:val="0"/>
-        <w:autoSpaceDN w:val="0"/>
-        <w:adjustRightInd w:val="0"/>
-        <w:spacing w:after="320" w:line="360" w:lineRule="atLeast"/>
-        <w:rPr>
-          <w:rFonts w:ascii="Calibri" w:hAnsi="Calibri"/>
-          <w:color w:val="000000"/>
-          <w:sz w:val="32"/>
-          <w:szCs w:val="32"/>
-          <w:lang w:val="pl-PL"/>
-        </w:rPr>
-      </w:pPr>
-    </w:p>
-    <w:p>
-      <w:pPr>
-        <w:widowControl w:val="0"/>
-        <w:tabs>
-          <w:tab w:val="left" w:pos="220"/>
-          <w:tab w:val="left" w:pos="720"/>
-        </w:tabs>
-        <w:autoSpaceDE w:val="0"/>
-        <w:autoSpaceDN w:val="0"/>
-        <w:adjustRightInd w:val="0"/>
-        <w:spacing w:after="320" w:line="360" w:lineRule="atLeast"/>
-        <w:rPr>
-          <w:rFonts w:ascii="Calibri" w:hAnsi="Calibri"/>
-          <w:color w:val="000000"/>
-          <w:sz w:val="32"/>
-          <w:szCs w:val="32"/>
-          <w:lang w:val="pl-PL"/>
-        </w:rPr>
-      </w:pPr>
-    </w:p>
-    <w:p>
-      <w:pPr>
-        <w:widowControl w:val="0"/>
-        <w:tabs>
-          <w:tab w:val="left" w:pos="220"/>
-          <w:tab w:val="left" w:pos="720"/>
-        </w:tabs>
-        <w:autoSpaceDE w:val="0"/>
-        <w:autoSpaceDN w:val="0"/>
-        <w:adjustRightInd w:val="0"/>
-        <w:spacing w:after="320" w:line="360" w:lineRule="atLeast"/>
-        <w:rPr>
-          <w:rFonts w:ascii="Calibri" w:hAnsi="Calibri"/>
-          <w:color w:val="000000"/>
-          <w:sz w:val="32"/>
-          <w:szCs w:val="32"/>
-          <w:lang w:val="pl-PL"/>
-        </w:rPr>
-      </w:pPr>
-    </w:p>
-    <w:p>
-      <w:pPr>
-        <w:widowControl w:val="0"/>
-        <w:tabs>
-          <w:tab w:val="left" w:pos="220"/>
-          <w:tab w:val="left" w:pos="720"/>
-        </w:tabs>
-        <w:autoSpaceDE w:val="0"/>
-        <w:autoSpaceDN w:val="0"/>
-        <w:adjustRightInd w:val="0"/>
-        <w:spacing w:after="320" w:line="360" w:lineRule="atLeast"/>
-        <w:rPr>
-          <w:rFonts w:ascii="Calibri" w:hAnsi="Calibri"/>
-          <w:color w:val="000000"/>
-          <w:sz w:val="32"/>
-          <w:szCs w:val="32"/>
-          <w:lang w:val="pl-PL"/>
-        </w:rPr>
-      </w:pPr>
-    </w:p>
-    <w:p>
-      <w:pPr>
-        <w:widowControl w:val="0"/>
-        <w:tabs>
-          <w:tab w:val="left" w:pos="220"/>
-          <w:tab w:val="left" w:pos="720"/>
-        </w:tabs>
-        <w:autoSpaceDE w:val="0"/>
-        <w:autoSpaceDN w:val="0"/>
-        <w:adjustRightInd w:val="0"/>
-        <w:spacing w:after="320" w:line="360" w:lineRule="atLeast"/>
-        <w:rPr>
-          <w:rFonts w:ascii="Calibri" w:hAnsi="Calibri"/>
-          <w:color w:val="000000"/>
-          <w:sz w:val="32"/>
-          <w:szCs w:val="32"/>
-          <w:lang w:val="pl-PL"/>
-        </w:rPr>
-      </w:pPr>
-    </w:p>
-    <w:p>
-      <w:pPr>
-        <w:widowControl w:val="0"/>
-        <w:tabs>
-          <w:tab w:val="left" w:pos="220"/>
-          <w:tab w:val="left" w:pos="720"/>
-        </w:tabs>
-        <w:autoSpaceDE w:val="0"/>
-        <w:autoSpaceDN w:val="0"/>
-        <w:adjustRightInd w:val="0"/>
-        <w:spacing w:after="320" w:line="360" w:lineRule="atLeast"/>
-        <w:rPr>
-          <w:rFonts w:ascii="Calibri" w:hAnsi="Calibri"/>
-          <w:color w:val="000000"/>
-          <w:sz w:val="32"/>
-          <w:szCs w:val="32"/>
-          <w:lang w:val="pl-PL"/>
-        </w:rPr>
-      </w:pPr>
-    </w:p>
-    <w:p>
-      <w:pPr>
-        <w:widowControl w:val="0"/>
-        <w:tabs>
-          <w:tab w:val="left" w:pos="220"/>
-          <w:tab w:val="left" w:pos="720"/>
-        </w:tabs>
-        <w:autoSpaceDE w:val="0"/>
-        <w:autoSpaceDN w:val="0"/>
-        <w:adjustRightInd w:val="0"/>
-        <w:spacing w:after="320" w:line="360" w:lineRule="atLeast"/>
-        <w:rPr>
-          <w:rFonts w:ascii="Calibri" w:hAnsi="Calibri"/>
-          <w:color w:val="000000"/>
-          <w:sz w:val="32"/>
-          <w:szCs w:val="32"/>
-          <w:lang w:val="pl-PL"/>
-        </w:rPr>
-      </w:pPr>
-    </w:p>
-    <w:p>
-      <w:pPr>
-        <w:widowControl w:val="0"/>
-        <w:tabs>
-          <w:tab w:val="left" w:pos="220"/>
-          <w:tab w:val="left" w:pos="720"/>
-        </w:tabs>
-        <w:autoSpaceDE w:val="0"/>
-        <w:autoSpaceDN w:val="0"/>
-        <w:adjustRightInd w:val="0"/>
-        <w:spacing w:after="320" w:line="360" w:lineRule="atLeast"/>
-        <w:rPr>
-          <w:rFonts w:ascii="Calibri" w:hAnsi="Calibri"/>
-          <w:color w:val="000000"/>
-          <w:sz w:val="32"/>
-          <w:szCs w:val="32"/>
-          <w:lang w:val="pl-PL"/>
-        </w:rPr>
-      </w:pPr>
-    </w:p>
-    <w:p>
-      <w:pPr>
-        <w:widowControl w:val="0"/>
-        <w:tabs>
-          <w:tab w:val="left" w:pos="220"/>
-          <w:tab w:val="left" w:pos="720"/>
-        </w:tabs>
-        <w:autoSpaceDE w:val="0"/>
-        <w:autoSpaceDN w:val="0"/>
-        <w:adjustRightInd w:val="0"/>
-        <w:spacing w:after="320" w:line="360" w:lineRule="atLeast"/>
-        <w:rPr>
-          <w:rFonts w:ascii="Calibri" w:hAnsi="Calibri"/>
-          <w:color w:val="000000"/>
-          <w:sz w:val="32"/>
-          <w:szCs w:val="32"/>
-          <w:lang w:val="pl-PL"/>
-        </w:rPr>
-      </w:pPr>
-    </w:p>
-    <w:p>
-      <w:pPr>
-        <w:widowControl w:val="0"/>
-        <w:tabs>
-          <w:tab w:val="left" w:pos="220"/>
-          <w:tab w:val="left" w:pos="720"/>
-        </w:tabs>
-        <w:autoSpaceDE w:val="0"/>
-        <w:autoSpaceDN w:val="0"/>
-        <w:adjustRightInd w:val="0"/>
-        <w:spacing w:after="320" w:line="360" w:lineRule="atLeast"/>
-        <w:rPr>
-          <w:rFonts w:ascii="Calibri" w:hAnsi="Calibri"/>
-          <w:color w:val="000000"/>
-          <w:sz w:val="32"/>
-          <w:szCs w:val="32"/>
-          <w:lang w:val="pl-PL"/>
-        </w:rPr>
-      </w:pPr>
-    </w:p>
-    <w:p>
-      <w:pPr>
-        <w:widowControl w:val="0"/>
-        <w:tabs>
-          <w:tab w:val="left" w:pos="220"/>
-          <w:tab w:val="left" w:pos="720"/>
-        </w:tabs>
-        <w:autoSpaceDE w:val="0"/>
-        <w:autoSpaceDN w:val="0"/>
-        <w:adjustRightInd w:val="0"/>
-        <w:spacing w:after="320" w:line="360" w:lineRule="atLeast"/>
-        <w:rPr>
-          <w:rFonts w:ascii="Calibri" w:hAnsi="Calibri"/>
-          <w:color w:val="000000"/>
-          <w:sz w:val="32"/>
-          <w:szCs w:val="32"/>
-          <w:lang w:val="pl-PL"/>
-        </w:rPr>
-      </w:pPr>
-    </w:p>
-    <w:p>
-      <w:pPr>
-        <w:widowControl w:val="0"/>
-        <w:tabs>
-          <w:tab w:val="left" w:pos="220"/>
-          <w:tab w:val="left" w:pos="720"/>
-        </w:tabs>
-        <w:autoSpaceDE w:val="0"/>
-        <w:autoSpaceDN w:val="0"/>
-        <w:adjustRightInd w:val="0"/>
-        <w:spacing w:after="320" w:line="360" w:lineRule="atLeast"/>
-        <w:rPr>
-          <w:rFonts w:ascii="Calibri" w:hAnsi="Calibri"/>
-          <w:color w:val="000000"/>
-          <w:sz w:val="32"/>
-          <w:szCs w:val="32"/>
-          <w:lang w:val="pl-PL"/>
-        </w:rPr>
-      </w:pPr>
-    </w:p>
-    <w:p>
-      <w:pPr>
-        <w:widowControl w:val="0"/>
-        <w:tabs>
-          <w:tab w:val="left" w:pos="220"/>
-          <w:tab w:val="left" w:pos="720"/>
-        </w:tabs>
-        <w:autoSpaceDE w:val="0"/>
-        <w:autoSpaceDN w:val="0"/>
-        <w:adjustRightInd w:val="0"/>
-        <w:spacing w:after="320" w:line="360" w:lineRule="atLeast"/>
-        <w:rPr>
-          <w:rFonts w:ascii="Calibri" w:hAnsi="Calibri"/>
-          <w:color w:val="000000"/>
-          <w:sz w:val="32"/>
-          <w:szCs w:val="32"/>
-          <w:lang w:val="pl-PL"/>
-        </w:rPr>
-      </w:pPr>
-    </w:p>
-    <w:p>
-      <w:pPr>
-        <w:widowControl w:val="0"/>
-        <w:tabs>
-          <w:tab w:val="left" w:pos="220"/>
-          <w:tab w:val="left" w:pos="720"/>
-        </w:tabs>
-        <w:autoSpaceDE w:val="0"/>
-        <w:autoSpaceDN w:val="0"/>
-        <w:adjustRightInd w:val="0"/>
-        <w:spacing w:after="320" w:line="360" w:lineRule="atLeast"/>
-        <w:rPr>
-          <w:rFonts w:ascii="Calibri" w:hAnsi="Calibri"/>
-          <w:color w:val="000000"/>
-          <w:sz w:val="32"/>
-          <w:szCs w:val="32"/>
-          <w:lang w:val="pl-PL"/>
-        </w:rPr>
-      </w:pPr>
-    </w:p>
-    <w:p>
-      <w:pPr>
-        <w:widowControl w:val="0"/>
-        <w:tabs>
-          <w:tab w:val="left" w:pos="220"/>
-          <w:tab w:val="left" w:pos="720"/>
-        </w:tabs>
-        <w:autoSpaceDE w:val="0"/>
-        <w:autoSpaceDN w:val="0"/>
-        <w:adjustRightInd w:val="0"/>
-        <w:spacing w:after="320" w:line="360" w:lineRule="atLeast"/>
-        <w:rPr>
-          <w:rFonts w:ascii="Calibri" w:hAnsi="Calibri"/>
-          <w:color w:val="000000"/>
-          <w:sz w:val="32"/>
-          <w:szCs w:val="32"/>
-          <w:lang w:val="pl-PL"/>
-        </w:rPr>
-      </w:pPr>
-    </w:p>
-    <w:p>
-      <w:pPr>
-        <w:widowControl w:val="0"/>
-        <w:tabs>
-          <w:tab w:val="left" w:pos="220"/>
-          <w:tab w:val="left" w:pos="720"/>
-        </w:tabs>
-        <w:autoSpaceDE w:val="0"/>
-        <w:autoSpaceDN w:val="0"/>
-        <w:adjustRightInd w:val="0"/>
-        <w:spacing w:after="320" w:line="360" w:lineRule="atLeast"/>
-        <w:rPr>
-          <w:rFonts w:ascii="Calibri" w:hAnsi="Calibri"/>
-          <w:color w:val="000000"/>
-          <w:sz w:val="32"/>
-          <w:szCs w:val="32"/>
-          <w:lang w:val="pl-PL"/>
-        </w:rPr>
-      </w:pPr>
-    </w:p>
-    <w:p>
-      <w:pPr>
-        <w:widowControl w:val="0"/>
-        <w:tabs>
-          <w:tab w:val="left" w:pos="220"/>
-          <w:tab w:val="left" w:pos="720"/>
-        </w:tabs>
-        <w:autoSpaceDE w:val="0"/>
-        <w:autoSpaceDN w:val="0"/>
-        <w:adjustRightInd w:val="0"/>
-        <w:spacing w:after="320" w:line="360" w:lineRule="atLeast"/>
-        <w:rPr>
-          <w:rFonts w:ascii="Calibri" w:hAnsi="Calibri"/>
-          <w:color w:val="000000"/>
-          <w:sz w:val="32"/>
-          <w:szCs w:val="32"/>
-          <w:lang w:val="pl-PL"/>
-        </w:rPr>
-      </w:pPr>
-    </w:p>
-    <w:p>
-      <w:pPr>
-        <w:widowControl w:val="0"/>
-        <w:tabs>
-          <w:tab w:val="left" w:pos="220"/>
-          <w:tab w:val="left" w:pos="720"/>
-        </w:tabs>
-        <w:autoSpaceDE w:val="0"/>
-        <w:autoSpaceDN w:val="0"/>
-        <w:adjustRightInd w:val="0"/>
-        <w:spacing w:after="320" w:line="360" w:lineRule="atLeast"/>
-        <w:rPr>
-          <w:rFonts w:ascii="Calibri" w:hAnsi="Calibri"/>
-          <w:color w:val="000000"/>
-          <w:sz w:val="32"/>
-          <w:szCs w:val="32"/>
-          <w:lang w:val="pl-PL"/>
-        </w:rPr>
-      </w:pPr>
-    </w:p>
-    <w:p>
-      <w:pPr>
-        <w:widowControl w:val="0"/>
-        <w:tabs>
-          <w:tab w:val="left" w:pos="220"/>
-          <w:tab w:val="left" w:pos="720"/>
-        </w:tabs>
-        <w:autoSpaceDE w:val="0"/>
-        <w:autoSpaceDN w:val="0"/>
-        <w:adjustRightInd w:val="0"/>
-        <w:spacing w:after="320" w:line="360" w:lineRule="atLeast"/>
-        <w:rPr>
-          <w:rFonts w:ascii="Calibri" w:hAnsi="Calibri"/>
-          <w:color w:val="000000"/>
-          <w:sz w:val="32"/>
-          <w:szCs w:val="32"/>
-          <w:lang w:val="pl-PL"/>
-        </w:rPr>
-      </w:pPr>
-    </w:p>
-    <w:p>
-      <w:pPr>
-        <w:widowControl w:val="0"/>
-        <w:tabs>
-          <w:tab w:val="left" w:pos="220"/>
-          <w:tab w:val="left" w:pos="720"/>
-        </w:tabs>
-        <w:autoSpaceDE w:val="0"/>
-        <w:autoSpaceDN w:val="0"/>
-        <w:adjustRightInd w:val="0"/>
-        <w:spacing w:after="320" w:line="360" w:lineRule="atLeast"/>
-        <w:rPr>
-          <w:rFonts w:ascii="Calibri" w:hAnsi="Calibri"/>
-          <w:color w:val="000000"/>
-          <w:sz w:val="32"/>
-          <w:szCs w:val="32"/>
-          <w:lang w:val="pl-PL"/>
-        </w:rPr>
-      </w:pPr>
-    </w:p>
-    <w:p>
-      <w:pPr>
-        <w:widowControl w:val="0"/>
-        <w:tabs>
-          <w:tab w:val="left" w:pos="220"/>
-          <w:tab w:val="left" w:pos="720"/>
-        </w:tabs>
-        <w:autoSpaceDE w:val="0"/>
-        <w:autoSpaceDN w:val="0"/>
-        <w:adjustRightInd w:val="0"/>
-        <w:spacing w:after="320" w:line="360" w:lineRule="atLeast"/>
-        <w:rPr>
-          <w:rFonts w:ascii="Calibri" w:hAnsi="Calibri"/>
-          <w:color w:val="000000"/>
-          <w:sz w:val="32"/>
-          <w:szCs w:val="32"/>
-          <w:lang w:val="pl-PL"/>
-        </w:rPr>
-      </w:pPr>
     </w:p>
     <w:p>
       <w:pPr>
@@ -11902,7 +12119,7 @@
 </file>
 
 <file path=customXml/itemProps1.xml><?xml version="1.0" encoding="utf-8"?>
-<ds:datastoreItem xmlns:ds="http://schemas.openxmlformats.org/officeDocument/2006/customXml" ds:itemID="{A52A33EF-53DA-DE49-8934-A99A3141E62D}">
+<ds:datastoreItem xmlns:ds="http://schemas.openxmlformats.org/officeDocument/2006/customXml" ds:itemID="{8008EA20-393A-A24F-8F8C-2CAF7F247525}">
   <ds:schemaRefs>
     <ds:schemaRef ds:uri="http://schemas.openxmlformats.org/officeDocument/2006/bibliography"/>
   </ds:schemaRefs>

</xml_diff>